<commit_message>
Add JWT to my Nest project
</commit_message>
<xml_diff>
--- a/NestJs Authentification and authorization.docx
+++ b/NestJs Authentification and authorization.docx
@@ -14,7 +14,6 @@
           <w:lang w:val="en-US"/>
         </w:rPr>
       </w:pPr>
-      <w:proofErr w:type="spellStart"/>
       <w:r>
         <w:rPr>
           <w:b/>
@@ -24,43 +23,7 @@
           <w:szCs w:val="52"/>
           <w:lang w:val="en-US"/>
         </w:rPr>
-        <w:t>NestJs</w:t>
-      </w:r>
-      <w:proofErr w:type="spellEnd"/>
-      <w:r>
-        <w:rPr>
-          <w:b/>
-          <w:bCs/>
-          <w:color w:val="FF0000"/>
-          <w:sz w:val="52"/>
-          <w:szCs w:val="52"/>
-          <w:lang w:val="en-US"/>
-        </w:rPr>
-        <w:t xml:space="preserve"> </w:t>
-      </w:r>
-      <w:proofErr w:type="spellStart"/>
-      <w:r>
-        <w:rPr>
-          <w:b/>
-          <w:bCs/>
-          <w:color w:val="FF0000"/>
-          <w:sz w:val="52"/>
-          <w:szCs w:val="52"/>
-          <w:lang w:val="en-US"/>
-        </w:rPr>
-        <w:t>Authentification</w:t>
-      </w:r>
-      <w:proofErr w:type="spellEnd"/>
-      <w:r>
-        <w:rPr>
-          <w:b/>
-          <w:bCs/>
-          <w:color w:val="FF0000"/>
-          <w:sz w:val="52"/>
-          <w:szCs w:val="52"/>
-          <w:lang w:val="en-US"/>
-        </w:rPr>
-        <w:t xml:space="preserve"> and authorization</w:t>
+        <w:t>NestJs Authentification and authorization</w:t>
       </w:r>
     </w:p>
     <w:p>
@@ -114,60 +77,24 @@
           <w:color w:val="374151"/>
           <w:lang w:val="en-US"/>
         </w:rPr>
-        <w:t xml:space="preserve">Authentication and authorization are crucial aspects of building secure applications. In </w:t>
-      </w:r>
-      <w:proofErr w:type="spellStart"/>
-      <w:r>
+        <w:t>Authentication and authorization are crucial aspects of building secure applications. In NestJS, authentication refers to verifying the identity of users, while authorization involves granting or denying access to resources or functionalities based on the authenticated user's permissions.</w:t>
+      </w:r>
+    </w:p>
+    <w:p>
+      <w:pPr>
         <w:rPr>
           <w:rFonts w:ascii="Segoe UI" w:hAnsi="Segoe UI" w:cs="Segoe UI"/>
           <w:color w:val="374151"/>
           <w:lang w:val="en-US"/>
         </w:rPr>
-        <w:t>NestJS</w:t>
-      </w:r>
-      <w:proofErr w:type="spellEnd"/>
+      </w:pPr>
       <w:r>
         <w:rPr>
           <w:rFonts w:ascii="Segoe UI" w:hAnsi="Segoe UI" w:cs="Segoe UI"/>
           <w:color w:val="374151"/>
           <w:lang w:val="en-US"/>
         </w:rPr>
-        <w:t>, authentication refers to verifying the identity of users, while authorization involves granting or denying access to resources or functionalities based on the authenticated user's permissions.</w:t>
-      </w:r>
-    </w:p>
-    <w:p>
-      <w:pPr>
-        <w:rPr>
-          <w:rFonts w:ascii="Segoe UI" w:hAnsi="Segoe UI" w:cs="Segoe UI"/>
-          <w:color w:val="374151"/>
-          <w:lang w:val="en-US"/>
-        </w:rPr>
-      </w:pPr>
-      <w:r>
-        <w:rPr>
-          <w:rFonts w:ascii="Segoe UI" w:hAnsi="Segoe UI" w:cs="Segoe UI"/>
-          <w:color w:val="374151"/>
-          <w:lang w:val="en-US"/>
-        </w:rPr>
-        <w:t xml:space="preserve">Here's an overview of authentication and authorization in </w:t>
-      </w:r>
-      <w:proofErr w:type="spellStart"/>
-      <w:r>
-        <w:rPr>
-          <w:rFonts w:ascii="Segoe UI" w:hAnsi="Segoe UI" w:cs="Segoe UI"/>
-          <w:color w:val="374151"/>
-          <w:lang w:val="en-US"/>
-        </w:rPr>
-        <w:t>NestJS</w:t>
-      </w:r>
-      <w:proofErr w:type="spellEnd"/>
-      <w:r>
-        <w:rPr>
-          <w:rFonts w:ascii="Segoe UI" w:hAnsi="Segoe UI" w:cs="Segoe UI"/>
-          <w:color w:val="374151"/>
-          <w:lang w:val="en-US"/>
-        </w:rPr>
-        <w:t>:</w:t>
+        <w:t>Here's an overview of authentication and authorization in NestJS:</w:t>
       </w:r>
     </w:p>
     <w:p>
@@ -189,8 +116,6 @@
           <w:lang w:eastAsia="fr-FR"/>
         </w:rPr>
       </w:pPr>
-      <w:proofErr w:type="spellStart"/>
-      <w:proofErr w:type="gramStart"/>
       <w:r>
         <w:rPr>
           <w:rFonts w:ascii="Segoe UI" w:eastAsia="Times New Roman" w:hAnsi="Segoe UI" w:cs="Segoe UI"/>
@@ -200,21 +125,8 @@
           <w:szCs w:val="30"/>
           <w:lang w:eastAsia="fr-FR"/>
         </w:rPr>
-        <w:t>Authentication</w:t>
-      </w:r>
-      <w:proofErr w:type="spellEnd"/>
-      <w:r>
-        <w:rPr>
-          <w:rFonts w:ascii="Segoe UI" w:eastAsia="Times New Roman" w:hAnsi="Segoe UI" w:cs="Segoe UI"/>
-          <w:b/>
-          <w:bCs/>
-          <w:sz w:val="30"/>
-          <w:szCs w:val="30"/>
-          <w:lang w:eastAsia="fr-FR"/>
-        </w:rPr>
-        <w:t>:</w:t>
-      </w:r>
-      <w:proofErr w:type="gramEnd"/>
+        <w:t>Authentication:</w:t>
+      </w:r>
     </w:p>
     <w:p>
       <w:pPr>
@@ -240,6 +152,7 @@
           <w:rFonts w:ascii="Segoe UI" w:eastAsia="Times New Roman" w:hAnsi="Segoe UI" w:cs="Segoe UI"/>
           <w:b/>
           <w:bCs/>
+          <w:noProof/>
           <w:sz w:val="30"/>
           <w:szCs w:val="30"/>
           <w:lang w:eastAsia="fr-FR"/>
@@ -302,7 +215,6 @@
           <w:lang w:eastAsia="fr-FR"/>
         </w:rPr>
       </w:pPr>
-      <w:proofErr w:type="spellStart"/>
       <w:r>
         <w:rPr>
           <w:rFonts w:ascii="Segoe UI" w:eastAsia="Times New Roman" w:hAnsi="Segoe UI" w:cs="Segoe UI"/>
@@ -314,52 +226,8 @@
           <w:bdr w:val="single" w:sz="2" w:space="0" w:color="D9D9E3" w:frame="1"/>
           <w:lang w:eastAsia="fr-FR"/>
         </w:rPr>
-        <w:t>Authentication</w:t>
-      </w:r>
-      <w:proofErr w:type="spellEnd"/>
-      <w:r>
-        <w:rPr>
-          <w:rFonts w:ascii="Segoe UI" w:eastAsia="Times New Roman" w:hAnsi="Segoe UI" w:cs="Segoe UI"/>
-          <w:b/>
-          <w:bCs/>
-          <w:color w:val="374151"/>
-          <w:sz w:val="24"/>
-          <w:szCs w:val="24"/>
-          <w:bdr w:val="single" w:sz="2" w:space="0" w:color="D9D9E3" w:frame="1"/>
-          <w:lang w:eastAsia="fr-FR"/>
-        </w:rPr>
-        <w:t xml:space="preserve"> </w:t>
-      </w:r>
-      <w:proofErr w:type="spellStart"/>
-      <w:proofErr w:type="gramStart"/>
-      <w:r>
-        <w:rPr>
-          <w:rFonts w:ascii="Segoe UI" w:eastAsia="Times New Roman" w:hAnsi="Segoe UI" w:cs="Segoe UI"/>
-          <w:b/>
-          <w:bCs/>
-          <w:color w:val="374151"/>
-          <w:sz w:val="24"/>
-          <w:szCs w:val="24"/>
-          <w:bdr w:val="single" w:sz="2" w:space="0" w:color="D9D9E3" w:frame="1"/>
-          <w:lang w:eastAsia="fr-FR"/>
-        </w:rPr>
-        <w:t>Strategies</w:t>
-      </w:r>
-      <w:proofErr w:type="spellEnd"/>
-      <w:r>
-        <w:rPr>
-          <w:rFonts w:ascii="Segoe UI" w:eastAsia="Times New Roman" w:hAnsi="Segoe UI" w:cs="Segoe UI"/>
-          <w:b/>
-          <w:bCs/>
-          <w:color w:val="374151"/>
-          <w:sz w:val="24"/>
-          <w:szCs w:val="24"/>
-          <w:bdr w:val="single" w:sz="2" w:space="0" w:color="D9D9E3" w:frame="1"/>
-          <w:lang w:eastAsia="fr-FR"/>
-        </w:rPr>
-        <w:t>:</w:t>
-      </w:r>
-      <w:proofErr w:type="gramEnd"/>
+        <w:t>Authentication Strategies:</w:t>
+      </w:r>
     </w:p>
     <w:p>
       <w:pPr>
@@ -382,7 +250,6 @@
           <w:lang w:val="en-US" w:eastAsia="fr-FR"/>
         </w:rPr>
       </w:pPr>
-      <w:proofErr w:type="spellStart"/>
       <w:r>
         <w:rPr>
           <w:rFonts w:ascii="Segoe UI" w:eastAsia="Times New Roman" w:hAnsi="Segoe UI" w:cs="Segoe UI"/>
@@ -391,18 +258,7 @@
           <w:szCs w:val="24"/>
           <w:lang w:val="en-US" w:eastAsia="fr-FR"/>
         </w:rPr>
-        <w:t>NestJS</w:t>
-      </w:r>
-      <w:proofErr w:type="spellEnd"/>
-      <w:r>
-        <w:rPr>
-          <w:rFonts w:ascii="Segoe UI" w:eastAsia="Times New Roman" w:hAnsi="Segoe UI" w:cs="Segoe UI"/>
-          <w:color w:val="374151"/>
-          <w:sz w:val="24"/>
-          <w:szCs w:val="24"/>
-          <w:lang w:val="en-US" w:eastAsia="fr-FR"/>
-        </w:rPr>
-        <w:t xml:space="preserve"> supports various authentication strategies, such as JWT (JSON Web Tokens), OAuth, Passport, and more.</w:t>
+        <w:t>NestJS supports various authentication strategies, such as JWT (JSON Web Tokens), OAuth, Passport, and more.</w:t>
       </w:r>
     </w:p>
     <w:p>
@@ -458,7 +314,6 @@
           <w:lang w:eastAsia="fr-FR"/>
         </w:rPr>
       </w:pPr>
-      <w:proofErr w:type="spellStart"/>
       <w:r>
         <w:rPr>
           <w:rFonts w:ascii="Segoe UI" w:eastAsia="Times New Roman" w:hAnsi="Segoe UI" w:cs="Segoe UI"/>
@@ -470,37 +325,8 @@
           <w:bdr w:val="single" w:sz="2" w:space="0" w:color="D9D9E3" w:frame="1"/>
           <w:lang w:eastAsia="fr-FR"/>
         </w:rPr>
-        <w:t>Passport</w:t>
-      </w:r>
-      <w:proofErr w:type="spellEnd"/>
-      <w:r>
-        <w:rPr>
-          <w:rFonts w:ascii="Segoe UI" w:eastAsia="Times New Roman" w:hAnsi="Segoe UI" w:cs="Segoe UI"/>
-          <w:b/>
-          <w:bCs/>
-          <w:color w:val="374151"/>
-          <w:sz w:val="24"/>
-          <w:szCs w:val="24"/>
-          <w:bdr w:val="single" w:sz="2" w:space="0" w:color="D9D9E3" w:frame="1"/>
-          <w:lang w:eastAsia="fr-FR"/>
-        </w:rPr>
-        <w:t xml:space="preserve"> </w:t>
-      </w:r>
-      <w:proofErr w:type="gramStart"/>
-      <w:r>
-        <w:rPr>
-          <w:rFonts w:ascii="Segoe UI" w:eastAsia="Times New Roman" w:hAnsi="Segoe UI" w:cs="Segoe UI"/>
-          <w:b/>
-          <w:bCs/>
-          <w:color w:val="374151"/>
-          <w:sz w:val="24"/>
-          <w:szCs w:val="24"/>
-          <w:bdr w:val="single" w:sz="2" w:space="0" w:color="D9D9E3" w:frame="1"/>
-          <w:lang w:eastAsia="fr-FR"/>
-        </w:rPr>
-        <w:t>Module:</w:t>
-      </w:r>
-      <w:proofErr w:type="gramEnd"/>
+        <w:t>Passport Module:</w:t>
+      </w:r>
     </w:p>
     <w:p>
       <w:pPr>
@@ -523,7 +349,6 @@
           <w:lang w:val="en-US" w:eastAsia="fr-FR"/>
         </w:rPr>
       </w:pPr>
-      <w:proofErr w:type="spellStart"/>
       <w:r>
         <w:rPr>
           <w:rFonts w:ascii="Segoe UI" w:eastAsia="Times New Roman" w:hAnsi="Segoe UI" w:cs="Segoe UI"/>
@@ -532,18 +357,7 @@
           <w:szCs w:val="24"/>
           <w:lang w:val="en-US" w:eastAsia="fr-FR"/>
         </w:rPr>
-        <w:t>NestJS</w:t>
-      </w:r>
-      <w:proofErr w:type="spellEnd"/>
-      <w:r>
-        <w:rPr>
-          <w:rFonts w:ascii="Segoe UI" w:eastAsia="Times New Roman" w:hAnsi="Segoe UI" w:cs="Segoe UI"/>
-          <w:color w:val="374151"/>
-          <w:sz w:val="24"/>
-          <w:szCs w:val="24"/>
-          <w:lang w:val="en-US" w:eastAsia="fr-FR"/>
-        </w:rPr>
-        <w:t xml:space="preserve"> integrates well with the popular </w:t>
+        <w:t xml:space="preserve">NestJS integrates well with the popular </w:t>
       </w:r>
       <w:r>
         <w:rPr>
@@ -622,8 +436,6 @@
           <w:lang w:eastAsia="fr-FR"/>
         </w:rPr>
       </w:pPr>
-      <w:proofErr w:type="spellStart"/>
-      <w:proofErr w:type="gramStart"/>
       <w:r>
         <w:rPr>
           <w:rFonts w:ascii="Segoe UI" w:eastAsia="Times New Roman" w:hAnsi="Segoe UI" w:cs="Segoe UI"/>
@@ -635,23 +447,8 @@
           <w:bdr w:val="single" w:sz="2" w:space="0" w:color="D9D9E3" w:frame="1"/>
           <w:lang w:eastAsia="fr-FR"/>
         </w:rPr>
-        <w:t>AuthGuard</w:t>
-      </w:r>
-      <w:proofErr w:type="spellEnd"/>
-      <w:r>
-        <w:rPr>
-          <w:rFonts w:ascii="Segoe UI" w:eastAsia="Times New Roman" w:hAnsi="Segoe UI" w:cs="Segoe UI"/>
-          <w:b/>
-          <w:bCs/>
-          <w:color w:val="374151"/>
-          <w:sz w:val="24"/>
-          <w:szCs w:val="24"/>
-          <w:bdr w:val="single" w:sz="2" w:space="0" w:color="D9D9E3" w:frame="1"/>
-          <w:lang w:eastAsia="fr-FR"/>
-        </w:rPr>
-        <w:t>:</w:t>
-      </w:r>
-      <w:proofErr w:type="gramEnd"/>
+        <w:t>AuthGuard:</w:t>
+      </w:r>
     </w:p>
     <w:p>
       <w:pPr>
@@ -674,7 +471,6 @@
           <w:lang w:val="en-US" w:eastAsia="fr-FR"/>
         </w:rPr>
       </w:pPr>
-      <w:proofErr w:type="spellStart"/>
       <w:r>
         <w:rPr>
           <w:rFonts w:ascii="Segoe UI" w:eastAsia="Times New Roman" w:hAnsi="Segoe UI" w:cs="Segoe UI"/>
@@ -683,20 +479,8 @@
           <w:szCs w:val="24"/>
           <w:lang w:val="en-US" w:eastAsia="fr-FR"/>
         </w:rPr>
-        <w:t>NestJS</w:t>
-      </w:r>
-      <w:proofErr w:type="spellEnd"/>
-      <w:r>
-        <w:rPr>
-          <w:rFonts w:ascii="Segoe UI" w:eastAsia="Times New Roman" w:hAnsi="Segoe UI" w:cs="Segoe UI"/>
-          <w:color w:val="374151"/>
-          <w:sz w:val="24"/>
-          <w:szCs w:val="24"/>
-          <w:lang w:val="en-US" w:eastAsia="fr-FR"/>
-        </w:rPr>
-        <w:t xml:space="preserve"> provides the </w:t>
-      </w:r>
-      <w:proofErr w:type="spellStart"/>
+        <w:t xml:space="preserve">NestJS provides the </w:t>
+      </w:r>
       <w:r>
         <w:rPr>
           <w:rFonts w:ascii="Ubuntu Mono" w:eastAsia="Times New Roman" w:hAnsi="Ubuntu Mono" w:cs="Courier New"/>
@@ -710,7 +494,6 @@
         </w:rPr>
         <w:t>AuthGuard</w:t>
       </w:r>
-      <w:proofErr w:type="spellEnd"/>
       <w:r>
         <w:rPr>
           <w:rFonts w:ascii="Segoe UI" w:eastAsia="Times New Roman" w:hAnsi="Segoe UI" w:cs="Segoe UI"/>
@@ -769,26 +552,14 @@
           <w:szCs w:val="30"/>
         </w:rPr>
       </w:pPr>
-      <w:proofErr w:type="spellStart"/>
-      <w:proofErr w:type="gramStart"/>
       <w:r>
         <w:rPr>
           <w:rFonts w:ascii="Segoe UI" w:hAnsi="Segoe UI" w:cs="Segoe UI"/>
           <w:sz w:val="30"/>
           <w:szCs w:val="30"/>
         </w:rPr>
-        <w:t>Authorization</w:t>
-      </w:r>
-      <w:proofErr w:type="spellEnd"/>
-      <w:r>
-        <w:rPr>
-          <w:rFonts w:ascii="Segoe UI" w:hAnsi="Segoe UI" w:cs="Segoe UI"/>
-          <w:sz w:val="30"/>
-          <w:szCs w:val="30"/>
-        </w:rPr>
-        <w:t>:</w:t>
-      </w:r>
-      <w:proofErr w:type="gramEnd"/>
+        <w:t>Authorization:</w:t>
+      </w:r>
     </w:p>
     <w:p>
       <w:pPr>
@@ -855,29 +626,7 @@
           <w:lang w:val="en-US" w:eastAsia="fr-FR"/>
         </w:rPr>
         <w:lastRenderedPageBreak/>
-        <w:t xml:space="preserve">Authorization in </w:t>
-      </w:r>
-      <w:proofErr w:type="spellStart"/>
-      <w:r>
-        <w:rPr>
-          <w:rFonts w:ascii="Segoe UI" w:eastAsia="Times New Roman" w:hAnsi="Segoe UI" w:cs="Segoe UI"/>
-          <w:color w:val="374151"/>
-          <w:sz w:val="24"/>
-          <w:szCs w:val="24"/>
-          <w:lang w:val="en-US" w:eastAsia="fr-FR"/>
-        </w:rPr>
-        <w:t>NestJS</w:t>
-      </w:r>
-      <w:proofErr w:type="spellEnd"/>
-      <w:r>
-        <w:rPr>
-          <w:rFonts w:ascii="Segoe UI" w:eastAsia="Times New Roman" w:hAnsi="Segoe UI" w:cs="Segoe UI"/>
-          <w:color w:val="374151"/>
-          <w:sz w:val="24"/>
-          <w:szCs w:val="24"/>
-          <w:lang w:val="en-US" w:eastAsia="fr-FR"/>
-        </w:rPr>
-        <w:t xml:space="preserve"> often involves role-based access control, where users are assigned roles with specific permissions.</w:t>
+        <w:t>Authorization in NestJS often involves role-based access control, where users are assigned roles with specific permissions.</w:t>
       </w:r>
     </w:p>
     <w:p>
@@ -933,7 +682,6 @@
           <w:lang w:eastAsia="fr-FR"/>
         </w:rPr>
       </w:pPr>
-      <w:proofErr w:type="spellStart"/>
       <w:r>
         <w:rPr>
           <w:rFonts w:ascii="Segoe UI" w:eastAsia="Times New Roman" w:hAnsi="Segoe UI" w:cs="Segoe UI"/>
@@ -945,52 +693,8 @@
           <w:bdr w:val="single" w:sz="2" w:space="0" w:color="D9D9E3" w:frame="1"/>
           <w:lang w:eastAsia="fr-FR"/>
         </w:rPr>
-        <w:t>Authorization</w:t>
-      </w:r>
-      <w:proofErr w:type="spellEnd"/>
-      <w:r>
-        <w:rPr>
-          <w:rFonts w:ascii="Segoe UI" w:eastAsia="Times New Roman" w:hAnsi="Segoe UI" w:cs="Segoe UI"/>
-          <w:b/>
-          <w:bCs/>
-          <w:color w:val="374151"/>
-          <w:sz w:val="24"/>
-          <w:szCs w:val="24"/>
-          <w:bdr w:val="single" w:sz="2" w:space="0" w:color="D9D9E3" w:frame="1"/>
-          <w:lang w:eastAsia="fr-FR"/>
-        </w:rPr>
-        <w:t xml:space="preserve"> </w:t>
-      </w:r>
-      <w:proofErr w:type="spellStart"/>
-      <w:proofErr w:type="gramStart"/>
-      <w:r>
-        <w:rPr>
-          <w:rFonts w:ascii="Segoe UI" w:eastAsia="Times New Roman" w:hAnsi="Segoe UI" w:cs="Segoe UI"/>
-          <w:b/>
-          <w:bCs/>
-          <w:color w:val="374151"/>
-          <w:sz w:val="24"/>
-          <w:szCs w:val="24"/>
-          <w:bdr w:val="single" w:sz="2" w:space="0" w:color="D9D9E3" w:frame="1"/>
-          <w:lang w:eastAsia="fr-FR"/>
-        </w:rPr>
-        <w:t>Guards</w:t>
-      </w:r>
-      <w:proofErr w:type="spellEnd"/>
-      <w:r>
-        <w:rPr>
-          <w:rFonts w:ascii="Segoe UI" w:eastAsia="Times New Roman" w:hAnsi="Segoe UI" w:cs="Segoe UI"/>
-          <w:b/>
-          <w:bCs/>
-          <w:color w:val="374151"/>
-          <w:sz w:val="24"/>
-          <w:szCs w:val="24"/>
-          <w:bdr w:val="single" w:sz="2" w:space="0" w:color="D9D9E3" w:frame="1"/>
-          <w:lang w:eastAsia="fr-FR"/>
-        </w:rPr>
-        <w:t>:</w:t>
-      </w:r>
-      <w:proofErr w:type="gramEnd"/>
+        <w:t>Authorization Guards:</w:t>
+      </w:r>
     </w:p>
     <w:p>
       <w:pPr>
@@ -1013,7 +717,6 @@
           <w:lang w:val="en-US" w:eastAsia="fr-FR"/>
         </w:rPr>
       </w:pPr>
-      <w:proofErr w:type="spellStart"/>
       <w:r>
         <w:rPr>
           <w:rFonts w:ascii="Segoe UI" w:eastAsia="Times New Roman" w:hAnsi="Segoe UI" w:cs="Segoe UI"/>
@@ -1022,18 +725,7 @@
           <w:szCs w:val="24"/>
           <w:lang w:val="en-US" w:eastAsia="fr-FR"/>
         </w:rPr>
-        <w:t>NestJS</w:t>
-      </w:r>
-      <w:proofErr w:type="spellEnd"/>
-      <w:r>
-        <w:rPr>
-          <w:rFonts w:ascii="Segoe UI" w:eastAsia="Times New Roman" w:hAnsi="Segoe UI" w:cs="Segoe UI"/>
-          <w:color w:val="374151"/>
-          <w:sz w:val="24"/>
-          <w:szCs w:val="24"/>
-          <w:lang w:val="en-US" w:eastAsia="fr-FR"/>
-        </w:rPr>
-        <w:t xml:space="preserve"> provides </w:t>
+        <w:t xml:space="preserve">NestJS provides </w:t>
       </w:r>
       <w:r>
         <w:rPr>
@@ -1123,38 +815,8 @@
           <w:bdr w:val="single" w:sz="2" w:space="0" w:color="D9D9E3" w:frame="1"/>
           <w:lang w:eastAsia="fr-FR"/>
         </w:rPr>
-        <w:t xml:space="preserve">Use of </w:t>
-      </w:r>
-      <w:proofErr w:type="spellStart"/>
-      <w:proofErr w:type="gramStart"/>
-      <w:r>
-        <w:rPr>
-          <w:rFonts w:ascii="Segoe UI" w:eastAsia="Times New Roman" w:hAnsi="Segoe UI" w:cs="Segoe UI"/>
-          <w:b/>
-          <w:bCs/>
-          <w:color w:val="374151"/>
-          <w:sz w:val="24"/>
-          <w:szCs w:val="24"/>
-          <w:bdr w:val="single" w:sz="2" w:space="0" w:color="D9D9E3" w:frame="1"/>
-          <w:lang w:eastAsia="fr-FR"/>
-        </w:rPr>
-        <w:t>Decorators</w:t>
-      </w:r>
-      <w:proofErr w:type="spellEnd"/>
-      <w:r>
-        <w:rPr>
-          <w:rFonts w:ascii="Segoe UI" w:eastAsia="Times New Roman" w:hAnsi="Segoe UI" w:cs="Segoe UI"/>
-          <w:b/>
-          <w:bCs/>
-          <w:color w:val="374151"/>
-          <w:sz w:val="24"/>
-          <w:szCs w:val="24"/>
-          <w:bdr w:val="single" w:sz="2" w:space="0" w:color="D9D9E3" w:frame="1"/>
-          <w:lang w:eastAsia="fr-FR"/>
-        </w:rPr>
-        <w:t>:</w:t>
-      </w:r>
-      <w:proofErr w:type="gramEnd"/>
+        <w:t>Use of Decorators:</w:t>
+      </w:r>
     </w:p>
     <w:p>
       <w:pPr>
@@ -1198,35 +860,7 @@
           <w:bdr w:val="single" w:sz="2" w:space="0" w:color="D9D9E3" w:frame="1"/>
           <w:lang w:val="en-US" w:eastAsia="fr-FR"/>
         </w:rPr>
-        <w:t>@</w:t>
-      </w:r>
-      <w:proofErr w:type="gramStart"/>
-      <w:r>
-        <w:rPr>
-          <w:rFonts w:ascii="Ubuntu Mono" w:eastAsia="Times New Roman" w:hAnsi="Ubuntu Mono" w:cs="Courier New"/>
-          <w:b/>
-          <w:bCs/>
-          <w:color w:val="374151"/>
-          <w:sz w:val="21"/>
-          <w:szCs w:val="21"/>
-          <w:bdr w:val="single" w:sz="2" w:space="0" w:color="D9D9E3" w:frame="1"/>
-          <w:lang w:val="en-US" w:eastAsia="fr-FR"/>
-        </w:rPr>
-        <w:t>Roles(</w:t>
-      </w:r>
-      <w:proofErr w:type="gramEnd"/>
-      <w:r>
-        <w:rPr>
-          <w:rFonts w:ascii="Ubuntu Mono" w:eastAsia="Times New Roman" w:hAnsi="Ubuntu Mono" w:cs="Courier New"/>
-          <w:b/>
-          <w:bCs/>
-          <w:color w:val="374151"/>
-          <w:sz w:val="21"/>
-          <w:szCs w:val="21"/>
-          <w:bdr w:val="single" w:sz="2" w:space="0" w:color="D9D9E3" w:frame="1"/>
-          <w:lang w:val="en-US" w:eastAsia="fr-FR"/>
-        </w:rPr>
-        <w:t>)</w:t>
+        <w:t>@Roles()</w:t>
       </w:r>
       <w:r>
         <w:rPr>
@@ -1290,7 +924,6 @@
         </w:rPr>
         <w:t>This example uses a JWT authentication strategy with a guard (</w:t>
       </w:r>
-      <w:proofErr w:type="spellStart"/>
       <w:r>
         <w:rPr>
           <w:rStyle w:val="CodeHTML"/>
@@ -1305,7 +938,6 @@
         </w:rPr>
         <w:t>JwtAuthGuard</w:t>
       </w:r>
-      <w:proofErr w:type="spellEnd"/>
       <w:r>
         <w:rPr>
           <w:rFonts w:ascii="Segoe UI" w:hAnsi="Segoe UI" w:cs="Segoe UI"/>
@@ -1336,7 +968,6 @@
         </w:rPr>
         <w:t xml:space="preserve"> endpoint. The </w:t>
       </w:r>
-      <w:proofErr w:type="spellStart"/>
       <w:r>
         <w:rPr>
           <w:rStyle w:val="CodeHTML"/>
@@ -1351,7 +982,6 @@
         </w:rPr>
         <w:t>JwtStrategy</w:t>
       </w:r>
-      <w:proofErr w:type="spellEnd"/>
       <w:r>
         <w:rPr>
           <w:rFonts w:ascii="Segoe UI" w:hAnsi="Segoe UI" w:cs="Segoe UI"/>
@@ -1360,7 +990,6 @@
         </w:rPr>
         <w:t xml:space="preserve"> class handles JWT validation, and the </w:t>
       </w:r>
-      <w:proofErr w:type="spellStart"/>
       <w:r>
         <w:rPr>
           <w:rStyle w:val="CodeHTML"/>
@@ -1375,7 +1004,6 @@
         </w:rPr>
         <w:t>JwtAuthGuard</w:t>
       </w:r>
-      <w:proofErr w:type="spellEnd"/>
       <w:r>
         <w:rPr>
           <w:rFonts w:ascii="Segoe UI" w:hAnsi="Segoe UI" w:cs="Segoe UI"/>
@@ -1433,25 +1061,7 @@
           <w:color w:val="374151"/>
           <w:lang w:val="en-US"/>
         </w:rPr>
-        <w:t xml:space="preserve">Overall, </w:t>
-      </w:r>
-      <w:proofErr w:type="spellStart"/>
-      <w:r>
-        <w:rPr>
-          <w:rFonts w:ascii="Segoe UI" w:hAnsi="Segoe UI" w:cs="Segoe UI"/>
-          <w:color w:val="374151"/>
-          <w:lang w:val="en-US"/>
-        </w:rPr>
-        <w:t>NestJS</w:t>
-      </w:r>
-      <w:proofErr w:type="spellEnd"/>
-      <w:r>
-        <w:rPr>
-          <w:rFonts w:ascii="Segoe UI" w:hAnsi="Segoe UI" w:cs="Segoe UI"/>
-          <w:color w:val="374151"/>
-          <w:lang w:val="en-US"/>
-        </w:rPr>
-        <w:t xml:space="preserve"> provides a robust framework for implementing authentication and authorization using a variety of strategies, guards, interceptors, and middleware, allowing developers to build secure applications with ease.</w:t>
+        <w:t>Overall, NestJS provides a robust framework for implementing authentication and authorization using a variety of strategies, guards, interceptors, and middleware, allowing developers to build secure applications with ease.</w:t>
       </w:r>
     </w:p>
     <w:p>
@@ -1482,7 +1092,6 @@
         </w:rPr>
         <w:t>This example uses a JWT authentication strategy with a guard (</w:t>
       </w:r>
-      <w:proofErr w:type="spellStart"/>
       <w:r>
         <w:rPr>
           <w:rStyle w:val="CodeHTML"/>
@@ -1497,7 +1106,6 @@
         </w:rPr>
         <w:t>JwtAuthGuard</w:t>
       </w:r>
-      <w:proofErr w:type="spellEnd"/>
       <w:r>
         <w:rPr>
           <w:rFonts w:ascii="Segoe UI" w:hAnsi="Segoe UI" w:cs="Segoe UI"/>
@@ -1528,7 +1136,6 @@
         </w:rPr>
         <w:t xml:space="preserve"> endpoint. The </w:t>
       </w:r>
-      <w:proofErr w:type="spellStart"/>
       <w:r>
         <w:rPr>
           <w:rStyle w:val="CodeHTML"/>
@@ -1543,7 +1150,6 @@
         </w:rPr>
         <w:t>JwtStrategy</w:t>
       </w:r>
-      <w:proofErr w:type="spellEnd"/>
       <w:r>
         <w:rPr>
           <w:rFonts w:ascii="Segoe UI" w:hAnsi="Segoe UI" w:cs="Segoe UI"/>
@@ -1552,7 +1158,6 @@
         </w:rPr>
         <w:t xml:space="preserve"> class handles JWT validation, and the </w:t>
       </w:r>
-      <w:proofErr w:type="spellStart"/>
       <w:r>
         <w:rPr>
           <w:rStyle w:val="CodeHTML"/>
@@ -1567,7 +1172,6 @@
         </w:rPr>
         <w:t>JwtAuthGuard</w:t>
       </w:r>
-      <w:proofErr w:type="spellEnd"/>
       <w:r>
         <w:rPr>
           <w:rFonts w:ascii="Segoe UI" w:hAnsi="Segoe UI" w:cs="Segoe UI"/>
@@ -1625,40 +1229,23 @@
           <w:color w:val="374151"/>
           <w:lang w:val="en-US"/>
         </w:rPr>
-        <w:t xml:space="preserve">Overall, </w:t>
-      </w:r>
-      <w:proofErr w:type="spellStart"/>
-      <w:r>
-        <w:rPr>
-          <w:rFonts w:ascii="Segoe UI" w:hAnsi="Segoe UI" w:cs="Segoe UI"/>
-          <w:color w:val="374151"/>
-          <w:lang w:val="en-US"/>
-        </w:rPr>
-        <w:t>NestJS</w:t>
-      </w:r>
-      <w:proofErr w:type="spellEnd"/>
-      <w:r>
-        <w:rPr>
-          <w:rFonts w:ascii="Segoe UI" w:hAnsi="Segoe UI" w:cs="Segoe UI"/>
-          <w:color w:val="374151"/>
-          <w:lang w:val="en-US"/>
-        </w:rPr>
-        <w:t xml:space="preserve"> provides a robust framework for implementing authentication and authorization using a variety of strategies, guards, interceptors, and middleware, allowing developers to build secure applications with ease.</w:t>
-      </w:r>
-    </w:p>
-    <w:p>
-      <w:pPr>
-        <w:rPr>
-          <w:b/>
-          <w:bCs/>
-          <w:color w:val="FF0000"/>
-          <w:lang w:val="en-US"/>
-        </w:rPr>
-      </w:pPr>
-      <w:r>
-        <w:rPr>
-          <w:b/>
-          <w:bCs/>
+        <w:t>Overall, NestJS provides a robust framework for implementing authentication and authorization using a variety of strategies, guards, interceptors, and middleware, allowing developers to build secure applications with ease.</w:t>
+      </w:r>
+    </w:p>
+    <w:p>
+      <w:pPr>
+        <w:rPr>
+          <w:b/>
+          <w:bCs/>
+          <w:color w:val="FF0000"/>
+          <w:lang w:val="en-US"/>
+        </w:rPr>
+      </w:pPr>
+      <w:r>
+        <w:rPr>
+          <w:b/>
+          <w:bCs/>
+          <w:noProof/>
           <w:color w:val="FF0000"/>
           <w:lang w:val="en-US"/>
         </w:rPr>
@@ -1731,19 +1318,27 @@
           <w:color w:val="FF0000"/>
           <w:lang w:val="en-US"/>
         </w:rPr>
-        <w:t xml:space="preserve">Creating </w:t>
-      </w:r>
-      <w:proofErr w:type="spellStart"/>
-      <w:r>
-        <w:rPr>
-          <w:b/>
-          <w:bCs/>
-          <w:color w:val="FF0000"/>
-          <w:lang w:val="en-US"/>
-        </w:rPr>
-        <w:t xml:space="preserve">a </w:t>
-      </w:r>
-      <w:proofErr w:type="gramStart"/>
+        <w:t>Creating a users resource</w:t>
+      </w:r>
+    </w:p>
+    <w:p>
+      <w:pPr>
+        <w:rPr>
+          <w:b/>
+          <w:bCs/>
+          <w:color w:val="FF0000"/>
+          <w:lang w:val="en-US"/>
+        </w:rPr>
+      </w:pPr>
+      <w:r>
+        <w:rPr>
+          <w:b/>
+          <w:bCs/>
+          <w:color w:val="FF0000"/>
+          <w:lang w:val="en-US"/>
+        </w:rPr>
+        <w:t xml:space="preserve">nest g resource </w:t>
+      </w:r>
       <w:r>
         <w:rPr>
           <w:b/>
@@ -1753,45 +1348,6 @@
         </w:rPr>
         <w:t>users</w:t>
       </w:r>
-      <w:proofErr w:type="spellEnd"/>
-      <w:proofErr w:type="gramEnd"/>
-      <w:r>
-        <w:rPr>
-          <w:b/>
-          <w:bCs/>
-          <w:color w:val="FF0000"/>
-          <w:lang w:val="en-US"/>
-        </w:rPr>
-        <w:t xml:space="preserve"> resource</w:t>
-      </w:r>
-    </w:p>
-    <w:p>
-      <w:pPr>
-        <w:rPr>
-          <w:b/>
-          <w:bCs/>
-          <w:color w:val="FF0000"/>
-          <w:lang w:val="en-US"/>
-        </w:rPr>
-      </w:pPr>
-      <w:r>
-        <w:rPr>
-          <w:b/>
-          <w:bCs/>
-          <w:color w:val="FF0000"/>
-          <w:lang w:val="en-US"/>
-        </w:rPr>
-        <w:t xml:space="preserve">nest g resource </w:t>
-      </w:r>
-      <w:r>
-        <w:rPr>
-          <w:b/>
-          <w:bCs/>
-          <w:color w:val="FF0000"/>
-          <w:lang w:val="en-US"/>
-        </w:rPr>
-        <w:t>users</w:t>
-      </w:r>
     </w:p>
     <w:p>
       <w:pPr>
@@ -1807,6 +1363,7 @@
         <w:rPr>
           <w:b/>
           <w:bCs/>
+          <w:noProof/>
           <w:color w:val="FF0000"/>
           <w:lang w:val="en-US"/>
         </w:rPr>
@@ -1861,6 +1418,7 @@
         <w:rPr>
           <w:b/>
           <w:bCs/>
+          <w:noProof/>
           <w:color w:val="FF0000"/>
           <w:lang w:val="en-US"/>
         </w:rPr>
@@ -1949,6 +1507,7 @@
         <w:rPr>
           <w:b/>
           <w:bCs/>
+          <w:noProof/>
           <w:color w:val="FF0000"/>
           <w:lang w:val="en-US"/>
         </w:rPr>
@@ -2045,63 +1604,28 @@
         </w:rPr>
         <w:t>For hashing, we recommend using either the </w:t>
       </w:r>
-      <w:proofErr w:type="spellStart"/>
+      <w:hyperlink r:id="rId11" w:tgtFrame="_blank" w:history="1">
+        <w:r>
+          <w:rPr>
+            <w:rStyle w:val="Lienhypertexte"/>
+            <w:rFonts w:ascii="Source Sans Pro" w:hAnsi="Source Sans Pro"/>
+            <w:b/>
+            <w:bCs/>
+            <w:color w:val="ED2945"/>
+            <w:lang w:val="en-US"/>
+          </w:rPr>
+          <w:t>bcrypt</w:t>
+        </w:r>
+      </w:hyperlink>
       <w:r>
         <w:rPr>
           <w:rFonts w:ascii="Source Sans Pro" w:hAnsi="Source Sans Pro"/>
           <w:color w:val="404040"/>
-        </w:rPr>
-        <w:fldChar w:fldCharType="begin"/>
-      </w:r>
-      <w:r>
-        <w:rPr>
-          <w:rFonts w:ascii="Source Sans Pro" w:hAnsi="Source Sans Pro"/>
-          <w:color w:val="404040"/>
-          <w:lang w:val="en-US"/>
-        </w:rPr>
-        <w:instrText>HYPERLINK "https://www.npmjs.com/package/bcrypt" \t "_blank"</w:instrText>
-      </w:r>
-      <w:r>
-        <w:rPr>
-          <w:rFonts w:ascii="Source Sans Pro" w:hAnsi="Source Sans Pro"/>
-          <w:color w:val="404040"/>
-        </w:rPr>
-      </w:r>
-      <w:r>
-        <w:rPr>
-          <w:rFonts w:ascii="Source Sans Pro" w:hAnsi="Source Sans Pro"/>
-          <w:color w:val="404040"/>
-        </w:rPr>
-        <w:fldChar w:fldCharType="separate"/>
-      </w:r>
-      <w:r>
-        <w:rPr>
-          <w:rStyle w:val="Lienhypertexte"/>
-          <w:rFonts w:ascii="Source Sans Pro" w:hAnsi="Source Sans Pro"/>
-          <w:b/>
-          <w:bCs/>
-          <w:color w:val="ED2945"/>
-          <w:lang w:val="en-US"/>
-        </w:rPr>
-        <w:t>bcrypt</w:t>
-      </w:r>
-      <w:proofErr w:type="spellEnd"/>
-      <w:r>
-        <w:rPr>
-          <w:rFonts w:ascii="Source Sans Pro" w:hAnsi="Source Sans Pro"/>
-          <w:color w:val="404040"/>
-        </w:rPr>
-        <w:fldChar w:fldCharType="end"/>
-      </w:r>
-      <w:r>
-        <w:rPr>
-          <w:rFonts w:ascii="Source Sans Pro" w:hAnsi="Source Sans Pro"/>
-          <w:color w:val="404040"/>
           <w:lang w:val="en-US"/>
         </w:rPr>
         <w:t> or </w:t>
       </w:r>
-      <w:hyperlink r:id="rId11" w:tgtFrame="_blank" w:history="1">
+      <w:hyperlink r:id="rId12" w:tgtFrame="_blank" w:history="1">
         <w:r>
           <w:rPr>
             <w:rStyle w:val="Lienhypertexte"/>
@@ -2141,7 +1665,6 @@
         </w:rPr>
         <w:t>As an example, let's use </w:t>
       </w:r>
-      <w:proofErr w:type="spellStart"/>
       <w:r>
         <w:rPr>
           <w:rStyle w:val="CodeHTML"/>
@@ -2154,7 +1677,6 @@
         </w:rPr>
         <w:t>bcrypt</w:t>
       </w:r>
-      <w:proofErr w:type="spellEnd"/>
       <w:r>
         <w:rPr>
           <w:rFonts w:ascii="Source Sans Pro" w:hAnsi="Source Sans Pro"/>
@@ -2178,63 +1700,23 @@
           <w:rFonts w:ascii="Source Sans Pro" w:hAnsi="Source Sans Pro"/>
           <w:color w:val="404040"/>
         </w:rPr>
-        <w:t xml:space="preserve">First </w:t>
-      </w:r>
-      <w:proofErr w:type="spellStart"/>
-      <w:r>
-        <w:rPr>
-          <w:rFonts w:ascii="Source Sans Pro" w:hAnsi="Source Sans Pro"/>
-          <w:color w:val="404040"/>
-        </w:rPr>
-        <w:t>install</w:t>
-      </w:r>
-      <w:proofErr w:type="spellEnd"/>
-      <w:r>
-        <w:rPr>
-          <w:rFonts w:ascii="Source Sans Pro" w:hAnsi="Source Sans Pro"/>
-          <w:color w:val="404040"/>
-        </w:rPr>
-        <w:t xml:space="preserve"> </w:t>
-      </w:r>
-      <w:proofErr w:type="spellStart"/>
-      <w:r>
-        <w:rPr>
-          <w:rFonts w:ascii="Source Sans Pro" w:hAnsi="Source Sans Pro"/>
-          <w:color w:val="404040"/>
-        </w:rPr>
-        <w:t>required</w:t>
-      </w:r>
-      <w:proofErr w:type="spellEnd"/>
-      <w:r>
-        <w:rPr>
-          <w:rFonts w:ascii="Source Sans Pro" w:hAnsi="Source Sans Pro"/>
-          <w:color w:val="404040"/>
-        </w:rPr>
-        <w:t xml:space="preserve"> </w:t>
-      </w:r>
-      <w:proofErr w:type="gramStart"/>
-      <w:r>
-        <w:rPr>
-          <w:rFonts w:ascii="Source Sans Pro" w:hAnsi="Source Sans Pro"/>
-          <w:color w:val="404040"/>
-        </w:rPr>
-        <w:t>packages:</w:t>
-      </w:r>
-      <w:proofErr w:type="gramEnd"/>
-    </w:p>
-    <w:p>
-      <w:pPr>
-        <w:rPr>
-          <w:b/>
-          <w:bCs/>
-          <w:color w:val="FF0000"/>
-          <w:lang w:val="en-US"/>
-        </w:rPr>
-      </w:pPr>
-      <w:r>
-        <w:rPr>
-          <w:b/>
-          <w:bCs/>
+        <w:t>First install required packages:</w:t>
+      </w:r>
+    </w:p>
+    <w:p>
+      <w:pPr>
+        <w:rPr>
+          <w:b/>
+          <w:bCs/>
+          <w:color w:val="FF0000"/>
+          <w:lang w:val="en-US"/>
+        </w:rPr>
+      </w:pPr>
+      <w:r>
+        <w:rPr>
+          <w:b/>
+          <w:bCs/>
+          <w:noProof/>
           <w:color w:val="FF0000"/>
           <w:lang w:val="en-US"/>
         </w:rPr>
@@ -2254,7 +1736,7 @@
                     <pic:cNvPicPr/>
                   </pic:nvPicPr>
                   <pic:blipFill>
-                    <a:blip r:embed="rId12"/>
+                    <a:blip r:embed="rId13"/>
                     <a:stretch>
                       <a:fillRect/>
                     </a:stretch>
@@ -2348,6 +1830,7 @@
         <w:rPr>
           <w:b/>
           <w:bCs/>
+          <w:noProof/>
           <w:color w:val="FF0000"/>
           <w:lang w:val="en-US"/>
         </w:rPr>
@@ -2368,7 +1851,7 @@
                     <pic:cNvPicPr/>
                   </pic:nvPicPr>
                   <pic:blipFill>
-                    <a:blip r:embed="rId13"/>
+                    <a:blip r:embed="rId14"/>
                     <a:stretch>
                       <a:fillRect/>
                     </a:stretch>
@@ -2402,6 +1885,7 @@
         <w:rPr>
           <w:b/>
           <w:bCs/>
+          <w:noProof/>
           <w:color w:val="FF0000"/>
           <w:lang w:val="en-US"/>
         </w:rPr>
@@ -2421,7 +1905,7 @@
                     <pic:cNvPicPr/>
                   </pic:nvPicPr>
                   <pic:blipFill>
-                    <a:blip r:embed="rId14"/>
+                    <a:blip r:embed="rId15"/>
                     <a:stretch>
                       <a:fillRect/>
                     </a:stretch>
@@ -2461,7 +1945,6 @@
           <w:lang w:val="en-US"/>
         </w:rPr>
       </w:pPr>
-      <w:proofErr w:type="spellStart"/>
       <w:r>
         <w:rPr>
           <w:b/>
@@ -2471,7 +1954,6 @@
         </w:rPr>
         <w:t>Authentication.service.ts</w:t>
       </w:r>
-      <w:proofErr w:type="spellEnd"/>
     </w:p>
     <w:p>
       <w:pPr>
@@ -2532,29 +2014,7 @@
           <w:lang w:val="en-US" w:eastAsia="fr-FR"/>
         </w:rPr>
         <w:br/>
-        <w:t xml:space="preserve">  </w:t>
-      </w:r>
-      <w:proofErr w:type="spellStart"/>
-      <w:r>
-        <w:rPr>
-          <w:rFonts w:ascii="Courier New" w:eastAsia="Times New Roman" w:hAnsi="Courier New" w:cs="Courier New"/>
-          <w:color w:val="BCBEC4"/>
-          <w:sz w:val="20"/>
-          <w:szCs w:val="20"/>
-          <w:lang w:val="en-US" w:eastAsia="fr-FR"/>
-        </w:rPr>
-        <w:t>ConflictException</w:t>
-      </w:r>
-      <w:proofErr w:type="spellEnd"/>
-      <w:r>
-        <w:rPr>
-          <w:rFonts w:ascii="Courier New" w:eastAsia="Times New Roman" w:hAnsi="Courier New" w:cs="Courier New"/>
-          <w:color w:val="BCBEC4"/>
-          <w:sz w:val="20"/>
-          <w:szCs w:val="20"/>
-          <w:lang w:val="en-US" w:eastAsia="fr-FR"/>
-        </w:rPr>
-        <w:t>,</w:t>
+        <w:t xml:space="preserve">  ConflictException,</w:t>
       </w:r>
       <w:r>
         <w:rPr>
@@ -2596,29 +2056,7 @@
           <w:lang w:val="en-US" w:eastAsia="fr-FR"/>
         </w:rPr>
         <w:br/>
-        <w:t xml:space="preserve">  </w:t>
-      </w:r>
-      <w:proofErr w:type="spellStart"/>
-      <w:r>
-        <w:rPr>
-          <w:rFonts w:ascii="Courier New" w:eastAsia="Times New Roman" w:hAnsi="Courier New" w:cs="Courier New"/>
-          <w:color w:val="BCBEC4"/>
-          <w:sz w:val="20"/>
-          <w:szCs w:val="20"/>
-          <w:lang w:val="en-US" w:eastAsia="fr-FR"/>
-        </w:rPr>
-        <w:t>UnauthorizedException</w:t>
-      </w:r>
-      <w:proofErr w:type="spellEnd"/>
-      <w:r>
-        <w:rPr>
-          <w:rFonts w:ascii="Courier New" w:eastAsia="Times New Roman" w:hAnsi="Courier New" w:cs="Courier New"/>
-          <w:color w:val="BCBEC4"/>
-          <w:sz w:val="20"/>
-          <w:szCs w:val="20"/>
-          <w:lang w:val="en-US" w:eastAsia="fr-FR"/>
-        </w:rPr>
-        <w:t>,</w:t>
+        <w:t xml:space="preserve">  UnauthorizedException,</w:t>
       </w:r>
       <w:r>
         <w:rPr>
@@ -2649,9 +2087,78 @@
           <w:szCs w:val="20"/>
           <w:lang w:val="en-US" w:eastAsia="fr-FR"/>
         </w:rPr>
-        <w:t>'@</w:t>
-      </w:r>
-      <w:proofErr w:type="spellStart"/>
+        <w:t>'@nestjs/common'</w:t>
+      </w:r>
+      <w:r>
+        <w:rPr>
+          <w:rFonts w:ascii="Courier New" w:eastAsia="Times New Roman" w:hAnsi="Courier New" w:cs="Courier New"/>
+          <w:color w:val="BCBEC4"/>
+          <w:sz w:val="20"/>
+          <w:szCs w:val="20"/>
+          <w:lang w:val="en-US" w:eastAsia="fr-FR"/>
+        </w:rPr>
+        <w:t>;</w:t>
+      </w:r>
+      <w:r>
+        <w:rPr>
+          <w:rFonts w:ascii="Courier New" w:eastAsia="Times New Roman" w:hAnsi="Courier New" w:cs="Courier New"/>
+          <w:color w:val="BCBEC4"/>
+          <w:sz w:val="20"/>
+          <w:szCs w:val="20"/>
+          <w:lang w:val="en-US" w:eastAsia="fr-FR"/>
+        </w:rPr>
+        <w:br/>
+      </w:r>
+      <w:r>
+        <w:rPr>
+          <w:rFonts w:ascii="Courier New" w:eastAsia="Times New Roman" w:hAnsi="Courier New" w:cs="Courier New"/>
+          <w:color w:val="CF8E6D"/>
+          <w:sz w:val="20"/>
+          <w:szCs w:val="20"/>
+          <w:lang w:val="en-US" w:eastAsia="fr-FR"/>
+        </w:rPr>
+        <w:t xml:space="preserve">import </w:t>
+      </w:r>
+      <w:r>
+        <w:rPr>
+          <w:rFonts w:ascii="Courier New" w:eastAsia="Times New Roman" w:hAnsi="Courier New" w:cs="Courier New"/>
+          <w:color w:val="BCBEC4"/>
+          <w:sz w:val="20"/>
+          <w:szCs w:val="20"/>
+          <w:lang w:val="en-US" w:eastAsia="fr-FR"/>
+        </w:rPr>
+        <w:t xml:space="preserve">{ </w:t>
+      </w:r>
+      <w:r>
+        <w:rPr>
+          <w:rFonts w:ascii="Courier New" w:eastAsia="Times New Roman" w:hAnsi="Courier New" w:cs="Courier New"/>
+          <w:color w:val="56A8F5"/>
+          <w:sz w:val="20"/>
+          <w:szCs w:val="20"/>
+          <w:lang w:val="en-US" w:eastAsia="fr-FR"/>
+        </w:rPr>
+        <w:t xml:space="preserve">InjectRepository </w:t>
+      </w:r>
+      <w:r>
+        <w:rPr>
+          <w:rFonts w:ascii="Courier New" w:eastAsia="Times New Roman" w:hAnsi="Courier New" w:cs="Courier New"/>
+          <w:color w:val="BCBEC4"/>
+          <w:sz w:val="20"/>
+          <w:szCs w:val="20"/>
+          <w:lang w:val="en-US" w:eastAsia="fr-FR"/>
+        </w:rPr>
+        <w:t xml:space="preserve">} </w:t>
+      </w:r>
+      <w:r>
+        <w:rPr>
+          <w:rFonts w:ascii="Courier New" w:eastAsia="Times New Roman" w:hAnsi="Courier New" w:cs="Courier New"/>
+          <w:color w:val="CF8E6D"/>
+          <w:sz w:val="20"/>
+          <w:szCs w:val="20"/>
+          <w:lang w:val="en-US" w:eastAsia="fr-FR"/>
+        </w:rPr>
+        <w:t xml:space="preserve">from </w:t>
+      </w:r>
       <w:r>
         <w:rPr>
           <w:rFonts w:ascii="Courier New" w:eastAsia="Times New Roman" w:hAnsi="Courier New" w:cs="Courier New"/>
@@ -2660,9 +2167,58 @@
           <w:szCs w:val="20"/>
           <w:lang w:val="en-US" w:eastAsia="fr-FR"/>
         </w:rPr>
-        <w:t>nestjs</w:t>
-      </w:r>
-      <w:proofErr w:type="spellEnd"/>
+        <w:t>'@nestjs/typeorm'</w:t>
+      </w:r>
+      <w:r>
+        <w:rPr>
+          <w:rFonts w:ascii="Courier New" w:eastAsia="Times New Roman" w:hAnsi="Courier New" w:cs="Courier New"/>
+          <w:color w:val="BCBEC4"/>
+          <w:sz w:val="20"/>
+          <w:szCs w:val="20"/>
+          <w:lang w:val="en-US" w:eastAsia="fr-FR"/>
+        </w:rPr>
+        <w:t>;</w:t>
+      </w:r>
+      <w:r>
+        <w:rPr>
+          <w:rFonts w:ascii="Courier New" w:eastAsia="Times New Roman" w:hAnsi="Courier New" w:cs="Courier New"/>
+          <w:color w:val="BCBEC4"/>
+          <w:sz w:val="20"/>
+          <w:szCs w:val="20"/>
+          <w:lang w:val="en-US" w:eastAsia="fr-FR"/>
+        </w:rPr>
+        <w:br/>
+      </w:r>
+      <w:r>
+        <w:rPr>
+          <w:rFonts w:ascii="Courier New" w:eastAsia="Times New Roman" w:hAnsi="Courier New" w:cs="Courier New"/>
+          <w:color w:val="CF8E6D"/>
+          <w:sz w:val="20"/>
+          <w:szCs w:val="20"/>
+          <w:lang w:val="en-US" w:eastAsia="fr-FR"/>
+        </w:rPr>
+        <w:t xml:space="preserve">import </w:t>
+      </w:r>
+      <w:r>
+        <w:rPr>
+          <w:rFonts w:ascii="Courier New" w:eastAsia="Times New Roman" w:hAnsi="Courier New" w:cs="Courier New"/>
+          <w:color w:val="BCBEC4"/>
+          <w:sz w:val="20"/>
+          <w:szCs w:val="20"/>
+          <w:lang w:val="en-US" w:eastAsia="fr-FR"/>
+        </w:rPr>
+        <w:t xml:space="preserve">{ User } </w:t>
+      </w:r>
+      <w:r>
+        <w:rPr>
+          <w:rFonts w:ascii="Courier New" w:eastAsia="Times New Roman" w:hAnsi="Courier New" w:cs="Courier New"/>
+          <w:color w:val="CF8E6D"/>
+          <w:sz w:val="20"/>
+          <w:szCs w:val="20"/>
+          <w:lang w:val="en-US" w:eastAsia="fr-FR"/>
+        </w:rPr>
+        <w:t xml:space="preserve">from </w:t>
+      </w:r>
       <w:r>
         <w:rPr>
           <w:rFonts w:ascii="Courier New" w:eastAsia="Times New Roman" w:hAnsi="Courier New" w:cs="Courier New"/>
@@ -2671,7 +2227,7 @@
           <w:szCs w:val="20"/>
           <w:lang w:val="en-US" w:eastAsia="fr-FR"/>
         </w:rPr>
-        <w:t>/common'</w:t>
+        <w:t>'../../users/entities/user.entity'</w:t>
       </w:r>
       <w:r>
         <w:rPr>
@@ -2711,39 +2267,7 @@
           <w:szCs w:val="20"/>
           <w:lang w:val="en-US" w:eastAsia="fr-FR"/>
         </w:rPr>
-        <w:t xml:space="preserve">{ </w:t>
-      </w:r>
-      <w:proofErr w:type="spellStart"/>
-      <w:r>
-        <w:rPr>
-          <w:rFonts w:ascii="Courier New" w:eastAsia="Times New Roman" w:hAnsi="Courier New" w:cs="Courier New"/>
-          <w:color w:val="56A8F5"/>
-          <w:sz w:val="20"/>
-          <w:szCs w:val="20"/>
-          <w:lang w:val="en-US" w:eastAsia="fr-FR"/>
-        </w:rPr>
-        <w:t>InjectRepository</w:t>
-      </w:r>
-      <w:proofErr w:type="spellEnd"/>
-      <w:r>
-        <w:rPr>
-          <w:rFonts w:ascii="Courier New" w:eastAsia="Times New Roman" w:hAnsi="Courier New" w:cs="Courier New"/>
-          <w:color w:val="56A8F5"/>
-          <w:sz w:val="20"/>
-          <w:szCs w:val="20"/>
-          <w:lang w:val="en-US" w:eastAsia="fr-FR"/>
-        </w:rPr>
-        <w:t xml:space="preserve"> </w:t>
-      </w:r>
-      <w:r>
-        <w:rPr>
-          <w:rFonts w:ascii="Courier New" w:eastAsia="Times New Roman" w:hAnsi="Courier New" w:cs="Courier New"/>
-          <w:color w:val="BCBEC4"/>
-          <w:sz w:val="20"/>
-          <w:szCs w:val="20"/>
-          <w:lang w:val="en-US" w:eastAsia="fr-FR"/>
-        </w:rPr>
-        <w:t xml:space="preserve">} </w:t>
+        <w:t xml:space="preserve">{ Repository } </w:t>
       </w:r>
       <w:r>
         <w:rPr>
@@ -2763,9 +2287,58 @@
           <w:szCs w:val="20"/>
           <w:lang w:val="en-US" w:eastAsia="fr-FR"/>
         </w:rPr>
-        <w:t>'@</w:t>
-      </w:r>
-      <w:proofErr w:type="spellStart"/>
+        <w:t>'typeorm'</w:t>
+      </w:r>
+      <w:r>
+        <w:rPr>
+          <w:rFonts w:ascii="Courier New" w:eastAsia="Times New Roman" w:hAnsi="Courier New" w:cs="Courier New"/>
+          <w:color w:val="BCBEC4"/>
+          <w:sz w:val="20"/>
+          <w:szCs w:val="20"/>
+          <w:lang w:val="en-US" w:eastAsia="fr-FR"/>
+        </w:rPr>
+        <w:t>;</w:t>
+      </w:r>
+      <w:r>
+        <w:rPr>
+          <w:rFonts w:ascii="Courier New" w:eastAsia="Times New Roman" w:hAnsi="Courier New" w:cs="Courier New"/>
+          <w:color w:val="BCBEC4"/>
+          <w:sz w:val="20"/>
+          <w:szCs w:val="20"/>
+          <w:lang w:val="en-US" w:eastAsia="fr-FR"/>
+        </w:rPr>
+        <w:br/>
+      </w:r>
+      <w:r>
+        <w:rPr>
+          <w:rFonts w:ascii="Courier New" w:eastAsia="Times New Roman" w:hAnsi="Courier New" w:cs="Courier New"/>
+          <w:color w:val="CF8E6D"/>
+          <w:sz w:val="20"/>
+          <w:szCs w:val="20"/>
+          <w:lang w:val="en-US" w:eastAsia="fr-FR"/>
+        </w:rPr>
+        <w:t xml:space="preserve">import </w:t>
+      </w:r>
+      <w:r>
+        <w:rPr>
+          <w:rFonts w:ascii="Courier New" w:eastAsia="Times New Roman" w:hAnsi="Courier New" w:cs="Courier New"/>
+          <w:color w:val="BCBEC4"/>
+          <w:sz w:val="20"/>
+          <w:szCs w:val="20"/>
+          <w:lang w:val="en-US" w:eastAsia="fr-FR"/>
+        </w:rPr>
+        <w:t xml:space="preserve">{ HashingService } </w:t>
+      </w:r>
+      <w:r>
+        <w:rPr>
+          <w:rFonts w:ascii="Courier New" w:eastAsia="Times New Roman" w:hAnsi="Courier New" w:cs="Courier New"/>
+          <w:color w:val="CF8E6D"/>
+          <w:sz w:val="20"/>
+          <w:szCs w:val="20"/>
+          <w:lang w:val="en-US" w:eastAsia="fr-FR"/>
+        </w:rPr>
+        <w:t xml:space="preserve">from </w:t>
+      </w:r>
       <w:r>
         <w:rPr>
           <w:rFonts w:ascii="Courier New" w:eastAsia="Times New Roman" w:hAnsi="Courier New" w:cs="Courier New"/>
@@ -2774,9 +2347,58 @@
           <w:szCs w:val="20"/>
           <w:lang w:val="en-US" w:eastAsia="fr-FR"/>
         </w:rPr>
-        <w:t>nestjs</w:t>
-      </w:r>
-      <w:proofErr w:type="spellEnd"/>
+        <w:t>'../hashing/hashing.service'</w:t>
+      </w:r>
+      <w:r>
+        <w:rPr>
+          <w:rFonts w:ascii="Courier New" w:eastAsia="Times New Roman" w:hAnsi="Courier New" w:cs="Courier New"/>
+          <w:color w:val="BCBEC4"/>
+          <w:sz w:val="20"/>
+          <w:szCs w:val="20"/>
+          <w:lang w:val="en-US" w:eastAsia="fr-FR"/>
+        </w:rPr>
+        <w:t>;</w:t>
+      </w:r>
+      <w:r>
+        <w:rPr>
+          <w:rFonts w:ascii="Courier New" w:eastAsia="Times New Roman" w:hAnsi="Courier New" w:cs="Courier New"/>
+          <w:color w:val="BCBEC4"/>
+          <w:sz w:val="20"/>
+          <w:szCs w:val="20"/>
+          <w:lang w:val="en-US" w:eastAsia="fr-FR"/>
+        </w:rPr>
+        <w:br/>
+      </w:r>
+      <w:r>
+        <w:rPr>
+          <w:rFonts w:ascii="Courier New" w:eastAsia="Times New Roman" w:hAnsi="Courier New" w:cs="Courier New"/>
+          <w:color w:val="CF8E6D"/>
+          <w:sz w:val="20"/>
+          <w:szCs w:val="20"/>
+          <w:lang w:val="en-US" w:eastAsia="fr-FR"/>
+        </w:rPr>
+        <w:t xml:space="preserve">import </w:t>
+      </w:r>
+      <w:r>
+        <w:rPr>
+          <w:rFonts w:ascii="Courier New" w:eastAsia="Times New Roman" w:hAnsi="Courier New" w:cs="Courier New"/>
+          <w:color w:val="BCBEC4"/>
+          <w:sz w:val="20"/>
+          <w:szCs w:val="20"/>
+          <w:lang w:val="en-US" w:eastAsia="fr-FR"/>
+        </w:rPr>
+        <w:t xml:space="preserve">{ SignUpDto } </w:t>
+      </w:r>
+      <w:r>
+        <w:rPr>
+          <w:rFonts w:ascii="Courier New" w:eastAsia="Times New Roman" w:hAnsi="Courier New" w:cs="Courier New"/>
+          <w:color w:val="CF8E6D"/>
+          <w:sz w:val="20"/>
+          <w:szCs w:val="20"/>
+          <w:lang w:val="en-US" w:eastAsia="fr-FR"/>
+        </w:rPr>
+        <w:t xml:space="preserve">from </w:t>
+      </w:r>
       <w:r>
         <w:rPr>
           <w:rFonts w:ascii="Courier New" w:eastAsia="Times New Roman" w:hAnsi="Courier New" w:cs="Courier New"/>
@@ -2785,9 +2407,58 @@
           <w:szCs w:val="20"/>
           <w:lang w:val="en-US" w:eastAsia="fr-FR"/>
         </w:rPr>
-        <w:t>/</w:t>
-      </w:r>
-      <w:proofErr w:type="spellStart"/>
+        <w:t>'./dto/sign-up.dto/sign-up.dto'</w:t>
+      </w:r>
+      <w:r>
+        <w:rPr>
+          <w:rFonts w:ascii="Courier New" w:eastAsia="Times New Roman" w:hAnsi="Courier New" w:cs="Courier New"/>
+          <w:color w:val="BCBEC4"/>
+          <w:sz w:val="20"/>
+          <w:szCs w:val="20"/>
+          <w:lang w:val="en-US" w:eastAsia="fr-FR"/>
+        </w:rPr>
+        <w:t>;</w:t>
+      </w:r>
+      <w:r>
+        <w:rPr>
+          <w:rFonts w:ascii="Courier New" w:eastAsia="Times New Roman" w:hAnsi="Courier New" w:cs="Courier New"/>
+          <w:color w:val="BCBEC4"/>
+          <w:sz w:val="20"/>
+          <w:szCs w:val="20"/>
+          <w:lang w:val="en-US" w:eastAsia="fr-FR"/>
+        </w:rPr>
+        <w:br/>
+      </w:r>
+      <w:r>
+        <w:rPr>
+          <w:rFonts w:ascii="Courier New" w:eastAsia="Times New Roman" w:hAnsi="Courier New" w:cs="Courier New"/>
+          <w:color w:val="CF8E6D"/>
+          <w:sz w:val="20"/>
+          <w:szCs w:val="20"/>
+          <w:lang w:val="en-US" w:eastAsia="fr-FR"/>
+        </w:rPr>
+        <w:t xml:space="preserve">import </w:t>
+      </w:r>
+      <w:r>
+        <w:rPr>
+          <w:rFonts w:ascii="Courier New" w:eastAsia="Times New Roman" w:hAnsi="Courier New" w:cs="Courier New"/>
+          <w:color w:val="BCBEC4"/>
+          <w:sz w:val="20"/>
+          <w:szCs w:val="20"/>
+          <w:lang w:val="en-US" w:eastAsia="fr-FR"/>
+        </w:rPr>
+        <w:t xml:space="preserve">{ SignInDto } </w:t>
+      </w:r>
+      <w:r>
+        <w:rPr>
+          <w:rFonts w:ascii="Courier New" w:eastAsia="Times New Roman" w:hAnsi="Courier New" w:cs="Courier New"/>
+          <w:color w:val="CF8E6D"/>
+          <w:sz w:val="20"/>
+          <w:szCs w:val="20"/>
+          <w:lang w:val="en-US" w:eastAsia="fr-FR"/>
+        </w:rPr>
+        <w:t xml:space="preserve">from </w:t>
+      </w:r>
       <w:r>
         <w:rPr>
           <w:rFonts w:ascii="Courier New" w:eastAsia="Times New Roman" w:hAnsi="Courier New" w:cs="Courier New"/>
@@ -2796,18 +2467,7 @@
           <w:szCs w:val="20"/>
           <w:lang w:val="en-US" w:eastAsia="fr-FR"/>
         </w:rPr>
-        <w:t>typeorm</w:t>
-      </w:r>
-      <w:proofErr w:type="spellEnd"/>
-      <w:r>
-        <w:rPr>
-          <w:rFonts w:ascii="Courier New" w:eastAsia="Times New Roman" w:hAnsi="Courier New" w:cs="Courier New"/>
-          <w:color w:val="6AAB73"/>
-          <w:sz w:val="20"/>
-          <w:szCs w:val="20"/>
-          <w:lang w:val="en-US" w:eastAsia="fr-FR"/>
-        </w:rPr>
-        <w:t>'</w:t>
+        <w:t>'./dto/sign-in.dto/sign-in.dto'</w:t>
       </w:r>
       <w:r>
         <w:rPr>
@@ -2832,638 +2492,62 @@
       <w:r>
         <w:rPr>
           <w:rFonts w:ascii="Courier New" w:eastAsia="Times New Roman" w:hAnsi="Courier New" w:cs="Courier New"/>
+          <w:color w:val="BCBEC4"/>
+          <w:sz w:val="20"/>
+          <w:szCs w:val="20"/>
+          <w:lang w:val="en-US" w:eastAsia="fr-FR"/>
+        </w:rPr>
+        <w:br/>
+      </w:r>
+      <w:r>
+        <w:rPr>
+          <w:rFonts w:ascii="Courier New" w:eastAsia="Times New Roman" w:hAnsi="Courier New" w:cs="Courier New"/>
+          <w:color w:val="B3AE60"/>
+          <w:sz w:val="20"/>
+          <w:szCs w:val="20"/>
+          <w:lang w:val="en-US" w:eastAsia="fr-FR"/>
+        </w:rPr>
+        <w:t>@Injectable</w:t>
+      </w:r>
+      <w:r>
+        <w:rPr>
+          <w:rFonts w:ascii="Courier New" w:eastAsia="Times New Roman" w:hAnsi="Courier New" w:cs="Courier New"/>
+          <w:color w:val="BCBEC4"/>
+          <w:sz w:val="20"/>
+          <w:szCs w:val="20"/>
+          <w:lang w:val="en-US" w:eastAsia="fr-FR"/>
+        </w:rPr>
+        <w:t>()</w:t>
+      </w:r>
+      <w:r>
+        <w:rPr>
+          <w:rFonts w:ascii="Courier New" w:eastAsia="Times New Roman" w:hAnsi="Courier New" w:cs="Courier New"/>
+          <w:color w:val="BCBEC4"/>
+          <w:sz w:val="20"/>
+          <w:szCs w:val="20"/>
+          <w:lang w:val="en-US" w:eastAsia="fr-FR"/>
+        </w:rPr>
+        <w:br/>
+      </w:r>
+      <w:r>
+        <w:rPr>
+          <w:rFonts w:ascii="Courier New" w:eastAsia="Times New Roman" w:hAnsi="Courier New" w:cs="Courier New"/>
           <w:color w:val="CF8E6D"/>
           <w:sz w:val="20"/>
           <w:szCs w:val="20"/>
           <w:lang w:val="en-US" w:eastAsia="fr-FR"/>
         </w:rPr>
-        <w:t xml:space="preserve">import </w:t>
-      </w:r>
-      <w:r>
-        <w:rPr>
-          <w:rFonts w:ascii="Courier New" w:eastAsia="Times New Roman" w:hAnsi="Courier New" w:cs="Courier New"/>
-          <w:color w:val="BCBEC4"/>
-          <w:sz w:val="20"/>
-          <w:szCs w:val="20"/>
-          <w:lang w:val="en-US" w:eastAsia="fr-FR"/>
-        </w:rPr>
-        <w:t xml:space="preserve">{ User } </w:t>
-      </w:r>
-      <w:r>
-        <w:rPr>
-          <w:rFonts w:ascii="Courier New" w:eastAsia="Times New Roman" w:hAnsi="Courier New" w:cs="Courier New"/>
-          <w:color w:val="CF8E6D"/>
-          <w:sz w:val="20"/>
-          <w:szCs w:val="20"/>
-          <w:lang w:val="en-US" w:eastAsia="fr-FR"/>
-        </w:rPr>
-        <w:t xml:space="preserve">from </w:t>
-      </w:r>
-      <w:r>
-        <w:rPr>
-          <w:rFonts w:ascii="Courier New" w:eastAsia="Times New Roman" w:hAnsi="Courier New" w:cs="Courier New"/>
-          <w:color w:val="6AAB73"/>
-          <w:sz w:val="20"/>
-          <w:szCs w:val="20"/>
-          <w:lang w:val="en-US" w:eastAsia="fr-FR"/>
-        </w:rPr>
-        <w:t>'../../users/entities/</w:t>
-      </w:r>
-      <w:proofErr w:type="spellStart"/>
-      <w:r>
-        <w:rPr>
-          <w:rFonts w:ascii="Courier New" w:eastAsia="Times New Roman" w:hAnsi="Courier New" w:cs="Courier New"/>
-          <w:color w:val="6AAB73"/>
-          <w:sz w:val="20"/>
-          <w:szCs w:val="20"/>
-          <w:lang w:val="en-US" w:eastAsia="fr-FR"/>
-        </w:rPr>
-        <w:t>user.entity</w:t>
-      </w:r>
-      <w:proofErr w:type="spellEnd"/>
-      <w:r>
-        <w:rPr>
-          <w:rFonts w:ascii="Courier New" w:eastAsia="Times New Roman" w:hAnsi="Courier New" w:cs="Courier New"/>
-          <w:color w:val="6AAB73"/>
-          <w:sz w:val="20"/>
-          <w:szCs w:val="20"/>
-          <w:lang w:val="en-US" w:eastAsia="fr-FR"/>
-        </w:rPr>
-        <w:t>'</w:t>
-      </w:r>
-      <w:r>
-        <w:rPr>
-          <w:rFonts w:ascii="Courier New" w:eastAsia="Times New Roman" w:hAnsi="Courier New" w:cs="Courier New"/>
-          <w:color w:val="BCBEC4"/>
-          <w:sz w:val="20"/>
-          <w:szCs w:val="20"/>
-          <w:lang w:val="en-US" w:eastAsia="fr-FR"/>
-        </w:rPr>
-        <w:t>;</w:t>
-      </w:r>
-      <w:r>
-        <w:rPr>
-          <w:rFonts w:ascii="Courier New" w:eastAsia="Times New Roman" w:hAnsi="Courier New" w:cs="Courier New"/>
-          <w:color w:val="BCBEC4"/>
-          <w:sz w:val="20"/>
-          <w:szCs w:val="20"/>
-          <w:lang w:val="en-US" w:eastAsia="fr-FR"/>
-        </w:rPr>
-        <w:br/>
-      </w:r>
-      <w:r>
-        <w:rPr>
-          <w:rFonts w:ascii="Courier New" w:eastAsia="Times New Roman" w:hAnsi="Courier New" w:cs="Courier New"/>
-          <w:color w:val="CF8E6D"/>
-          <w:sz w:val="20"/>
-          <w:szCs w:val="20"/>
-          <w:lang w:val="en-US" w:eastAsia="fr-FR"/>
-        </w:rPr>
-        <w:t xml:space="preserve">import </w:t>
-      </w:r>
-      <w:r>
-        <w:rPr>
-          <w:rFonts w:ascii="Courier New" w:eastAsia="Times New Roman" w:hAnsi="Courier New" w:cs="Courier New"/>
-          <w:color w:val="BCBEC4"/>
-          <w:sz w:val="20"/>
-          <w:szCs w:val="20"/>
-          <w:lang w:val="en-US" w:eastAsia="fr-FR"/>
-        </w:rPr>
-        <w:t xml:space="preserve">{ Repository } </w:t>
-      </w:r>
-      <w:r>
-        <w:rPr>
-          <w:rFonts w:ascii="Courier New" w:eastAsia="Times New Roman" w:hAnsi="Courier New" w:cs="Courier New"/>
-          <w:color w:val="CF8E6D"/>
-          <w:sz w:val="20"/>
-          <w:szCs w:val="20"/>
-          <w:lang w:val="en-US" w:eastAsia="fr-FR"/>
-        </w:rPr>
-        <w:t xml:space="preserve">from </w:t>
-      </w:r>
-      <w:r>
-        <w:rPr>
-          <w:rFonts w:ascii="Courier New" w:eastAsia="Times New Roman" w:hAnsi="Courier New" w:cs="Courier New"/>
-          <w:color w:val="6AAB73"/>
-          <w:sz w:val="20"/>
-          <w:szCs w:val="20"/>
-          <w:lang w:val="en-US" w:eastAsia="fr-FR"/>
-        </w:rPr>
-        <w:t>'</w:t>
-      </w:r>
-      <w:proofErr w:type="spellStart"/>
-      <w:r>
-        <w:rPr>
-          <w:rFonts w:ascii="Courier New" w:eastAsia="Times New Roman" w:hAnsi="Courier New" w:cs="Courier New"/>
-          <w:color w:val="6AAB73"/>
-          <w:sz w:val="20"/>
-          <w:szCs w:val="20"/>
-          <w:lang w:val="en-US" w:eastAsia="fr-FR"/>
-        </w:rPr>
-        <w:t>typeorm</w:t>
-      </w:r>
-      <w:proofErr w:type="spellEnd"/>
-      <w:r>
-        <w:rPr>
-          <w:rFonts w:ascii="Courier New" w:eastAsia="Times New Roman" w:hAnsi="Courier New" w:cs="Courier New"/>
-          <w:color w:val="6AAB73"/>
-          <w:sz w:val="20"/>
-          <w:szCs w:val="20"/>
-          <w:lang w:val="en-US" w:eastAsia="fr-FR"/>
-        </w:rPr>
-        <w:t>'</w:t>
-      </w:r>
-      <w:r>
-        <w:rPr>
-          <w:rFonts w:ascii="Courier New" w:eastAsia="Times New Roman" w:hAnsi="Courier New" w:cs="Courier New"/>
-          <w:color w:val="BCBEC4"/>
-          <w:sz w:val="20"/>
-          <w:szCs w:val="20"/>
-          <w:lang w:val="en-US" w:eastAsia="fr-FR"/>
-        </w:rPr>
-        <w:t>;</w:t>
-      </w:r>
-      <w:r>
-        <w:rPr>
-          <w:rFonts w:ascii="Courier New" w:eastAsia="Times New Roman" w:hAnsi="Courier New" w:cs="Courier New"/>
-          <w:color w:val="BCBEC4"/>
-          <w:sz w:val="20"/>
-          <w:szCs w:val="20"/>
-          <w:lang w:val="en-US" w:eastAsia="fr-FR"/>
-        </w:rPr>
-        <w:br/>
-      </w:r>
-      <w:r>
-        <w:rPr>
-          <w:rFonts w:ascii="Courier New" w:eastAsia="Times New Roman" w:hAnsi="Courier New" w:cs="Courier New"/>
-          <w:color w:val="CF8E6D"/>
-          <w:sz w:val="20"/>
-          <w:szCs w:val="20"/>
-          <w:lang w:val="en-US" w:eastAsia="fr-FR"/>
-        </w:rPr>
-        <w:t xml:space="preserve">import </w:t>
-      </w:r>
-      <w:r>
-        <w:rPr>
-          <w:rFonts w:ascii="Courier New" w:eastAsia="Times New Roman" w:hAnsi="Courier New" w:cs="Courier New"/>
-          <w:color w:val="BCBEC4"/>
-          <w:sz w:val="20"/>
-          <w:szCs w:val="20"/>
-          <w:lang w:val="en-US" w:eastAsia="fr-FR"/>
-        </w:rPr>
-        <w:t xml:space="preserve">{ </w:t>
-      </w:r>
-      <w:proofErr w:type="spellStart"/>
-      <w:r>
-        <w:rPr>
-          <w:rFonts w:ascii="Courier New" w:eastAsia="Times New Roman" w:hAnsi="Courier New" w:cs="Courier New"/>
-          <w:color w:val="BCBEC4"/>
-          <w:sz w:val="20"/>
-          <w:szCs w:val="20"/>
-          <w:lang w:val="en-US" w:eastAsia="fr-FR"/>
-        </w:rPr>
-        <w:t>HashingService</w:t>
-      </w:r>
-      <w:proofErr w:type="spellEnd"/>
-      <w:r>
-        <w:rPr>
-          <w:rFonts w:ascii="Courier New" w:eastAsia="Times New Roman" w:hAnsi="Courier New" w:cs="Courier New"/>
-          <w:color w:val="BCBEC4"/>
-          <w:sz w:val="20"/>
-          <w:szCs w:val="20"/>
-          <w:lang w:val="en-US" w:eastAsia="fr-FR"/>
-        </w:rPr>
-        <w:t xml:space="preserve"> } </w:t>
-      </w:r>
-      <w:r>
-        <w:rPr>
-          <w:rFonts w:ascii="Courier New" w:eastAsia="Times New Roman" w:hAnsi="Courier New" w:cs="Courier New"/>
-          <w:color w:val="CF8E6D"/>
-          <w:sz w:val="20"/>
-          <w:szCs w:val="20"/>
-          <w:lang w:val="en-US" w:eastAsia="fr-FR"/>
-        </w:rPr>
-        <w:t xml:space="preserve">from </w:t>
-      </w:r>
-      <w:r>
-        <w:rPr>
-          <w:rFonts w:ascii="Courier New" w:eastAsia="Times New Roman" w:hAnsi="Courier New" w:cs="Courier New"/>
-          <w:color w:val="6AAB73"/>
-          <w:sz w:val="20"/>
-          <w:szCs w:val="20"/>
-          <w:lang w:val="en-US" w:eastAsia="fr-FR"/>
-        </w:rPr>
-        <w:t>'../hashing/</w:t>
-      </w:r>
-      <w:proofErr w:type="spellStart"/>
-      <w:r>
-        <w:rPr>
-          <w:rFonts w:ascii="Courier New" w:eastAsia="Times New Roman" w:hAnsi="Courier New" w:cs="Courier New"/>
-          <w:color w:val="6AAB73"/>
-          <w:sz w:val="20"/>
-          <w:szCs w:val="20"/>
-          <w:lang w:val="en-US" w:eastAsia="fr-FR"/>
-        </w:rPr>
-        <w:t>hashing.service</w:t>
-      </w:r>
-      <w:proofErr w:type="spellEnd"/>
-      <w:r>
-        <w:rPr>
-          <w:rFonts w:ascii="Courier New" w:eastAsia="Times New Roman" w:hAnsi="Courier New" w:cs="Courier New"/>
-          <w:color w:val="6AAB73"/>
-          <w:sz w:val="20"/>
-          <w:szCs w:val="20"/>
-          <w:lang w:val="en-US" w:eastAsia="fr-FR"/>
-        </w:rPr>
-        <w:t>'</w:t>
-      </w:r>
-      <w:r>
-        <w:rPr>
-          <w:rFonts w:ascii="Courier New" w:eastAsia="Times New Roman" w:hAnsi="Courier New" w:cs="Courier New"/>
-          <w:color w:val="BCBEC4"/>
-          <w:sz w:val="20"/>
-          <w:szCs w:val="20"/>
-          <w:lang w:val="en-US" w:eastAsia="fr-FR"/>
-        </w:rPr>
-        <w:t>;</w:t>
-      </w:r>
-      <w:r>
-        <w:rPr>
-          <w:rFonts w:ascii="Courier New" w:eastAsia="Times New Roman" w:hAnsi="Courier New" w:cs="Courier New"/>
-          <w:color w:val="BCBEC4"/>
-          <w:sz w:val="20"/>
-          <w:szCs w:val="20"/>
-          <w:lang w:val="en-US" w:eastAsia="fr-FR"/>
-        </w:rPr>
-        <w:br/>
-      </w:r>
-      <w:r>
-        <w:rPr>
-          <w:rFonts w:ascii="Courier New" w:eastAsia="Times New Roman" w:hAnsi="Courier New" w:cs="Courier New"/>
-          <w:color w:val="CF8E6D"/>
-          <w:sz w:val="20"/>
-          <w:szCs w:val="20"/>
-          <w:lang w:val="en-US" w:eastAsia="fr-FR"/>
-        </w:rPr>
-        <w:t xml:space="preserve">import </w:t>
-      </w:r>
-      <w:r>
-        <w:rPr>
-          <w:rFonts w:ascii="Courier New" w:eastAsia="Times New Roman" w:hAnsi="Courier New" w:cs="Courier New"/>
-          <w:color w:val="BCBEC4"/>
-          <w:sz w:val="20"/>
-          <w:szCs w:val="20"/>
-          <w:lang w:val="en-US" w:eastAsia="fr-FR"/>
-        </w:rPr>
-        <w:t xml:space="preserve">{ </w:t>
-      </w:r>
-      <w:proofErr w:type="spellStart"/>
-      <w:r>
-        <w:rPr>
-          <w:rFonts w:ascii="Courier New" w:eastAsia="Times New Roman" w:hAnsi="Courier New" w:cs="Courier New"/>
-          <w:color w:val="BCBEC4"/>
-          <w:sz w:val="20"/>
-          <w:szCs w:val="20"/>
-          <w:lang w:val="en-US" w:eastAsia="fr-FR"/>
-        </w:rPr>
-        <w:t>SignUpDto</w:t>
-      </w:r>
-      <w:proofErr w:type="spellEnd"/>
-      <w:r>
-        <w:rPr>
-          <w:rFonts w:ascii="Courier New" w:eastAsia="Times New Roman" w:hAnsi="Courier New" w:cs="Courier New"/>
-          <w:color w:val="BCBEC4"/>
-          <w:sz w:val="20"/>
-          <w:szCs w:val="20"/>
-          <w:lang w:val="en-US" w:eastAsia="fr-FR"/>
-        </w:rPr>
-        <w:t xml:space="preserve"> } </w:t>
-      </w:r>
-      <w:r>
-        <w:rPr>
-          <w:rFonts w:ascii="Courier New" w:eastAsia="Times New Roman" w:hAnsi="Courier New" w:cs="Courier New"/>
-          <w:color w:val="CF8E6D"/>
-          <w:sz w:val="20"/>
-          <w:szCs w:val="20"/>
-          <w:lang w:val="en-US" w:eastAsia="fr-FR"/>
-        </w:rPr>
-        <w:t xml:space="preserve">from </w:t>
-      </w:r>
-      <w:r>
-        <w:rPr>
-          <w:rFonts w:ascii="Courier New" w:eastAsia="Times New Roman" w:hAnsi="Courier New" w:cs="Courier New"/>
-          <w:color w:val="6AAB73"/>
-          <w:sz w:val="20"/>
-          <w:szCs w:val="20"/>
-          <w:lang w:val="en-US" w:eastAsia="fr-FR"/>
-        </w:rPr>
-        <w:t>'./</w:t>
-      </w:r>
-      <w:proofErr w:type="spellStart"/>
-      <w:r>
-        <w:rPr>
-          <w:rFonts w:ascii="Courier New" w:eastAsia="Times New Roman" w:hAnsi="Courier New" w:cs="Courier New"/>
-          <w:color w:val="6AAB73"/>
-          <w:sz w:val="20"/>
-          <w:szCs w:val="20"/>
-          <w:lang w:val="en-US" w:eastAsia="fr-FR"/>
-        </w:rPr>
-        <w:t>dto</w:t>
-      </w:r>
-      <w:proofErr w:type="spellEnd"/>
-      <w:r>
-        <w:rPr>
-          <w:rFonts w:ascii="Courier New" w:eastAsia="Times New Roman" w:hAnsi="Courier New" w:cs="Courier New"/>
-          <w:color w:val="6AAB73"/>
-          <w:sz w:val="20"/>
-          <w:szCs w:val="20"/>
-          <w:lang w:val="en-US" w:eastAsia="fr-FR"/>
-        </w:rPr>
-        <w:t>/sign-</w:t>
-      </w:r>
-      <w:proofErr w:type="spellStart"/>
-      <w:r>
-        <w:rPr>
-          <w:rFonts w:ascii="Courier New" w:eastAsia="Times New Roman" w:hAnsi="Courier New" w:cs="Courier New"/>
-          <w:color w:val="6AAB73"/>
-          <w:sz w:val="20"/>
-          <w:szCs w:val="20"/>
-          <w:lang w:val="en-US" w:eastAsia="fr-FR"/>
-        </w:rPr>
-        <w:t>up.dto</w:t>
-      </w:r>
-      <w:proofErr w:type="spellEnd"/>
-      <w:r>
-        <w:rPr>
-          <w:rFonts w:ascii="Courier New" w:eastAsia="Times New Roman" w:hAnsi="Courier New" w:cs="Courier New"/>
-          <w:color w:val="6AAB73"/>
-          <w:sz w:val="20"/>
-          <w:szCs w:val="20"/>
-          <w:lang w:val="en-US" w:eastAsia="fr-FR"/>
-        </w:rPr>
-        <w:t>/sign-</w:t>
-      </w:r>
-      <w:proofErr w:type="spellStart"/>
-      <w:r>
-        <w:rPr>
-          <w:rFonts w:ascii="Courier New" w:eastAsia="Times New Roman" w:hAnsi="Courier New" w:cs="Courier New"/>
-          <w:color w:val="6AAB73"/>
-          <w:sz w:val="20"/>
-          <w:szCs w:val="20"/>
-          <w:lang w:val="en-US" w:eastAsia="fr-FR"/>
-        </w:rPr>
-        <w:t>up.dto</w:t>
-      </w:r>
-      <w:proofErr w:type="spellEnd"/>
-      <w:r>
-        <w:rPr>
-          <w:rFonts w:ascii="Courier New" w:eastAsia="Times New Roman" w:hAnsi="Courier New" w:cs="Courier New"/>
-          <w:color w:val="6AAB73"/>
-          <w:sz w:val="20"/>
-          <w:szCs w:val="20"/>
-          <w:lang w:val="en-US" w:eastAsia="fr-FR"/>
-        </w:rPr>
-        <w:t>'</w:t>
-      </w:r>
-      <w:r>
-        <w:rPr>
-          <w:rFonts w:ascii="Courier New" w:eastAsia="Times New Roman" w:hAnsi="Courier New" w:cs="Courier New"/>
-          <w:color w:val="BCBEC4"/>
-          <w:sz w:val="20"/>
-          <w:szCs w:val="20"/>
-          <w:lang w:val="en-US" w:eastAsia="fr-FR"/>
-        </w:rPr>
-        <w:t>;</w:t>
-      </w:r>
-      <w:r>
-        <w:rPr>
-          <w:rFonts w:ascii="Courier New" w:eastAsia="Times New Roman" w:hAnsi="Courier New" w:cs="Courier New"/>
-          <w:color w:val="BCBEC4"/>
-          <w:sz w:val="20"/>
-          <w:szCs w:val="20"/>
-          <w:lang w:val="en-US" w:eastAsia="fr-FR"/>
-        </w:rPr>
-        <w:br/>
-      </w:r>
-      <w:r>
-        <w:rPr>
-          <w:rFonts w:ascii="Courier New" w:eastAsia="Times New Roman" w:hAnsi="Courier New" w:cs="Courier New"/>
-          <w:color w:val="CF8E6D"/>
-          <w:sz w:val="20"/>
-          <w:szCs w:val="20"/>
-          <w:lang w:val="en-US" w:eastAsia="fr-FR"/>
-        </w:rPr>
-        <w:t xml:space="preserve">import </w:t>
-      </w:r>
-      <w:r>
-        <w:rPr>
-          <w:rFonts w:ascii="Courier New" w:eastAsia="Times New Roman" w:hAnsi="Courier New" w:cs="Courier New"/>
-          <w:color w:val="BCBEC4"/>
-          <w:sz w:val="20"/>
-          <w:szCs w:val="20"/>
-          <w:lang w:val="en-US" w:eastAsia="fr-FR"/>
-        </w:rPr>
-        <w:t xml:space="preserve">{ </w:t>
-      </w:r>
-      <w:proofErr w:type="spellStart"/>
-      <w:r>
-        <w:rPr>
-          <w:rFonts w:ascii="Courier New" w:eastAsia="Times New Roman" w:hAnsi="Courier New" w:cs="Courier New"/>
-          <w:color w:val="BCBEC4"/>
-          <w:sz w:val="20"/>
-          <w:szCs w:val="20"/>
-          <w:lang w:val="en-US" w:eastAsia="fr-FR"/>
-        </w:rPr>
-        <w:t>SignInDto</w:t>
-      </w:r>
-      <w:proofErr w:type="spellEnd"/>
-      <w:r>
-        <w:rPr>
-          <w:rFonts w:ascii="Courier New" w:eastAsia="Times New Roman" w:hAnsi="Courier New" w:cs="Courier New"/>
-          <w:color w:val="BCBEC4"/>
-          <w:sz w:val="20"/>
-          <w:szCs w:val="20"/>
-          <w:lang w:val="en-US" w:eastAsia="fr-FR"/>
-        </w:rPr>
-        <w:t xml:space="preserve"> } </w:t>
-      </w:r>
-      <w:r>
-        <w:rPr>
-          <w:rFonts w:ascii="Courier New" w:eastAsia="Times New Roman" w:hAnsi="Courier New" w:cs="Courier New"/>
-          <w:color w:val="CF8E6D"/>
-          <w:sz w:val="20"/>
-          <w:szCs w:val="20"/>
-          <w:lang w:val="en-US" w:eastAsia="fr-FR"/>
-        </w:rPr>
-        <w:t xml:space="preserve">from </w:t>
-      </w:r>
-      <w:r>
-        <w:rPr>
-          <w:rFonts w:ascii="Courier New" w:eastAsia="Times New Roman" w:hAnsi="Courier New" w:cs="Courier New"/>
-          <w:color w:val="6AAB73"/>
-          <w:sz w:val="20"/>
-          <w:szCs w:val="20"/>
-          <w:lang w:val="en-US" w:eastAsia="fr-FR"/>
-        </w:rPr>
-        <w:t>'./</w:t>
-      </w:r>
-      <w:proofErr w:type="spellStart"/>
-      <w:r>
-        <w:rPr>
-          <w:rFonts w:ascii="Courier New" w:eastAsia="Times New Roman" w:hAnsi="Courier New" w:cs="Courier New"/>
-          <w:color w:val="6AAB73"/>
-          <w:sz w:val="20"/>
-          <w:szCs w:val="20"/>
-          <w:lang w:val="en-US" w:eastAsia="fr-FR"/>
-        </w:rPr>
-        <w:t>dto</w:t>
-      </w:r>
-      <w:proofErr w:type="spellEnd"/>
-      <w:r>
-        <w:rPr>
-          <w:rFonts w:ascii="Courier New" w:eastAsia="Times New Roman" w:hAnsi="Courier New" w:cs="Courier New"/>
-          <w:color w:val="6AAB73"/>
-          <w:sz w:val="20"/>
-          <w:szCs w:val="20"/>
-          <w:lang w:val="en-US" w:eastAsia="fr-FR"/>
-        </w:rPr>
-        <w:t>/sign-</w:t>
-      </w:r>
-      <w:proofErr w:type="spellStart"/>
-      <w:r>
-        <w:rPr>
-          <w:rFonts w:ascii="Courier New" w:eastAsia="Times New Roman" w:hAnsi="Courier New" w:cs="Courier New"/>
-          <w:color w:val="6AAB73"/>
-          <w:sz w:val="20"/>
-          <w:szCs w:val="20"/>
-          <w:lang w:val="en-US" w:eastAsia="fr-FR"/>
-        </w:rPr>
-        <w:t>in.dto</w:t>
-      </w:r>
-      <w:proofErr w:type="spellEnd"/>
-      <w:r>
-        <w:rPr>
-          <w:rFonts w:ascii="Courier New" w:eastAsia="Times New Roman" w:hAnsi="Courier New" w:cs="Courier New"/>
-          <w:color w:val="6AAB73"/>
-          <w:sz w:val="20"/>
-          <w:szCs w:val="20"/>
-          <w:lang w:val="en-US" w:eastAsia="fr-FR"/>
-        </w:rPr>
-        <w:t>/sign-</w:t>
-      </w:r>
-      <w:proofErr w:type="spellStart"/>
-      <w:r>
-        <w:rPr>
-          <w:rFonts w:ascii="Courier New" w:eastAsia="Times New Roman" w:hAnsi="Courier New" w:cs="Courier New"/>
-          <w:color w:val="6AAB73"/>
-          <w:sz w:val="20"/>
-          <w:szCs w:val="20"/>
-          <w:lang w:val="en-US" w:eastAsia="fr-FR"/>
-        </w:rPr>
-        <w:t>in.dto</w:t>
-      </w:r>
-      <w:proofErr w:type="spellEnd"/>
-      <w:r>
-        <w:rPr>
-          <w:rFonts w:ascii="Courier New" w:eastAsia="Times New Roman" w:hAnsi="Courier New" w:cs="Courier New"/>
-          <w:color w:val="6AAB73"/>
-          <w:sz w:val="20"/>
-          <w:szCs w:val="20"/>
-          <w:lang w:val="en-US" w:eastAsia="fr-FR"/>
-        </w:rPr>
-        <w:t>'</w:t>
-      </w:r>
-      <w:r>
-        <w:rPr>
-          <w:rFonts w:ascii="Courier New" w:eastAsia="Times New Roman" w:hAnsi="Courier New" w:cs="Courier New"/>
-          <w:color w:val="BCBEC4"/>
-          <w:sz w:val="20"/>
-          <w:szCs w:val="20"/>
-          <w:lang w:val="en-US" w:eastAsia="fr-FR"/>
-        </w:rPr>
-        <w:t>;</w:t>
-      </w:r>
-      <w:r>
-        <w:rPr>
-          <w:rFonts w:ascii="Courier New" w:eastAsia="Times New Roman" w:hAnsi="Courier New" w:cs="Courier New"/>
-          <w:color w:val="BCBEC4"/>
-          <w:sz w:val="20"/>
-          <w:szCs w:val="20"/>
-          <w:lang w:val="en-US" w:eastAsia="fr-FR"/>
-        </w:rPr>
-        <w:br/>
-      </w:r>
-      <w:r>
-        <w:rPr>
-          <w:rFonts w:ascii="Courier New" w:eastAsia="Times New Roman" w:hAnsi="Courier New" w:cs="Courier New"/>
-          <w:color w:val="BCBEC4"/>
-          <w:sz w:val="20"/>
-          <w:szCs w:val="20"/>
-          <w:lang w:val="en-US" w:eastAsia="fr-FR"/>
-        </w:rPr>
-        <w:br/>
-      </w:r>
-      <w:r>
-        <w:rPr>
-          <w:rFonts w:ascii="Courier New" w:eastAsia="Times New Roman" w:hAnsi="Courier New" w:cs="Courier New"/>
-          <w:color w:val="B3AE60"/>
-          <w:sz w:val="20"/>
-          <w:szCs w:val="20"/>
-          <w:lang w:val="en-US" w:eastAsia="fr-FR"/>
-        </w:rPr>
-        <w:t>@Injectable</w:t>
-      </w:r>
-      <w:r>
-        <w:rPr>
-          <w:rFonts w:ascii="Courier New" w:eastAsia="Times New Roman" w:hAnsi="Courier New" w:cs="Courier New"/>
-          <w:color w:val="BCBEC4"/>
-          <w:sz w:val="20"/>
-          <w:szCs w:val="20"/>
-          <w:lang w:val="en-US" w:eastAsia="fr-FR"/>
-        </w:rPr>
-        <w:t>()</w:t>
-      </w:r>
-      <w:r>
-        <w:rPr>
-          <w:rFonts w:ascii="Courier New" w:eastAsia="Times New Roman" w:hAnsi="Courier New" w:cs="Courier New"/>
-          <w:color w:val="BCBEC4"/>
-          <w:sz w:val="20"/>
-          <w:szCs w:val="20"/>
-          <w:lang w:val="en-US" w:eastAsia="fr-FR"/>
-        </w:rPr>
-        <w:br/>
-      </w:r>
-      <w:r>
-        <w:rPr>
-          <w:rFonts w:ascii="Courier New" w:eastAsia="Times New Roman" w:hAnsi="Courier New" w:cs="Courier New"/>
-          <w:color w:val="CF8E6D"/>
-          <w:sz w:val="20"/>
-          <w:szCs w:val="20"/>
-          <w:lang w:val="en-US" w:eastAsia="fr-FR"/>
-        </w:rPr>
         <w:t xml:space="preserve">export class </w:t>
       </w:r>
-      <w:proofErr w:type="spellStart"/>
-      <w:r>
-        <w:rPr>
-          <w:rFonts w:ascii="Courier New" w:eastAsia="Times New Roman" w:hAnsi="Courier New" w:cs="Courier New"/>
-          <w:color w:val="BCBEC4"/>
-          <w:sz w:val="20"/>
-          <w:szCs w:val="20"/>
-          <w:lang w:val="en-US" w:eastAsia="fr-FR"/>
-        </w:rPr>
-        <w:t>AuthentificationService</w:t>
-      </w:r>
-      <w:proofErr w:type="spellEnd"/>
-      <w:r>
-        <w:rPr>
-          <w:rFonts w:ascii="Courier New" w:eastAsia="Times New Roman" w:hAnsi="Courier New" w:cs="Courier New"/>
-          <w:color w:val="BCBEC4"/>
-          <w:sz w:val="20"/>
-          <w:szCs w:val="20"/>
-          <w:lang w:val="en-US" w:eastAsia="fr-FR"/>
-        </w:rPr>
-        <w:t xml:space="preserve"> {</w:t>
+      <w:r>
+        <w:rPr>
+          <w:rFonts w:ascii="Courier New" w:eastAsia="Times New Roman" w:hAnsi="Courier New" w:cs="Courier New"/>
+          <w:color w:val="BCBEC4"/>
+          <w:sz w:val="20"/>
+          <w:szCs w:val="20"/>
+          <w:lang w:val="en-US" w:eastAsia="fr-FR"/>
+        </w:rPr>
+        <w:t>AuthentificationService {</w:t>
       </w:r>
       <w:r>
         <w:rPr>
@@ -3535,31 +2619,8 @@
           <w:szCs w:val="20"/>
           <w:lang w:val="en-US" w:eastAsia="fr-FR"/>
         </w:rPr>
-        <w:t xml:space="preserve">private </w:t>
-      </w:r>
-      <w:proofErr w:type="spellStart"/>
-      <w:r>
-        <w:rPr>
-          <w:rFonts w:ascii="Courier New" w:eastAsia="Times New Roman" w:hAnsi="Courier New" w:cs="Courier New"/>
-          <w:color w:val="CF8E6D"/>
-          <w:sz w:val="20"/>
-          <w:szCs w:val="20"/>
-          <w:lang w:val="en-US" w:eastAsia="fr-FR"/>
-        </w:rPr>
-        <w:t>readonly</w:t>
-      </w:r>
-      <w:proofErr w:type="spellEnd"/>
-      <w:r>
-        <w:rPr>
-          <w:rFonts w:ascii="Courier New" w:eastAsia="Times New Roman" w:hAnsi="Courier New" w:cs="Courier New"/>
-          <w:color w:val="CF8E6D"/>
-          <w:sz w:val="20"/>
-          <w:szCs w:val="20"/>
-          <w:lang w:val="en-US" w:eastAsia="fr-FR"/>
-        </w:rPr>
-        <w:t xml:space="preserve"> </w:t>
-      </w:r>
-      <w:proofErr w:type="spellStart"/>
+        <w:t xml:space="preserve">private readonly </w:t>
+      </w:r>
       <w:r>
         <w:rPr>
           <w:rFonts w:ascii="Courier New" w:eastAsia="Times New Roman" w:hAnsi="Courier New" w:cs="Courier New"/>
@@ -3570,7 +2631,6 @@
         </w:rPr>
         <w:t>usersRepository</w:t>
       </w:r>
-      <w:proofErr w:type="spellEnd"/>
       <w:r>
         <w:rPr>
           <w:rFonts w:ascii="Courier New" w:eastAsia="Times New Roman" w:hAnsi="Courier New" w:cs="Courier New"/>
@@ -3610,31 +2670,8 @@
           <w:szCs w:val="20"/>
           <w:lang w:val="en-US" w:eastAsia="fr-FR"/>
         </w:rPr>
-        <w:t xml:space="preserve">private </w:t>
-      </w:r>
-      <w:proofErr w:type="spellStart"/>
-      <w:r>
-        <w:rPr>
-          <w:rFonts w:ascii="Courier New" w:eastAsia="Times New Roman" w:hAnsi="Courier New" w:cs="Courier New"/>
-          <w:color w:val="CF8E6D"/>
-          <w:sz w:val="20"/>
-          <w:szCs w:val="20"/>
-          <w:lang w:val="en-US" w:eastAsia="fr-FR"/>
-        </w:rPr>
-        <w:t>readonly</w:t>
-      </w:r>
-      <w:proofErr w:type="spellEnd"/>
-      <w:r>
-        <w:rPr>
-          <w:rFonts w:ascii="Courier New" w:eastAsia="Times New Roman" w:hAnsi="Courier New" w:cs="Courier New"/>
-          <w:color w:val="CF8E6D"/>
-          <w:sz w:val="20"/>
-          <w:szCs w:val="20"/>
-          <w:lang w:val="en-US" w:eastAsia="fr-FR"/>
-        </w:rPr>
-        <w:t xml:space="preserve"> </w:t>
-      </w:r>
-      <w:proofErr w:type="spellStart"/>
+        <w:t xml:space="preserve">private readonly </w:t>
+      </w:r>
       <w:r>
         <w:rPr>
           <w:rFonts w:ascii="Courier New" w:eastAsia="Times New Roman" w:hAnsi="Courier New" w:cs="Courier New"/>
@@ -3645,38 +2682,15 @@
         </w:rPr>
         <w:t>hashingService</w:t>
       </w:r>
-      <w:proofErr w:type="spellEnd"/>
-      <w:r>
-        <w:rPr>
-          <w:rFonts w:ascii="Courier New" w:eastAsia="Times New Roman" w:hAnsi="Courier New" w:cs="Courier New"/>
-          <w:color w:val="BCBEC4"/>
-          <w:sz w:val="20"/>
-          <w:szCs w:val="20"/>
-          <w:lang w:val="en-US" w:eastAsia="fr-FR"/>
-        </w:rPr>
-        <w:t xml:space="preserve">: </w:t>
-      </w:r>
-      <w:proofErr w:type="spellStart"/>
-      <w:r>
-        <w:rPr>
-          <w:rFonts w:ascii="Courier New" w:eastAsia="Times New Roman" w:hAnsi="Courier New" w:cs="Courier New"/>
-          <w:color w:val="BCBEC4"/>
-          <w:sz w:val="20"/>
-          <w:szCs w:val="20"/>
-          <w:lang w:val="en-US" w:eastAsia="fr-FR"/>
-        </w:rPr>
-        <w:t>HashingService</w:t>
-      </w:r>
-      <w:proofErr w:type="spellEnd"/>
-      <w:r>
-        <w:rPr>
-          <w:rFonts w:ascii="Courier New" w:eastAsia="Times New Roman" w:hAnsi="Courier New" w:cs="Courier New"/>
-          <w:color w:val="BCBEC4"/>
-          <w:sz w:val="20"/>
-          <w:szCs w:val="20"/>
-          <w:lang w:val="en-US" w:eastAsia="fr-FR"/>
-        </w:rPr>
-        <w:t>,</w:t>
+      <w:r>
+        <w:rPr>
+          <w:rFonts w:ascii="Courier New" w:eastAsia="Times New Roman" w:hAnsi="Courier New" w:cs="Courier New"/>
+          <w:color w:val="BCBEC4"/>
+          <w:sz w:val="20"/>
+          <w:szCs w:val="20"/>
+          <w:lang w:val="en-US" w:eastAsia="fr-FR"/>
+        </w:rPr>
+        <w:t>: HashingService,</w:t>
       </w:r>
       <w:r>
         <w:rPr>
@@ -3720,7 +2734,6 @@
         </w:rPr>
         <w:t xml:space="preserve">async </w:t>
       </w:r>
-      <w:proofErr w:type="spellStart"/>
       <w:r>
         <w:rPr>
           <w:rFonts w:ascii="Courier New" w:eastAsia="Times New Roman" w:hAnsi="Courier New" w:cs="Courier New"/>
@@ -3731,60 +2744,15 @@
         </w:rPr>
         <w:t>signUp</w:t>
       </w:r>
-      <w:proofErr w:type="spellEnd"/>
-      <w:r>
-        <w:rPr>
-          <w:rFonts w:ascii="Courier New" w:eastAsia="Times New Roman" w:hAnsi="Courier New" w:cs="Courier New"/>
-          <w:color w:val="BCBEC4"/>
-          <w:sz w:val="20"/>
-          <w:szCs w:val="20"/>
-          <w:lang w:val="en-US" w:eastAsia="fr-FR"/>
-        </w:rPr>
-        <w:t>(</w:t>
-      </w:r>
-      <w:proofErr w:type="spellStart"/>
-      <w:r>
-        <w:rPr>
-          <w:rFonts w:ascii="Courier New" w:eastAsia="Times New Roman" w:hAnsi="Courier New" w:cs="Courier New"/>
-          <w:color w:val="BCBEC4"/>
-          <w:sz w:val="20"/>
-          <w:szCs w:val="20"/>
-          <w:lang w:val="en-US" w:eastAsia="fr-FR"/>
-        </w:rPr>
-        <w:t>signUpDto</w:t>
-      </w:r>
-      <w:proofErr w:type="spellEnd"/>
-      <w:r>
-        <w:rPr>
-          <w:rFonts w:ascii="Courier New" w:eastAsia="Times New Roman" w:hAnsi="Courier New" w:cs="Courier New"/>
-          <w:color w:val="BCBEC4"/>
-          <w:sz w:val="20"/>
-          <w:szCs w:val="20"/>
-          <w:lang w:val="en-US" w:eastAsia="fr-FR"/>
-        </w:rPr>
-        <w:t xml:space="preserve">: </w:t>
-      </w:r>
-      <w:proofErr w:type="spellStart"/>
-      <w:r>
-        <w:rPr>
-          <w:rFonts w:ascii="Courier New" w:eastAsia="Times New Roman" w:hAnsi="Courier New" w:cs="Courier New"/>
-          <w:color w:val="BCBEC4"/>
-          <w:sz w:val="20"/>
-          <w:szCs w:val="20"/>
-          <w:lang w:val="en-US" w:eastAsia="fr-FR"/>
-        </w:rPr>
-        <w:t>SignUpDto</w:t>
-      </w:r>
-      <w:proofErr w:type="spellEnd"/>
-      <w:r>
-        <w:rPr>
-          <w:rFonts w:ascii="Courier New" w:eastAsia="Times New Roman" w:hAnsi="Courier New" w:cs="Courier New"/>
-          <w:color w:val="BCBEC4"/>
-          <w:sz w:val="20"/>
-          <w:szCs w:val="20"/>
-          <w:lang w:val="en-US" w:eastAsia="fr-FR"/>
-        </w:rPr>
-        <w:t>) {</w:t>
+      <w:r>
+        <w:rPr>
+          <w:rFonts w:ascii="Courier New" w:eastAsia="Times New Roman" w:hAnsi="Courier New" w:cs="Courier New"/>
+          <w:color w:val="BCBEC4"/>
+          <w:sz w:val="20"/>
+          <w:szCs w:val="20"/>
+          <w:lang w:val="en-US" w:eastAsia="fr-FR"/>
+        </w:rPr>
+        <w:t>(signUpDto: SignUpDto) {</w:t>
       </w:r>
       <w:r>
         <w:rPr>
@@ -3889,7 +2857,6 @@
         <w:br/>
         <w:t xml:space="preserve">      </w:t>
       </w:r>
-      <w:proofErr w:type="spellStart"/>
       <w:r>
         <w:rPr>
           <w:rFonts w:ascii="Courier New" w:eastAsia="Times New Roman" w:hAnsi="Courier New" w:cs="Courier New"/>
@@ -3918,51 +2885,28 @@
           <w:szCs w:val="20"/>
           <w:lang w:val="en-US" w:eastAsia="fr-FR"/>
         </w:rPr>
+        <w:t xml:space="preserve">email </w:t>
+      </w:r>
+      <w:r>
+        <w:rPr>
+          <w:rFonts w:ascii="Courier New" w:eastAsia="Times New Roman" w:hAnsi="Courier New" w:cs="Courier New"/>
+          <w:color w:val="BCBEC4"/>
+          <w:sz w:val="20"/>
+          <w:szCs w:val="20"/>
+          <w:lang w:val="en-US" w:eastAsia="fr-FR"/>
+        </w:rPr>
+        <w:t>= signUpDto.</w:t>
+      </w:r>
+      <w:r>
+        <w:rPr>
+          <w:rFonts w:ascii="Courier New" w:eastAsia="Times New Roman" w:hAnsi="Courier New" w:cs="Courier New"/>
+          <w:color w:val="C77DBB"/>
+          <w:sz w:val="20"/>
+          <w:szCs w:val="20"/>
+          <w:lang w:val="en-US" w:eastAsia="fr-FR"/>
+        </w:rPr>
         <w:t>email</w:t>
       </w:r>
-      <w:proofErr w:type="spellEnd"/>
-      <w:r>
-        <w:rPr>
-          <w:rFonts w:ascii="Courier New" w:eastAsia="Times New Roman" w:hAnsi="Courier New" w:cs="Courier New"/>
-          <w:color w:val="C77DBB"/>
-          <w:sz w:val="20"/>
-          <w:szCs w:val="20"/>
-          <w:lang w:val="en-US" w:eastAsia="fr-FR"/>
-        </w:rPr>
-        <w:t xml:space="preserve"> </w:t>
-      </w:r>
-      <w:r>
-        <w:rPr>
-          <w:rFonts w:ascii="Courier New" w:eastAsia="Times New Roman" w:hAnsi="Courier New" w:cs="Courier New"/>
-          <w:color w:val="BCBEC4"/>
-          <w:sz w:val="20"/>
-          <w:szCs w:val="20"/>
-          <w:lang w:val="en-US" w:eastAsia="fr-FR"/>
-        </w:rPr>
-        <w:t xml:space="preserve">= </w:t>
-      </w:r>
-      <w:proofErr w:type="spellStart"/>
-      <w:r>
-        <w:rPr>
-          <w:rFonts w:ascii="Courier New" w:eastAsia="Times New Roman" w:hAnsi="Courier New" w:cs="Courier New"/>
-          <w:color w:val="BCBEC4"/>
-          <w:sz w:val="20"/>
-          <w:szCs w:val="20"/>
-          <w:lang w:val="en-US" w:eastAsia="fr-FR"/>
-        </w:rPr>
-        <w:t>signUpDto.</w:t>
-      </w:r>
-      <w:r>
-        <w:rPr>
-          <w:rFonts w:ascii="Courier New" w:eastAsia="Times New Roman" w:hAnsi="Courier New" w:cs="Courier New"/>
-          <w:color w:val="C77DBB"/>
-          <w:sz w:val="20"/>
-          <w:szCs w:val="20"/>
-          <w:lang w:val="en-US" w:eastAsia="fr-FR"/>
-        </w:rPr>
-        <w:t>email</w:t>
-      </w:r>
-      <w:proofErr w:type="spellEnd"/>
       <w:r>
         <w:rPr>
           <w:rFonts w:ascii="Courier New" w:eastAsia="Times New Roman" w:hAnsi="Courier New" w:cs="Courier New"/>
@@ -3984,7 +2928,6 @@
         <w:br/>
         <w:t xml:space="preserve">      </w:t>
       </w:r>
-      <w:proofErr w:type="spellStart"/>
       <w:r>
         <w:rPr>
           <w:rFonts w:ascii="Courier New" w:eastAsia="Times New Roman" w:hAnsi="Courier New" w:cs="Courier New"/>
@@ -4013,123 +2956,88 @@
           <w:szCs w:val="20"/>
           <w:lang w:val="en-US" w:eastAsia="fr-FR"/>
         </w:rPr>
+        <w:t xml:space="preserve">password </w:t>
+      </w:r>
+      <w:r>
+        <w:rPr>
+          <w:rFonts w:ascii="Courier New" w:eastAsia="Times New Roman" w:hAnsi="Courier New" w:cs="Courier New"/>
+          <w:color w:val="BCBEC4"/>
+          <w:sz w:val="20"/>
+          <w:szCs w:val="20"/>
+          <w:lang w:val="en-US" w:eastAsia="fr-FR"/>
+        </w:rPr>
+        <w:t xml:space="preserve">= </w:t>
+      </w:r>
+      <w:r>
+        <w:rPr>
+          <w:rFonts w:ascii="Courier New" w:eastAsia="Times New Roman" w:hAnsi="Courier New" w:cs="Courier New"/>
+          <w:color w:val="CF8E6D"/>
+          <w:sz w:val="20"/>
+          <w:szCs w:val="20"/>
+          <w:lang w:val="en-US" w:eastAsia="fr-FR"/>
+        </w:rPr>
+        <w:t>await this</w:t>
+      </w:r>
+      <w:r>
+        <w:rPr>
+          <w:rFonts w:ascii="Courier New" w:eastAsia="Times New Roman" w:hAnsi="Courier New" w:cs="Courier New"/>
+          <w:color w:val="BCBEC4"/>
+          <w:sz w:val="20"/>
+          <w:szCs w:val="20"/>
+          <w:lang w:val="en-US" w:eastAsia="fr-FR"/>
+        </w:rPr>
+        <w:t>.</w:t>
+      </w:r>
+      <w:r>
+        <w:rPr>
+          <w:rFonts w:ascii="Courier New" w:eastAsia="Times New Roman" w:hAnsi="Courier New" w:cs="Courier New"/>
+          <w:color w:val="C77DBB"/>
+          <w:sz w:val="20"/>
+          <w:szCs w:val="20"/>
+          <w:lang w:val="en-US" w:eastAsia="fr-FR"/>
+        </w:rPr>
+        <w:t>hashingService</w:t>
+      </w:r>
+      <w:r>
+        <w:rPr>
+          <w:rFonts w:ascii="Courier New" w:eastAsia="Times New Roman" w:hAnsi="Courier New" w:cs="Courier New"/>
+          <w:color w:val="BCBEC4"/>
+          <w:sz w:val="20"/>
+          <w:szCs w:val="20"/>
+          <w:lang w:val="en-US" w:eastAsia="fr-FR"/>
+        </w:rPr>
+        <w:t>.</w:t>
+      </w:r>
+      <w:r>
+        <w:rPr>
+          <w:rFonts w:ascii="Courier New" w:eastAsia="Times New Roman" w:hAnsi="Courier New" w:cs="Courier New"/>
+          <w:color w:val="56A8F5"/>
+          <w:sz w:val="20"/>
+          <w:szCs w:val="20"/>
+          <w:lang w:val="en-US" w:eastAsia="fr-FR"/>
+        </w:rPr>
+        <w:t>hash</w:t>
+      </w:r>
+      <w:r>
+        <w:rPr>
+          <w:rFonts w:ascii="Courier New" w:eastAsia="Times New Roman" w:hAnsi="Courier New" w:cs="Courier New"/>
+          <w:color w:val="BCBEC4"/>
+          <w:sz w:val="20"/>
+          <w:szCs w:val="20"/>
+          <w:lang w:val="en-US" w:eastAsia="fr-FR"/>
+        </w:rPr>
+        <w:t>(signUpDto.</w:t>
+      </w:r>
+      <w:r>
+        <w:rPr>
+          <w:rFonts w:ascii="Courier New" w:eastAsia="Times New Roman" w:hAnsi="Courier New" w:cs="Courier New"/>
+          <w:color w:val="C77DBB"/>
+          <w:sz w:val="20"/>
+          <w:szCs w:val="20"/>
+          <w:lang w:val="en-US" w:eastAsia="fr-FR"/>
+        </w:rPr>
         <w:t>password</w:t>
       </w:r>
-      <w:proofErr w:type="spellEnd"/>
-      <w:r>
-        <w:rPr>
-          <w:rFonts w:ascii="Courier New" w:eastAsia="Times New Roman" w:hAnsi="Courier New" w:cs="Courier New"/>
-          <w:color w:val="C77DBB"/>
-          <w:sz w:val="20"/>
-          <w:szCs w:val="20"/>
-          <w:lang w:val="en-US" w:eastAsia="fr-FR"/>
-        </w:rPr>
-        <w:t xml:space="preserve"> </w:t>
-      </w:r>
-      <w:r>
-        <w:rPr>
-          <w:rFonts w:ascii="Courier New" w:eastAsia="Times New Roman" w:hAnsi="Courier New" w:cs="Courier New"/>
-          <w:color w:val="BCBEC4"/>
-          <w:sz w:val="20"/>
-          <w:szCs w:val="20"/>
-          <w:lang w:val="en-US" w:eastAsia="fr-FR"/>
-        </w:rPr>
-        <w:t xml:space="preserve">= </w:t>
-      </w:r>
-      <w:r>
-        <w:rPr>
-          <w:rFonts w:ascii="Courier New" w:eastAsia="Times New Roman" w:hAnsi="Courier New" w:cs="Courier New"/>
-          <w:color w:val="CF8E6D"/>
-          <w:sz w:val="20"/>
-          <w:szCs w:val="20"/>
-          <w:lang w:val="en-US" w:eastAsia="fr-FR"/>
-        </w:rPr>
-        <w:t xml:space="preserve">await </w:t>
-      </w:r>
-      <w:proofErr w:type="spellStart"/>
-      <w:r>
-        <w:rPr>
-          <w:rFonts w:ascii="Courier New" w:eastAsia="Times New Roman" w:hAnsi="Courier New" w:cs="Courier New"/>
-          <w:color w:val="CF8E6D"/>
-          <w:sz w:val="20"/>
-          <w:szCs w:val="20"/>
-          <w:lang w:val="en-US" w:eastAsia="fr-FR"/>
-        </w:rPr>
-        <w:t>this</w:t>
-      </w:r>
-      <w:r>
-        <w:rPr>
-          <w:rFonts w:ascii="Courier New" w:eastAsia="Times New Roman" w:hAnsi="Courier New" w:cs="Courier New"/>
-          <w:color w:val="BCBEC4"/>
-          <w:sz w:val="20"/>
-          <w:szCs w:val="20"/>
-          <w:lang w:val="en-US" w:eastAsia="fr-FR"/>
-        </w:rPr>
-        <w:t>.</w:t>
-      </w:r>
-      <w:r>
-        <w:rPr>
-          <w:rFonts w:ascii="Courier New" w:eastAsia="Times New Roman" w:hAnsi="Courier New" w:cs="Courier New"/>
-          <w:color w:val="C77DBB"/>
-          <w:sz w:val="20"/>
-          <w:szCs w:val="20"/>
-          <w:lang w:val="en-US" w:eastAsia="fr-FR"/>
-        </w:rPr>
-        <w:t>hashingService</w:t>
-      </w:r>
-      <w:r>
-        <w:rPr>
-          <w:rFonts w:ascii="Courier New" w:eastAsia="Times New Roman" w:hAnsi="Courier New" w:cs="Courier New"/>
-          <w:color w:val="BCBEC4"/>
-          <w:sz w:val="20"/>
-          <w:szCs w:val="20"/>
-          <w:lang w:val="en-US" w:eastAsia="fr-FR"/>
-        </w:rPr>
-        <w:t>.</w:t>
-      </w:r>
-      <w:r>
-        <w:rPr>
-          <w:rFonts w:ascii="Courier New" w:eastAsia="Times New Roman" w:hAnsi="Courier New" w:cs="Courier New"/>
-          <w:color w:val="56A8F5"/>
-          <w:sz w:val="20"/>
-          <w:szCs w:val="20"/>
-          <w:lang w:val="en-US" w:eastAsia="fr-FR"/>
-        </w:rPr>
-        <w:t>hash</w:t>
-      </w:r>
-      <w:proofErr w:type="spellEnd"/>
-      <w:r>
-        <w:rPr>
-          <w:rFonts w:ascii="Courier New" w:eastAsia="Times New Roman" w:hAnsi="Courier New" w:cs="Courier New"/>
-          <w:color w:val="BCBEC4"/>
-          <w:sz w:val="20"/>
-          <w:szCs w:val="20"/>
-          <w:lang w:val="en-US" w:eastAsia="fr-FR"/>
-        </w:rPr>
-        <w:t>(</w:t>
-      </w:r>
-      <w:proofErr w:type="spellStart"/>
-      <w:r>
-        <w:rPr>
-          <w:rFonts w:ascii="Courier New" w:eastAsia="Times New Roman" w:hAnsi="Courier New" w:cs="Courier New"/>
-          <w:color w:val="BCBEC4"/>
-          <w:sz w:val="20"/>
-          <w:szCs w:val="20"/>
-          <w:lang w:val="en-US" w:eastAsia="fr-FR"/>
-        </w:rPr>
-        <w:t>signUpDto.</w:t>
-      </w:r>
-      <w:r>
-        <w:rPr>
-          <w:rFonts w:ascii="Courier New" w:eastAsia="Times New Roman" w:hAnsi="Courier New" w:cs="Courier New"/>
-          <w:color w:val="C77DBB"/>
-          <w:sz w:val="20"/>
-          <w:szCs w:val="20"/>
-          <w:lang w:val="en-US" w:eastAsia="fr-FR"/>
-        </w:rPr>
-        <w:t>password</w:t>
-      </w:r>
-      <w:proofErr w:type="spellEnd"/>
       <w:r>
         <w:rPr>
           <w:rFonts w:ascii="Courier New" w:eastAsia="Times New Roman" w:hAnsi="Courier New" w:cs="Courier New"/>
@@ -4169,18 +3077,7 @@
           <w:szCs w:val="20"/>
           <w:lang w:val="en-US" w:eastAsia="fr-FR"/>
         </w:rPr>
-        <w:t xml:space="preserve">await </w:t>
-      </w:r>
-      <w:proofErr w:type="spellStart"/>
-      <w:r>
-        <w:rPr>
-          <w:rFonts w:ascii="Courier New" w:eastAsia="Times New Roman" w:hAnsi="Courier New" w:cs="Courier New"/>
-          <w:color w:val="CF8E6D"/>
-          <w:sz w:val="20"/>
-          <w:szCs w:val="20"/>
-          <w:lang w:val="en-US" w:eastAsia="fr-FR"/>
-        </w:rPr>
-        <w:t>this</w:t>
+        <w:t>await this</w:t>
       </w:r>
       <w:r>
         <w:rPr>
@@ -4222,7 +3119,6 @@
         </w:rPr>
         <w:t>save</w:t>
       </w:r>
-      <w:proofErr w:type="spellEnd"/>
       <w:r>
         <w:rPr>
           <w:rFonts w:ascii="Courier New" w:eastAsia="Times New Roman" w:hAnsi="Courier New" w:cs="Courier New"/>
@@ -4305,7 +3201,6 @@
         </w:rPr>
         <w:t xml:space="preserve">const </w:t>
       </w:r>
-      <w:proofErr w:type="spellStart"/>
       <w:r>
         <w:rPr>
           <w:rFonts w:ascii="Courier New" w:eastAsia="Times New Roman" w:hAnsi="Courier New" w:cs="Courier New"/>
@@ -4314,18 +3209,7 @@
           <w:szCs w:val="20"/>
           <w:lang w:val="en-US" w:eastAsia="fr-FR"/>
         </w:rPr>
-        <w:t>pgUniqueViolationErrorCode</w:t>
-      </w:r>
-      <w:proofErr w:type="spellEnd"/>
-      <w:r>
-        <w:rPr>
-          <w:rFonts w:ascii="Courier New" w:eastAsia="Times New Roman" w:hAnsi="Courier New" w:cs="Courier New"/>
-          <w:color w:val="A9B7C6"/>
-          <w:sz w:val="20"/>
-          <w:szCs w:val="20"/>
-          <w:lang w:val="en-US" w:eastAsia="fr-FR"/>
-        </w:rPr>
-        <w:t xml:space="preserve"> </w:t>
+        <w:t xml:space="preserve">pgUniqueViolationErrorCode </w:t>
       </w:r>
       <w:r>
         <w:rPr>
@@ -4386,18 +3270,7 @@
           <w:szCs w:val="20"/>
           <w:lang w:val="en-US" w:eastAsia="fr-FR"/>
         </w:rPr>
-        <w:t>(</w:t>
-      </w:r>
-      <w:proofErr w:type="spellStart"/>
-      <w:r>
-        <w:rPr>
-          <w:rFonts w:ascii="Courier New" w:eastAsia="Times New Roman" w:hAnsi="Courier New" w:cs="Courier New"/>
-          <w:color w:val="BCBEC4"/>
-          <w:sz w:val="20"/>
-          <w:szCs w:val="20"/>
-          <w:lang w:val="en-US" w:eastAsia="fr-FR"/>
-        </w:rPr>
-        <w:t>err.</w:t>
+        <w:t>(err.</w:t>
       </w:r>
       <w:r>
         <w:rPr>
@@ -4407,18 +3280,7 @@
           <w:szCs w:val="20"/>
           <w:lang w:val="en-US" w:eastAsia="fr-FR"/>
         </w:rPr>
-        <w:t>code</w:t>
-      </w:r>
-      <w:proofErr w:type="spellEnd"/>
-      <w:r>
-        <w:rPr>
-          <w:rFonts w:ascii="Courier New" w:eastAsia="Times New Roman" w:hAnsi="Courier New" w:cs="Courier New"/>
-          <w:color w:val="C77DBB"/>
-          <w:sz w:val="20"/>
-          <w:szCs w:val="20"/>
-          <w:lang w:val="en-US" w:eastAsia="fr-FR"/>
-        </w:rPr>
-        <w:t xml:space="preserve"> </w:t>
+        <w:t xml:space="preserve">code </w:t>
       </w:r>
       <w:r>
         <w:rPr>
@@ -4430,7 +3292,6 @@
         </w:rPr>
         <w:t xml:space="preserve">=== </w:t>
       </w:r>
-      <w:proofErr w:type="spellStart"/>
       <w:r>
         <w:rPr>
           <w:rFonts w:ascii="Courier New" w:eastAsia="Times New Roman" w:hAnsi="Courier New" w:cs="Courier New"/>
@@ -4441,7 +3302,6 @@
         </w:rPr>
         <w:t>pgUniqueViolationErrorCode</w:t>
       </w:r>
-      <w:proofErr w:type="spellEnd"/>
       <w:r>
         <w:rPr>
           <w:rFonts w:ascii="Courier New" w:eastAsia="Times New Roman" w:hAnsi="Courier New" w:cs="Courier New"/>
@@ -4473,27 +3333,15 @@
         </w:rPr>
         <w:t xml:space="preserve">throw new </w:t>
       </w:r>
-      <w:proofErr w:type="spellStart"/>
-      <w:r>
-        <w:rPr>
-          <w:rFonts w:ascii="Courier New" w:eastAsia="Times New Roman" w:hAnsi="Courier New" w:cs="Courier New"/>
-          <w:color w:val="BCBEC4"/>
-          <w:sz w:val="20"/>
-          <w:szCs w:val="20"/>
-          <w:lang w:val="en-US" w:eastAsia="fr-FR"/>
-        </w:rPr>
-        <w:t>ConflictException</w:t>
-      </w:r>
-      <w:proofErr w:type="spellEnd"/>
-      <w:r>
-        <w:rPr>
-          <w:rFonts w:ascii="Courier New" w:eastAsia="Times New Roman" w:hAnsi="Courier New" w:cs="Courier New"/>
-          <w:color w:val="BCBEC4"/>
-          <w:sz w:val="20"/>
-          <w:szCs w:val="20"/>
-          <w:lang w:val="en-US" w:eastAsia="fr-FR"/>
-        </w:rPr>
-        <w:t>();</w:t>
+      <w:r>
+        <w:rPr>
+          <w:rFonts w:ascii="Courier New" w:eastAsia="Times New Roman" w:hAnsi="Courier New" w:cs="Courier New"/>
+          <w:color w:val="BCBEC4"/>
+          <w:sz w:val="20"/>
+          <w:szCs w:val="20"/>
+          <w:lang w:val="en-US" w:eastAsia="fr-FR"/>
+        </w:rPr>
+        <w:t>ConflictException();</w:t>
       </w:r>
       <w:r>
         <w:rPr>
@@ -4590,7 +3438,6 @@
         </w:rPr>
         <w:t xml:space="preserve">async </w:t>
       </w:r>
-      <w:proofErr w:type="spellStart"/>
       <w:r>
         <w:rPr>
           <w:rFonts w:ascii="Courier New" w:eastAsia="Times New Roman" w:hAnsi="Courier New" w:cs="Courier New"/>
@@ -4601,60 +3448,15 @@
         </w:rPr>
         <w:t>signIn</w:t>
       </w:r>
-      <w:proofErr w:type="spellEnd"/>
-      <w:r>
-        <w:rPr>
-          <w:rFonts w:ascii="Courier New" w:eastAsia="Times New Roman" w:hAnsi="Courier New" w:cs="Courier New"/>
-          <w:color w:val="BCBEC4"/>
-          <w:sz w:val="20"/>
-          <w:szCs w:val="20"/>
-          <w:lang w:val="en-US" w:eastAsia="fr-FR"/>
-        </w:rPr>
-        <w:t>(</w:t>
-      </w:r>
-      <w:proofErr w:type="spellStart"/>
-      <w:r>
-        <w:rPr>
-          <w:rFonts w:ascii="Courier New" w:eastAsia="Times New Roman" w:hAnsi="Courier New" w:cs="Courier New"/>
-          <w:color w:val="BCBEC4"/>
-          <w:sz w:val="20"/>
-          <w:szCs w:val="20"/>
-          <w:lang w:val="en-US" w:eastAsia="fr-FR"/>
-        </w:rPr>
-        <w:t>signInDto</w:t>
-      </w:r>
-      <w:proofErr w:type="spellEnd"/>
-      <w:r>
-        <w:rPr>
-          <w:rFonts w:ascii="Courier New" w:eastAsia="Times New Roman" w:hAnsi="Courier New" w:cs="Courier New"/>
-          <w:color w:val="BCBEC4"/>
-          <w:sz w:val="20"/>
-          <w:szCs w:val="20"/>
-          <w:lang w:val="en-US" w:eastAsia="fr-FR"/>
-        </w:rPr>
-        <w:t xml:space="preserve">: </w:t>
-      </w:r>
-      <w:proofErr w:type="spellStart"/>
-      <w:r>
-        <w:rPr>
-          <w:rFonts w:ascii="Courier New" w:eastAsia="Times New Roman" w:hAnsi="Courier New" w:cs="Courier New"/>
-          <w:color w:val="BCBEC4"/>
-          <w:sz w:val="20"/>
-          <w:szCs w:val="20"/>
-          <w:lang w:val="en-US" w:eastAsia="fr-FR"/>
-        </w:rPr>
-        <w:t>SignInDto</w:t>
-      </w:r>
-      <w:proofErr w:type="spellEnd"/>
-      <w:r>
-        <w:rPr>
-          <w:rFonts w:ascii="Courier New" w:eastAsia="Times New Roman" w:hAnsi="Courier New" w:cs="Courier New"/>
-          <w:color w:val="BCBEC4"/>
-          <w:sz w:val="20"/>
-          <w:szCs w:val="20"/>
-          <w:lang w:val="en-US" w:eastAsia="fr-FR"/>
-        </w:rPr>
-        <w:t>) {</w:t>
+      <w:r>
+        <w:rPr>
+          <w:rFonts w:ascii="Courier New" w:eastAsia="Times New Roman" w:hAnsi="Courier New" w:cs="Courier New"/>
+          <w:color w:val="BCBEC4"/>
+          <w:sz w:val="20"/>
+          <w:szCs w:val="20"/>
+          <w:lang w:val="en-US" w:eastAsia="fr-FR"/>
+        </w:rPr>
+        <w:t>(signInDto: SignInDto) {</w:t>
       </w:r>
       <w:r>
         <w:rPr>
@@ -4705,18 +3507,7 @@
           <w:szCs w:val="20"/>
           <w:lang w:val="en-US" w:eastAsia="fr-FR"/>
         </w:rPr>
-        <w:t xml:space="preserve">await </w:t>
-      </w:r>
-      <w:proofErr w:type="spellStart"/>
-      <w:r>
-        <w:rPr>
-          <w:rFonts w:ascii="Courier New" w:eastAsia="Times New Roman" w:hAnsi="Courier New" w:cs="Courier New"/>
-          <w:color w:val="CF8E6D"/>
-          <w:sz w:val="20"/>
-          <w:szCs w:val="20"/>
-          <w:lang w:val="en-US" w:eastAsia="fr-FR"/>
-        </w:rPr>
-        <w:t>this</w:t>
+        <w:t>await this</w:t>
       </w:r>
       <w:r>
         <w:rPr>
@@ -4758,7 +3549,6 @@
         </w:rPr>
         <w:t>findOneBy</w:t>
       </w:r>
-      <w:proofErr w:type="spellEnd"/>
       <w:r>
         <w:rPr>
           <w:rFonts w:ascii="Courier New" w:eastAsia="Times New Roman" w:hAnsi="Courier New" w:cs="Courier New"/>
@@ -4798,18 +3588,7 @@
           <w:szCs w:val="20"/>
           <w:lang w:val="en-US" w:eastAsia="fr-FR"/>
         </w:rPr>
-        <w:t xml:space="preserve">: </w:t>
-      </w:r>
-      <w:proofErr w:type="spellStart"/>
-      <w:r>
-        <w:rPr>
-          <w:rFonts w:ascii="Courier New" w:eastAsia="Times New Roman" w:hAnsi="Courier New" w:cs="Courier New"/>
-          <w:color w:val="BCBEC4"/>
-          <w:sz w:val="20"/>
-          <w:szCs w:val="20"/>
-          <w:lang w:val="en-US" w:eastAsia="fr-FR"/>
-        </w:rPr>
-        <w:t>signInDto.</w:t>
+        <w:t>: signInDto.</w:t>
       </w:r>
       <w:r>
         <w:rPr>
@@ -4821,7 +3600,6 @@
         </w:rPr>
         <w:t>email</w:t>
       </w:r>
-      <w:proofErr w:type="spellEnd"/>
       <w:r>
         <w:rPr>
           <w:rFonts w:ascii="Courier New" w:eastAsia="Times New Roman" w:hAnsi="Courier New" w:cs="Courier New"/>
@@ -4915,27 +3693,15 @@
         </w:rPr>
         <w:t xml:space="preserve">throw new </w:t>
       </w:r>
-      <w:proofErr w:type="spellStart"/>
-      <w:r>
-        <w:rPr>
-          <w:rFonts w:ascii="Courier New" w:eastAsia="Times New Roman" w:hAnsi="Courier New" w:cs="Courier New"/>
-          <w:color w:val="BCBEC4"/>
-          <w:sz w:val="20"/>
-          <w:szCs w:val="20"/>
-          <w:lang w:val="en-US" w:eastAsia="fr-FR"/>
-        </w:rPr>
-        <w:t>UnauthorizedException</w:t>
-      </w:r>
-      <w:proofErr w:type="spellEnd"/>
-      <w:r>
-        <w:rPr>
-          <w:rFonts w:ascii="Courier New" w:eastAsia="Times New Roman" w:hAnsi="Courier New" w:cs="Courier New"/>
-          <w:color w:val="BCBEC4"/>
-          <w:sz w:val="20"/>
-          <w:szCs w:val="20"/>
-          <w:lang w:val="en-US" w:eastAsia="fr-FR"/>
-        </w:rPr>
-        <w:t>(</w:t>
+      <w:r>
+        <w:rPr>
+          <w:rFonts w:ascii="Courier New" w:eastAsia="Times New Roman" w:hAnsi="Courier New" w:cs="Courier New"/>
+          <w:color w:val="BCBEC4"/>
+          <w:sz w:val="20"/>
+          <w:szCs w:val="20"/>
+          <w:lang w:val="en-US" w:eastAsia="fr-FR"/>
+        </w:rPr>
+        <w:t>UnauthorizedException(</w:t>
       </w:r>
       <w:r>
         <w:rPr>
@@ -4989,7 +3755,6 @@
         </w:rPr>
         <w:t xml:space="preserve">const </w:t>
       </w:r>
-      <w:proofErr w:type="spellStart"/>
       <w:r>
         <w:rPr>
           <w:rFonts w:ascii="Courier New" w:eastAsia="Times New Roman" w:hAnsi="Courier New" w:cs="Courier New"/>
@@ -4998,18 +3763,7 @@
           <w:szCs w:val="20"/>
           <w:lang w:val="en-US" w:eastAsia="fr-FR"/>
         </w:rPr>
-        <w:t>isEqual</w:t>
-      </w:r>
-      <w:proofErr w:type="spellEnd"/>
-      <w:r>
-        <w:rPr>
-          <w:rFonts w:ascii="Courier New" w:eastAsia="Times New Roman" w:hAnsi="Courier New" w:cs="Courier New"/>
-          <w:color w:val="A9B7C6"/>
-          <w:sz w:val="20"/>
-          <w:szCs w:val="20"/>
-          <w:lang w:val="en-US" w:eastAsia="fr-FR"/>
-        </w:rPr>
-        <w:t xml:space="preserve"> </w:t>
+        <w:t xml:space="preserve">isEqual </w:t>
       </w:r>
       <w:r>
         <w:rPr>
@@ -5029,18 +3783,7 @@
           <w:szCs w:val="20"/>
           <w:lang w:val="en-US" w:eastAsia="fr-FR"/>
         </w:rPr>
-        <w:t xml:space="preserve">await </w:t>
-      </w:r>
-      <w:proofErr w:type="spellStart"/>
-      <w:r>
-        <w:rPr>
-          <w:rFonts w:ascii="Courier New" w:eastAsia="Times New Roman" w:hAnsi="Courier New" w:cs="Courier New"/>
-          <w:color w:val="CF8E6D"/>
-          <w:sz w:val="20"/>
-          <w:szCs w:val="20"/>
-          <w:lang w:val="en-US" w:eastAsia="fr-FR"/>
-        </w:rPr>
-        <w:t>this</w:t>
+        <w:t>await this</w:t>
       </w:r>
       <w:r>
         <w:rPr>
@@ -5082,7 +3825,6 @@
         </w:rPr>
         <w:t>compare</w:t>
       </w:r>
-      <w:proofErr w:type="spellEnd"/>
       <w:r>
         <w:rPr>
           <w:rFonts w:ascii="Courier New" w:eastAsia="Times New Roman" w:hAnsi="Courier New" w:cs="Courier New"/>
@@ -5092,6 +3834,37 @@
           <w:lang w:val="en-US" w:eastAsia="fr-FR"/>
         </w:rPr>
         <w:t>(</w:t>
+      </w:r>
+      <w:r>
+        <w:rPr>
+          <w:rFonts w:ascii="Courier New" w:eastAsia="Times New Roman" w:hAnsi="Courier New" w:cs="Courier New"/>
+          <w:color w:val="BCBEC4"/>
+          <w:sz w:val="20"/>
+          <w:szCs w:val="20"/>
+          <w:lang w:val="en-US" w:eastAsia="fr-FR"/>
+        </w:rPr>
+        <w:br/>
+        <w:t xml:space="preserve">      signInDto.</w:t>
+      </w:r>
+      <w:r>
+        <w:rPr>
+          <w:rFonts w:ascii="Courier New" w:eastAsia="Times New Roman" w:hAnsi="Courier New" w:cs="Courier New"/>
+          <w:color w:val="C77DBB"/>
+          <w:sz w:val="20"/>
+          <w:szCs w:val="20"/>
+          <w:lang w:val="en-US" w:eastAsia="fr-FR"/>
+        </w:rPr>
+        <w:t>password</w:t>
+      </w:r>
+      <w:r>
+        <w:rPr>
+          <w:rFonts w:ascii="Courier New" w:eastAsia="Times New Roman" w:hAnsi="Courier New" w:cs="Courier New"/>
+          <w:color w:val="BCBEC4"/>
+          <w:sz w:val="20"/>
+          <w:szCs w:val="20"/>
+          <w:lang w:val="en-US" w:eastAsia="fr-FR"/>
+        </w:rPr>
+        <w:t>,</w:t>
       </w:r>
       <w:r>
         <w:rPr>
@@ -5104,16 +3877,25 @@
         <w:br/>
         <w:t xml:space="preserve">      </w:t>
       </w:r>
-      <w:proofErr w:type="spellStart"/>
-      <w:r>
-        <w:rPr>
-          <w:rFonts w:ascii="Courier New" w:eastAsia="Times New Roman" w:hAnsi="Courier New" w:cs="Courier New"/>
-          <w:color w:val="BCBEC4"/>
-          <w:sz w:val="20"/>
-          <w:szCs w:val="20"/>
-          <w:lang w:val="en-US" w:eastAsia="fr-FR"/>
-        </w:rPr>
-        <w:t>signInDto.</w:t>
+      <w:r>
+        <w:rPr>
+          <w:rFonts w:ascii="Courier New" w:eastAsia="Times New Roman" w:hAnsi="Courier New" w:cs="Courier New"/>
+          <w:color w:val="A9B7C6"/>
+          <w:sz w:val="20"/>
+          <w:szCs w:val="20"/>
+          <w:lang w:val="en-US" w:eastAsia="fr-FR"/>
+        </w:rPr>
+        <w:t>user</w:t>
+      </w:r>
+      <w:r>
+        <w:rPr>
+          <w:rFonts w:ascii="Courier New" w:eastAsia="Times New Roman" w:hAnsi="Courier New" w:cs="Courier New"/>
+          <w:color w:val="BCBEC4"/>
+          <w:sz w:val="20"/>
+          <w:szCs w:val="20"/>
+          <w:lang w:val="en-US" w:eastAsia="fr-FR"/>
+        </w:rPr>
+        <w:t>.</w:t>
       </w:r>
       <w:r>
         <w:rPr>
@@ -5125,7 +3907,6 @@
         </w:rPr>
         <w:t>password</w:t>
       </w:r>
-      <w:proofErr w:type="spellEnd"/>
       <w:r>
         <w:rPr>
           <w:rFonts w:ascii="Courier New" w:eastAsia="Times New Roman" w:hAnsi="Courier New" w:cs="Courier New"/>
@@ -5135,6 +3916,68 @@
           <w:lang w:val="en-US" w:eastAsia="fr-FR"/>
         </w:rPr>
         <w:t>,</w:t>
+      </w:r>
+      <w:r>
+        <w:rPr>
+          <w:rFonts w:ascii="Courier New" w:eastAsia="Times New Roman" w:hAnsi="Courier New" w:cs="Courier New"/>
+          <w:color w:val="BCBEC4"/>
+          <w:sz w:val="20"/>
+          <w:szCs w:val="20"/>
+          <w:lang w:val="en-US" w:eastAsia="fr-FR"/>
+        </w:rPr>
+        <w:br/>
+        <w:t xml:space="preserve">    );</w:t>
+      </w:r>
+      <w:r>
+        <w:rPr>
+          <w:rFonts w:ascii="Courier New" w:eastAsia="Times New Roman" w:hAnsi="Courier New" w:cs="Courier New"/>
+          <w:color w:val="BCBEC4"/>
+          <w:sz w:val="20"/>
+          <w:szCs w:val="20"/>
+          <w:lang w:val="en-US" w:eastAsia="fr-FR"/>
+        </w:rPr>
+        <w:br/>
+        <w:t xml:space="preserve">    </w:t>
+      </w:r>
+      <w:r>
+        <w:rPr>
+          <w:rFonts w:ascii="Courier New" w:eastAsia="Times New Roman" w:hAnsi="Courier New" w:cs="Courier New"/>
+          <w:color w:val="CF8E6D"/>
+          <w:sz w:val="20"/>
+          <w:szCs w:val="20"/>
+          <w:lang w:val="en-US" w:eastAsia="fr-FR"/>
+        </w:rPr>
+        <w:t xml:space="preserve">if </w:t>
+      </w:r>
+      <w:r>
+        <w:rPr>
+          <w:rFonts w:ascii="Courier New" w:eastAsia="Times New Roman" w:hAnsi="Courier New" w:cs="Courier New"/>
+          <w:color w:val="BCBEC4"/>
+          <w:sz w:val="20"/>
+          <w:szCs w:val="20"/>
+          <w:lang w:val="en-US" w:eastAsia="fr-FR"/>
+        </w:rPr>
+        <w:t>(!</w:t>
+      </w:r>
+      <w:r>
+        <w:rPr>
+          <w:rFonts w:ascii="Courier New" w:eastAsia="Times New Roman" w:hAnsi="Courier New" w:cs="Courier New"/>
+          <w:color w:val="A9B7C6"/>
+          <w:sz w:val="20"/>
+          <w:szCs w:val="20"/>
+          <w:lang w:val="en-US" w:eastAsia="fr-FR"/>
+        </w:rPr>
+        <w:t>isEqual</w:t>
+      </w:r>
+      <w:r>
+        <w:rPr>
+          <w:rFonts w:ascii="Courier New" w:eastAsia="Times New Roman" w:hAnsi="Courier New" w:cs="Courier New"/>
+          <w:color w:val="BCBEC4"/>
+          <w:sz w:val="20"/>
+          <w:szCs w:val="20"/>
+          <w:lang w:val="en-US" w:eastAsia="fr-FR"/>
+        </w:rPr>
+        <w:t>) {</w:t>
       </w:r>
       <w:r>
         <w:rPr>
@@ -5147,70 +3990,6 @@
         <w:br/>
         <w:t xml:space="preserve">      </w:t>
       </w:r>
-      <w:proofErr w:type="spellStart"/>
-      <w:r>
-        <w:rPr>
-          <w:rFonts w:ascii="Courier New" w:eastAsia="Times New Roman" w:hAnsi="Courier New" w:cs="Courier New"/>
-          <w:color w:val="A9B7C6"/>
-          <w:sz w:val="20"/>
-          <w:szCs w:val="20"/>
-          <w:lang w:val="en-US" w:eastAsia="fr-FR"/>
-        </w:rPr>
-        <w:t>user</w:t>
-      </w:r>
-      <w:r>
-        <w:rPr>
-          <w:rFonts w:ascii="Courier New" w:eastAsia="Times New Roman" w:hAnsi="Courier New" w:cs="Courier New"/>
-          <w:color w:val="BCBEC4"/>
-          <w:sz w:val="20"/>
-          <w:szCs w:val="20"/>
-          <w:lang w:val="en-US" w:eastAsia="fr-FR"/>
-        </w:rPr>
-        <w:t>.</w:t>
-      </w:r>
-      <w:r>
-        <w:rPr>
-          <w:rFonts w:ascii="Courier New" w:eastAsia="Times New Roman" w:hAnsi="Courier New" w:cs="Courier New"/>
-          <w:color w:val="C77DBB"/>
-          <w:sz w:val="20"/>
-          <w:szCs w:val="20"/>
-          <w:lang w:val="en-US" w:eastAsia="fr-FR"/>
-        </w:rPr>
-        <w:t>password</w:t>
-      </w:r>
-      <w:proofErr w:type="spellEnd"/>
-      <w:r>
-        <w:rPr>
-          <w:rFonts w:ascii="Courier New" w:eastAsia="Times New Roman" w:hAnsi="Courier New" w:cs="Courier New"/>
-          <w:color w:val="BCBEC4"/>
-          <w:sz w:val="20"/>
-          <w:szCs w:val="20"/>
-          <w:lang w:val="en-US" w:eastAsia="fr-FR"/>
-        </w:rPr>
-        <w:t>,</w:t>
-      </w:r>
-      <w:r>
-        <w:rPr>
-          <w:rFonts w:ascii="Courier New" w:eastAsia="Times New Roman" w:hAnsi="Courier New" w:cs="Courier New"/>
-          <w:color w:val="BCBEC4"/>
-          <w:sz w:val="20"/>
-          <w:szCs w:val="20"/>
-          <w:lang w:val="en-US" w:eastAsia="fr-FR"/>
-        </w:rPr>
-        <w:br/>
-        <w:t xml:space="preserve">    );</w:t>
-      </w:r>
-      <w:r>
-        <w:rPr>
-          <w:rFonts w:ascii="Courier New" w:eastAsia="Times New Roman" w:hAnsi="Courier New" w:cs="Courier New"/>
-          <w:color w:val="BCBEC4"/>
-          <w:sz w:val="20"/>
-          <w:szCs w:val="20"/>
-          <w:lang w:val="en-US" w:eastAsia="fr-FR"/>
-        </w:rPr>
-        <w:br/>
-        <w:t xml:space="preserve">    </w:t>
-      </w:r>
       <w:r>
         <w:rPr>
           <w:rFonts w:ascii="Courier New" w:eastAsia="Times New Roman" w:hAnsi="Courier New" w:cs="Courier New"/>
@@ -5219,82 +3998,17 @@
           <w:szCs w:val="20"/>
           <w:lang w:val="en-US" w:eastAsia="fr-FR"/>
         </w:rPr>
-        <w:t xml:space="preserve">if </w:t>
-      </w:r>
-      <w:r>
-        <w:rPr>
-          <w:rFonts w:ascii="Courier New" w:eastAsia="Times New Roman" w:hAnsi="Courier New" w:cs="Courier New"/>
-          <w:color w:val="BCBEC4"/>
-          <w:sz w:val="20"/>
-          <w:szCs w:val="20"/>
-          <w:lang w:val="en-US" w:eastAsia="fr-FR"/>
-        </w:rPr>
-        <w:t>(!</w:t>
-      </w:r>
-      <w:proofErr w:type="spellStart"/>
-      <w:r>
-        <w:rPr>
-          <w:rFonts w:ascii="Courier New" w:eastAsia="Times New Roman" w:hAnsi="Courier New" w:cs="Courier New"/>
-          <w:color w:val="A9B7C6"/>
-          <w:sz w:val="20"/>
-          <w:szCs w:val="20"/>
-          <w:lang w:val="en-US" w:eastAsia="fr-FR"/>
-        </w:rPr>
-        <w:t>isEqual</w:t>
-      </w:r>
-      <w:proofErr w:type="spellEnd"/>
-      <w:r>
-        <w:rPr>
-          <w:rFonts w:ascii="Courier New" w:eastAsia="Times New Roman" w:hAnsi="Courier New" w:cs="Courier New"/>
-          <w:color w:val="BCBEC4"/>
-          <w:sz w:val="20"/>
-          <w:szCs w:val="20"/>
-          <w:lang w:val="en-US" w:eastAsia="fr-FR"/>
-        </w:rPr>
-        <w:t>) {</w:t>
-      </w:r>
-      <w:r>
-        <w:rPr>
-          <w:rFonts w:ascii="Courier New" w:eastAsia="Times New Roman" w:hAnsi="Courier New" w:cs="Courier New"/>
-          <w:color w:val="BCBEC4"/>
-          <w:sz w:val="20"/>
-          <w:szCs w:val="20"/>
-          <w:lang w:val="en-US" w:eastAsia="fr-FR"/>
-        </w:rPr>
-        <w:br/>
-        <w:t xml:space="preserve">      </w:t>
-      </w:r>
-      <w:r>
-        <w:rPr>
-          <w:rFonts w:ascii="Courier New" w:eastAsia="Times New Roman" w:hAnsi="Courier New" w:cs="Courier New"/>
-          <w:color w:val="CF8E6D"/>
-          <w:sz w:val="20"/>
-          <w:szCs w:val="20"/>
-          <w:lang w:val="en-US" w:eastAsia="fr-FR"/>
-        </w:rPr>
         <w:t xml:space="preserve">throw new </w:t>
       </w:r>
-      <w:proofErr w:type="spellStart"/>
-      <w:r>
-        <w:rPr>
-          <w:rFonts w:ascii="Courier New" w:eastAsia="Times New Roman" w:hAnsi="Courier New" w:cs="Courier New"/>
-          <w:color w:val="BCBEC4"/>
-          <w:sz w:val="20"/>
-          <w:szCs w:val="20"/>
-          <w:lang w:val="en-US" w:eastAsia="fr-FR"/>
-        </w:rPr>
-        <w:t>UnauthorizedException</w:t>
-      </w:r>
-      <w:proofErr w:type="spellEnd"/>
-      <w:r>
-        <w:rPr>
-          <w:rFonts w:ascii="Courier New" w:eastAsia="Times New Roman" w:hAnsi="Courier New" w:cs="Courier New"/>
-          <w:color w:val="BCBEC4"/>
-          <w:sz w:val="20"/>
-          <w:szCs w:val="20"/>
-          <w:lang w:val="en-US" w:eastAsia="fr-FR"/>
-        </w:rPr>
-        <w:t>(</w:t>
+      <w:r>
+        <w:rPr>
+          <w:rFonts w:ascii="Courier New" w:eastAsia="Times New Roman" w:hAnsi="Courier New" w:cs="Courier New"/>
+          <w:color w:val="BCBEC4"/>
+          <w:sz w:val="20"/>
+          <w:szCs w:val="20"/>
+          <w:lang w:val="en-US" w:eastAsia="fr-FR"/>
+        </w:rPr>
+        <w:t>UnauthorizedException(</w:t>
       </w:r>
       <w:r>
         <w:rPr>
@@ -5428,6 +4142,7 @@
         <w:rPr>
           <w:b/>
           <w:bCs/>
+          <w:noProof/>
           <w:color w:val="FF0000"/>
           <w:lang w:val="en-US"/>
         </w:rPr>
@@ -5448,7 +4163,7 @@
                     <pic:cNvPicPr/>
                   </pic:nvPicPr>
                   <pic:blipFill>
-                    <a:blip r:embed="rId15"/>
+                    <a:blip r:embed="rId16"/>
                     <a:stretch>
                       <a:fillRect/>
                     </a:stretch>
@@ -5482,6 +4197,7 @@
         <w:rPr>
           <w:b/>
           <w:bCs/>
+          <w:noProof/>
           <w:color w:val="FF0000"/>
           <w:lang w:val="en-US"/>
         </w:rPr>
@@ -5502,7 +4218,7 @@
                     <pic:cNvPicPr/>
                   </pic:nvPicPr>
                   <pic:blipFill>
-                    <a:blip r:embed="rId16"/>
+                    <a:blip r:embed="rId17"/>
                     <a:stretch>
                       <a:fillRect/>
                     </a:stretch>
@@ -5536,6 +4252,7 @@
         <w:rPr>
           <w:b/>
           <w:bCs/>
+          <w:noProof/>
           <w:color w:val="FF0000"/>
           <w:lang w:val="en-US"/>
         </w:rPr>
@@ -5555,7 +4272,7 @@
                     <pic:cNvPicPr/>
                   </pic:nvPicPr>
                   <pic:blipFill>
-                    <a:blip r:embed="rId17"/>
+                    <a:blip r:embed="rId18"/>
                     <a:stretch>
                       <a:fillRect/>
                     </a:stretch>
@@ -5589,6 +4306,7 @@
         <w:rPr>
           <w:b/>
           <w:bCs/>
+          <w:noProof/>
           <w:color w:val="FF0000"/>
           <w:lang w:val="en-US"/>
         </w:rPr>
@@ -5608,7 +4326,7 @@
                     <pic:cNvPicPr/>
                   </pic:nvPicPr>
                   <pic:blipFill>
-                    <a:blip r:embed="rId18"/>
+                    <a:blip r:embed="rId19"/>
                     <a:stretch>
                       <a:fillRect/>
                     </a:stretch>
@@ -5635,23 +4353,23 @@
           <w:b/>
           <w:bCs/>
           <w:color w:val="FF0000"/>
-          <w:lang w:val="en-US"/>
-        </w:rPr>
-      </w:pPr>
-    </w:p>
-    <w:p>
-      <w:pPr>
-        <w:rPr>
-          <w:b/>
-          <w:bCs/>
-          <w:color w:val="FF0000"/>
-          <w:lang w:val="en-US"/>
-        </w:rPr>
-      </w:pPr>
-      <w:r>
-        <w:rPr>
-          <w:b/>
-          <w:bCs/>
+        </w:rPr>
+      </w:pPr>
+    </w:p>
+    <w:p>
+      <w:pPr>
+        <w:rPr>
+          <w:b/>
+          <w:bCs/>
+          <w:color w:val="FF0000"/>
+          <w:lang w:val="en-US"/>
+        </w:rPr>
+      </w:pPr>
+      <w:r>
+        <w:rPr>
+          <w:b/>
+          <w:bCs/>
+          <w:noProof/>
           <w:color w:val="FF0000"/>
           <w:lang w:val="en-US"/>
         </w:rPr>
@@ -5672,7 +4390,7 @@
                     <pic:cNvPicPr/>
                   </pic:nvPicPr>
                   <pic:blipFill>
-                    <a:blip r:embed="rId19"/>
+                    <a:blip r:embed="rId20"/>
                     <a:stretch>
                       <a:fillRect/>
                     </a:stretch>
@@ -5703,6 +4421,872 @@
         </w:rPr>
       </w:pPr>
     </w:p>
+    <w:p>
+      <w:pPr>
+        <w:pStyle w:val="Paragraphedeliste"/>
+        <w:numPr>
+          <w:ilvl w:val="0"/>
+          <w:numId w:val="1"/>
+        </w:numPr>
+        <w:rPr>
+          <w:b/>
+          <w:bCs/>
+          <w:color w:val="FF0000"/>
+          <w:lang w:val="en-US"/>
+        </w:rPr>
+      </w:pPr>
+      <w:r>
+        <w:rPr>
+          <w:b/>
+          <w:bCs/>
+          <w:color w:val="FF0000"/>
+          <w:lang w:val="en-US"/>
+        </w:rPr>
+        <w:t>What’s JWT</w:t>
+      </w:r>
+    </w:p>
+    <w:p>
+      <w:pPr>
+        <w:rPr>
+          <w:b/>
+          <w:bCs/>
+          <w:color w:val="FF0000"/>
+          <w:lang w:val="en-US"/>
+        </w:rPr>
+      </w:pPr>
+      <w:r>
+        <w:rPr>
+          <w:b/>
+          <w:bCs/>
+          <w:noProof/>
+          <w:color w:val="FF0000"/>
+          <w:lang w:val="en-US"/>
+        </w:rPr>
+        <w:drawing>
+          <wp:inline distT="0" distB="0" distL="0" distR="0" wp14:anchorId="3E4D0A09" wp14:editId="7CD48520">
+            <wp:extent cx="5760720" cy="881380"/>
+            <wp:effectExtent l="0" t="0" r="0" b="0"/>
+            <wp:docPr id="600734818" name="Image 1" descr="Une image contenant capture d’écran, texte, Police, Graphique&#10;&#10;Description générée automatiquement"/>
+            <wp:cNvGraphicFramePr>
+              <a:graphicFrameLocks xmlns:a="http://schemas.openxmlformats.org/drawingml/2006/main" noChangeAspect="1"/>
+            </wp:cNvGraphicFramePr>
+            <a:graphic xmlns:a="http://schemas.openxmlformats.org/drawingml/2006/main">
+              <a:graphicData uri="http://schemas.openxmlformats.org/drawingml/2006/picture">
+                <pic:pic xmlns:pic="http://schemas.openxmlformats.org/drawingml/2006/picture">
+                  <pic:nvPicPr>
+                    <pic:cNvPr id="600734818" name="Image 1" descr="Une image contenant capture d’écran, texte, Police, Graphique&#10;&#10;Description générée automatiquement"/>
+                    <pic:cNvPicPr/>
+                  </pic:nvPicPr>
+                  <pic:blipFill>
+                    <a:blip r:embed="rId21"/>
+                    <a:stretch>
+                      <a:fillRect/>
+                    </a:stretch>
+                  </pic:blipFill>
+                  <pic:spPr>
+                    <a:xfrm>
+                      <a:off x="0" y="0"/>
+                      <a:ext cx="5760720" cy="881380"/>
+                    </a:xfrm>
+                    <a:prstGeom prst="rect">
+                      <a:avLst/>
+                    </a:prstGeom>
+                  </pic:spPr>
+                </pic:pic>
+              </a:graphicData>
+            </a:graphic>
+          </wp:inline>
+        </w:drawing>
+      </w:r>
+    </w:p>
+    <w:p>
+      <w:pPr>
+        <w:rPr>
+          <w:b/>
+          <w:bCs/>
+          <w:color w:val="FF0000"/>
+          <w:lang w:val="en-US"/>
+        </w:rPr>
+      </w:pPr>
+      <w:r>
+        <w:rPr>
+          <w:b/>
+          <w:bCs/>
+          <w:noProof/>
+          <w:color w:val="FF0000"/>
+          <w:lang w:val="en-US"/>
+        </w:rPr>
+        <w:drawing>
+          <wp:inline distT="0" distB="0" distL="0" distR="0" wp14:anchorId="6DAAA2A8" wp14:editId="07EA301E">
+            <wp:extent cx="5760720" cy="1865630"/>
+            <wp:effectExtent l="0" t="0" r="0" b="1270"/>
+            <wp:docPr id="1193917569" name="Image 1" descr="Une image contenant texte, capture d’écran, Police&#10;&#10;Description générée automatiquement"/>
+            <wp:cNvGraphicFramePr>
+              <a:graphicFrameLocks xmlns:a="http://schemas.openxmlformats.org/drawingml/2006/main" noChangeAspect="1"/>
+            </wp:cNvGraphicFramePr>
+            <a:graphic xmlns:a="http://schemas.openxmlformats.org/drawingml/2006/main">
+              <a:graphicData uri="http://schemas.openxmlformats.org/drawingml/2006/picture">
+                <pic:pic xmlns:pic="http://schemas.openxmlformats.org/drawingml/2006/picture">
+                  <pic:nvPicPr>
+                    <pic:cNvPr id="1193917569" name="Image 1" descr="Une image contenant texte, capture d’écran, Police&#10;&#10;Description générée automatiquement"/>
+                    <pic:cNvPicPr/>
+                  </pic:nvPicPr>
+                  <pic:blipFill>
+                    <a:blip r:embed="rId22"/>
+                    <a:stretch>
+                      <a:fillRect/>
+                    </a:stretch>
+                  </pic:blipFill>
+                  <pic:spPr>
+                    <a:xfrm>
+                      <a:off x="0" y="0"/>
+                      <a:ext cx="5760720" cy="1865630"/>
+                    </a:xfrm>
+                    <a:prstGeom prst="rect">
+                      <a:avLst/>
+                    </a:prstGeom>
+                  </pic:spPr>
+                </pic:pic>
+              </a:graphicData>
+            </a:graphic>
+          </wp:inline>
+        </w:drawing>
+      </w:r>
+    </w:p>
+    <w:p>
+      <w:pPr>
+        <w:rPr>
+          <w:b/>
+          <w:bCs/>
+          <w:color w:val="FF0000"/>
+          <w:lang w:val="en-US"/>
+        </w:rPr>
+      </w:pPr>
+      <w:r>
+        <w:rPr>
+          <w:b/>
+          <w:bCs/>
+          <w:noProof/>
+          <w:color w:val="FF0000"/>
+          <w:lang w:val="en-US"/>
+        </w:rPr>
+        <w:drawing>
+          <wp:inline distT="0" distB="0" distL="0" distR="0" wp14:anchorId="4499C80E" wp14:editId="1B745047">
+            <wp:extent cx="5760720" cy="2663825"/>
+            <wp:effectExtent l="0" t="0" r="0" b="3175"/>
+            <wp:docPr id="1440142815" name="Image 1" descr="Une image contenant texte, capture d’écran, Police, conception&#10;&#10;Description générée automatiquement"/>
+            <wp:cNvGraphicFramePr>
+              <a:graphicFrameLocks xmlns:a="http://schemas.openxmlformats.org/drawingml/2006/main" noChangeAspect="1"/>
+            </wp:cNvGraphicFramePr>
+            <a:graphic xmlns:a="http://schemas.openxmlformats.org/drawingml/2006/main">
+              <a:graphicData uri="http://schemas.openxmlformats.org/drawingml/2006/picture">
+                <pic:pic xmlns:pic="http://schemas.openxmlformats.org/drawingml/2006/picture">
+                  <pic:nvPicPr>
+                    <pic:cNvPr id="1440142815" name="Image 1" descr="Une image contenant texte, capture d’écran, Police, conception&#10;&#10;Description générée automatiquement"/>
+                    <pic:cNvPicPr/>
+                  </pic:nvPicPr>
+                  <pic:blipFill>
+                    <a:blip r:embed="rId23"/>
+                    <a:stretch>
+                      <a:fillRect/>
+                    </a:stretch>
+                  </pic:blipFill>
+                  <pic:spPr>
+                    <a:xfrm>
+                      <a:off x="0" y="0"/>
+                      <a:ext cx="5760720" cy="2663825"/>
+                    </a:xfrm>
+                    <a:prstGeom prst="rect">
+                      <a:avLst/>
+                    </a:prstGeom>
+                  </pic:spPr>
+                </pic:pic>
+              </a:graphicData>
+            </a:graphic>
+          </wp:inline>
+        </w:drawing>
+      </w:r>
+    </w:p>
+    <w:p>
+      <w:pPr>
+        <w:rPr>
+          <w:b/>
+          <w:bCs/>
+          <w:color w:val="FF0000"/>
+          <w:lang w:val="en-US"/>
+        </w:rPr>
+      </w:pPr>
+      <w:r>
+        <w:rPr>
+          <w:b/>
+          <w:bCs/>
+          <w:noProof/>
+          <w:color w:val="FF0000"/>
+          <w:lang w:val="en-US"/>
+        </w:rPr>
+        <w:lastRenderedPageBreak/>
+        <w:drawing>
+          <wp:inline distT="0" distB="0" distL="0" distR="0" wp14:anchorId="43A770E8" wp14:editId="2B2F8651">
+            <wp:extent cx="5760720" cy="1709420"/>
+            <wp:effectExtent l="0" t="0" r="0" b="5080"/>
+            <wp:docPr id="1941151559" name="Image 1" descr="Une image contenant texte, capture d’écran, Police&#10;&#10;Description générée automatiquement"/>
+            <wp:cNvGraphicFramePr>
+              <a:graphicFrameLocks xmlns:a="http://schemas.openxmlformats.org/drawingml/2006/main" noChangeAspect="1"/>
+            </wp:cNvGraphicFramePr>
+            <a:graphic xmlns:a="http://schemas.openxmlformats.org/drawingml/2006/main">
+              <a:graphicData uri="http://schemas.openxmlformats.org/drawingml/2006/picture">
+                <pic:pic xmlns:pic="http://schemas.openxmlformats.org/drawingml/2006/picture">
+                  <pic:nvPicPr>
+                    <pic:cNvPr id="1941151559" name="Image 1" descr="Une image contenant texte, capture d’écran, Police&#10;&#10;Description générée automatiquement"/>
+                    <pic:cNvPicPr/>
+                  </pic:nvPicPr>
+                  <pic:blipFill>
+                    <a:blip r:embed="rId24"/>
+                    <a:stretch>
+                      <a:fillRect/>
+                    </a:stretch>
+                  </pic:blipFill>
+                  <pic:spPr>
+                    <a:xfrm>
+                      <a:off x="0" y="0"/>
+                      <a:ext cx="5760720" cy="1709420"/>
+                    </a:xfrm>
+                    <a:prstGeom prst="rect">
+                      <a:avLst/>
+                    </a:prstGeom>
+                  </pic:spPr>
+                </pic:pic>
+              </a:graphicData>
+            </a:graphic>
+          </wp:inline>
+        </w:drawing>
+      </w:r>
+    </w:p>
+    <w:p>
+      <w:pPr>
+        <w:rPr>
+          <w:b/>
+          <w:bCs/>
+          <w:color w:val="FF0000"/>
+          <w:lang w:val="en-US"/>
+        </w:rPr>
+      </w:pPr>
+      <w:r>
+        <w:rPr>
+          <w:b/>
+          <w:bCs/>
+          <w:noProof/>
+          <w:color w:val="FF0000"/>
+          <w:lang w:val="en-US"/>
+        </w:rPr>
+        <w:drawing>
+          <wp:inline distT="0" distB="0" distL="0" distR="0" wp14:anchorId="4AF3A082" wp14:editId="5178E64C">
+            <wp:extent cx="5760720" cy="1494155"/>
+            <wp:effectExtent l="0" t="0" r="0" b="0"/>
+            <wp:docPr id="2141778460" name="Image 1" descr="Une image contenant texte, capture d’écran, Police&#10;&#10;Description générée automatiquement"/>
+            <wp:cNvGraphicFramePr>
+              <a:graphicFrameLocks xmlns:a="http://schemas.openxmlformats.org/drawingml/2006/main" noChangeAspect="1"/>
+            </wp:cNvGraphicFramePr>
+            <a:graphic xmlns:a="http://schemas.openxmlformats.org/drawingml/2006/main">
+              <a:graphicData uri="http://schemas.openxmlformats.org/drawingml/2006/picture">
+                <pic:pic xmlns:pic="http://schemas.openxmlformats.org/drawingml/2006/picture">
+                  <pic:nvPicPr>
+                    <pic:cNvPr id="2141778460" name="Image 1" descr="Une image contenant texte, capture d’écran, Police&#10;&#10;Description générée automatiquement"/>
+                    <pic:cNvPicPr/>
+                  </pic:nvPicPr>
+                  <pic:blipFill>
+                    <a:blip r:embed="rId25"/>
+                    <a:stretch>
+                      <a:fillRect/>
+                    </a:stretch>
+                  </pic:blipFill>
+                  <pic:spPr>
+                    <a:xfrm>
+                      <a:off x="0" y="0"/>
+                      <a:ext cx="5760720" cy="1494155"/>
+                    </a:xfrm>
+                    <a:prstGeom prst="rect">
+                      <a:avLst/>
+                    </a:prstGeom>
+                  </pic:spPr>
+                </pic:pic>
+              </a:graphicData>
+            </a:graphic>
+          </wp:inline>
+        </w:drawing>
+      </w:r>
+    </w:p>
+    <w:p>
+      <w:pPr>
+        <w:rPr>
+          <w:b/>
+          <w:bCs/>
+          <w:color w:val="FF0000"/>
+          <w:lang w:val="en-US"/>
+        </w:rPr>
+      </w:pPr>
+    </w:p>
+    <w:p>
+      <w:pPr>
+        <w:pBdr>
+          <w:top w:val="single" w:sz="2" w:space="0" w:color="D9D9E3"/>
+          <w:left w:val="single" w:sz="2" w:space="0" w:color="D9D9E3"/>
+          <w:bottom w:val="single" w:sz="2" w:space="0" w:color="D9D9E3"/>
+          <w:right w:val="single" w:sz="2" w:space="0" w:color="D9D9E3"/>
+        </w:pBdr>
+        <w:spacing w:after="300" w:line="240" w:lineRule="auto"/>
+        <w:rPr>
+          <w:rFonts w:ascii="Segoe UI" w:eastAsia="Times New Roman" w:hAnsi="Segoe UI" w:cs="Segoe UI"/>
+          <w:color w:val="374151"/>
+          <w:sz w:val="24"/>
+          <w:szCs w:val="24"/>
+          <w:lang w:val="en-US" w:eastAsia="fr-FR"/>
+        </w:rPr>
+      </w:pPr>
+      <w:r>
+        <w:rPr>
+          <w:rFonts w:ascii="Segoe UI" w:eastAsia="Times New Roman" w:hAnsi="Segoe UI" w:cs="Segoe UI"/>
+          <w:color w:val="374151"/>
+          <w:sz w:val="24"/>
+          <w:szCs w:val="24"/>
+          <w:lang w:val="en-US" w:eastAsia="fr-FR"/>
+        </w:rPr>
+        <w:t>JWT stands for JSON Web Token. It is a compact and self-contained way to transmit information between parties as a JSON object. This information can be securely passed between systems as a URL parameter, in an HTTP header, or within a request body. JWTs are commonly used for authentication and information exchange in web applications.</w:t>
+      </w:r>
+    </w:p>
+    <w:p>
+      <w:pPr>
+        <w:pBdr>
+          <w:top w:val="single" w:sz="2" w:space="0" w:color="D9D9E3"/>
+          <w:left w:val="single" w:sz="2" w:space="0" w:color="D9D9E3"/>
+          <w:bottom w:val="single" w:sz="2" w:space="0" w:color="D9D9E3"/>
+          <w:right w:val="single" w:sz="2" w:space="0" w:color="D9D9E3"/>
+        </w:pBdr>
+        <w:spacing w:before="300" w:after="300" w:line="240" w:lineRule="auto"/>
+        <w:rPr>
+          <w:rFonts w:ascii="Segoe UI" w:eastAsia="Times New Roman" w:hAnsi="Segoe UI" w:cs="Segoe UI"/>
+          <w:color w:val="374151"/>
+          <w:sz w:val="24"/>
+          <w:szCs w:val="24"/>
+          <w:lang w:val="en-US" w:eastAsia="fr-FR"/>
+        </w:rPr>
+      </w:pPr>
+      <w:r>
+        <w:rPr>
+          <w:rFonts w:ascii="Segoe UI" w:eastAsia="Times New Roman" w:hAnsi="Segoe UI" w:cs="Segoe UI"/>
+          <w:color w:val="374151"/>
+          <w:sz w:val="24"/>
+          <w:szCs w:val="24"/>
+          <w:lang w:val="en-US" w:eastAsia="fr-FR"/>
+        </w:rPr>
+        <w:t xml:space="preserve">JWTs consist of three parts separated by dots: the header, the payload, and the signature. Each part is encoded using Base64Url encoding, and when concatenated together, they form a string in the format </w:t>
+      </w:r>
+      <w:r>
+        <w:rPr>
+          <w:rFonts w:ascii="Ubuntu Mono" w:eastAsia="Times New Roman" w:hAnsi="Ubuntu Mono" w:cs="Courier New"/>
+          <w:b/>
+          <w:bCs/>
+          <w:color w:val="374151"/>
+          <w:sz w:val="21"/>
+          <w:szCs w:val="21"/>
+          <w:bdr w:val="single" w:sz="2" w:space="0" w:color="D9D9E3" w:frame="1"/>
+          <w:lang w:val="en-US" w:eastAsia="fr-FR"/>
+        </w:rPr>
+        <w:t>header.payload.signature</w:t>
+      </w:r>
+      <w:r>
+        <w:rPr>
+          <w:rFonts w:ascii="Segoe UI" w:eastAsia="Times New Roman" w:hAnsi="Segoe UI" w:cs="Segoe UI"/>
+          <w:color w:val="374151"/>
+          <w:sz w:val="24"/>
+          <w:szCs w:val="24"/>
+          <w:lang w:val="en-US" w:eastAsia="fr-FR"/>
+        </w:rPr>
+        <w:t>.</w:t>
+      </w:r>
+    </w:p>
+    <w:p>
+      <w:pPr>
+        <w:numPr>
+          <w:ilvl w:val="0"/>
+          <w:numId w:val="6"/>
+        </w:numPr>
+        <w:pBdr>
+          <w:top w:val="single" w:sz="2" w:space="0" w:color="D9D9E3"/>
+          <w:left w:val="single" w:sz="2" w:space="5" w:color="D9D9E3"/>
+          <w:bottom w:val="single" w:sz="2" w:space="0" w:color="D9D9E3"/>
+          <w:right w:val="single" w:sz="2" w:space="0" w:color="D9D9E3"/>
+        </w:pBdr>
+        <w:spacing w:after="0" w:line="240" w:lineRule="auto"/>
+        <w:rPr>
+          <w:rFonts w:ascii="Segoe UI" w:eastAsia="Times New Roman" w:hAnsi="Segoe UI" w:cs="Segoe UI"/>
+          <w:color w:val="374151"/>
+          <w:sz w:val="24"/>
+          <w:szCs w:val="24"/>
+          <w:lang w:val="en-US" w:eastAsia="fr-FR"/>
+        </w:rPr>
+      </w:pPr>
+      <w:r>
+        <w:rPr>
+          <w:rFonts w:ascii="Segoe UI" w:eastAsia="Times New Roman" w:hAnsi="Segoe UI" w:cs="Segoe UI"/>
+          <w:color w:val="374151"/>
+          <w:sz w:val="24"/>
+          <w:szCs w:val="24"/>
+          <w:lang w:val="en-US" w:eastAsia="fr-FR"/>
+        </w:rPr>
+        <w:t>Header: Contains information about the type of token and the signing algorithm used.</w:t>
+      </w:r>
+    </w:p>
+    <w:p>
+      <w:pPr>
+        <w:numPr>
+          <w:ilvl w:val="0"/>
+          <w:numId w:val="6"/>
+        </w:numPr>
+        <w:pBdr>
+          <w:top w:val="single" w:sz="2" w:space="0" w:color="D9D9E3"/>
+          <w:left w:val="single" w:sz="2" w:space="5" w:color="D9D9E3"/>
+          <w:bottom w:val="single" w:sz="2" w:space="0" w:color="D9D9E3"/>
+          <w:right w:val="single" w:sz="2" w:space="0" w:color="D9D9E3"/>
+        </w:pBdr>
+        <w:spacing w:after="0" w:line="240" w:lineRule="auto"/>
+        <w:rPr>
+          <w:rFonts w:ascii="Segoe UI" w:eastAsia="Times New Roman" w:hAnsi="Segoe UI" w:cs="Segoe UI"/>
+          <w:color w:val="374151"/>
+          <w:sz w:val="24"/>
+          <w:szCs w:val="24"/>
+          <w:lang w:val="en-US" w:eastAsia="fr-FR"/>
+        </w:rPr>
+      </w:pPr>
+      <w:r>
+        <w:rPr>
+          <w:rFonts w:ascii="Segoe UI" w:eastAsia="Times New Roman" w:hAnsi="Segoe UI" w:cs="Segoe UI"/>
+          <w:color w:val="374151"/>
+          <w:sz w:val="24"/>
+          <w:szCs w:val="24"/>
+          <w:lang w:val="en-US" w:eastAsia="fr-FR"/>
+        </w:rPr>
+        <w:t>Payload: Often referred to as the claims or assertions. It contains the data being transmitted, such as user information or metadata. The payload includes predefined claims like issuer, subject, expiration time, etc.</w:t>
+      </w:r>
+    </w:p>
+    <w:p>
+      <w:pPr>
+        <w:numPr>
+          <w:ilvl w:val="0"/>
+          <w:numId w:val="6"/>
+        </w:numPr>
+        <w:pBdr>
+          <w:top w:val="single" w:sz="2" w:space="0" w:color="D9D9E3"/>
+          <w:left w:val="single" w:sz="2" w:space="5" w:color="D9D9E3"/>
+          <w:bottom w:val="single" w:sz="2" w:space="0" w:color="D9D9E3"/>
+          <w:right w:val="single" w:sz="2" w:space="0" w:color="D9D9E3"/>
+        </w:pBdr>
+        <w:spacing w:after="0" w:line="240" w:lineRule="auto"/>
+        <w:rPr>
+          <w:rFonts w:ascii="Segoe UI" w:eastAsia="Times New Roman" w:hAnsi="Segoe UI" w:cs="Segoe UI"/>
+          <w:color w:val="374151"/>
+          <w:sz w:val="24"/>
+          <w:szCs w:val="24"/>
+          <w:lang w:val="en-US" w:eastAsia="fr-FR"/>
+        </w:rPr>
+      </w:pPr>
+      <w:r>
+        <w:rPr>
+          <w:rFonts w:ascii="Segoe UI" w:eastAsia="Times New Roman" w:hAnsi="Segoe UI" w:cs="Segoe UI"/>
+          <w:color w:val="374151"/>
+          <w:sz w:val="24"/>
+          <w:szCs w:val="24"/>
+          <w:lang w:val="en-US" w:eastAsia="fr-FR"/>
+        </w:rPr>
+        <w:t>Signature: Created by encoding the header, payload, and a secret key using the specified algorithm. It is used to verify that the message hasn't been tampered with and comes from a trusted source.</w:t>
+      </w:r>
+    </w:p>
+    <w:p>
+      <w:pPr>
+        <w:pBdr>
+          <w:top w:val="single" w:sz="2" w:space="0" w:color="D9D9E3"/>
+          <w:left w:val="single" w:sz="2" w:space="0" w:color="D9D9E3"/>
+          <w:bottom w:val="single" w:sz="2" w:space="0" w:color="D9D9E3"/>
+          <w:right w:val="single" w:sz="2" w:space="0" w:color="D9D9E3"/>
+        </w:pBdr>
+        <w:spacing w:before="300" w:after="300" w:line="240" w:lineRule="auto"/>
+        <w:rPr>
+          <w:rFonts w:ascii="Segoe UI" w:eastAsia="Times New Roman" w:hAnsi="Segoe UI" w:cs="Segoe UI"/>
+          <w:color w:val="374151"/>
+          <w:sz w:val="24"/>
+          <w:szCs w:val="24"/>
+          <w:lang w:val="en-US" w:eastAsia="fr-FR"/>
+        </w:rPr>
+      </w:pPr>
+      <w:r>
+        <w:rPr>
+          <w:rFonts w:ascii="Segoe UI" w:eastAsia="Times New Roman" w:hAnsi="Segoe UI" w:cs="Segoe UI"/>
+          <w:color w:val="374151"/>
+          <w:sz w:val="24"/>
+          <w:szCs w:val="24"/>
+          <w:lang w:val="en-US" w:eastAsia="fr-FR"/>
+        </w:rPr>
+        <w:t>JWTs are stateless, meaning the server doesn't need to store sessions for authenticated users. They can be easily verified since the signature is generated using a secret key known only to the server.</w:t>
+      </w:r>
+    </w:p>
+    <w:p>
+      <w:pPr>
+        <w:pBdr>
+          <w:top w:val="single" w:sz="2" w:space="0" w:color="D9D9E3"/>
+          <w:left w:val="single" w:sz="2" w:space="0" w:color="D9D9E3"/>
+          <w:bottom w:val="single" w:sz="2" w:space="0" w:color="D9D9E3"/>
+          <w:right w:val="single" w:sz="2" w:space="0" w:color="D9D9E3"/>
+        </w:pBdr>
+        <w:spacing w:before="300" w:after="0" w:line="240" w:lineRule="auto"/>
+        <w:rPr>
+          <w:rFonts w:ascii="Segoe UI" w:eastAsia="Times New Roman" w:hAnsi="Segoe UI" w:cs="Segoe UI"/>
+          <w:color w:val="374151"/>
+          <w:sz w:val="24"/>
+          <w:szCs w:val="24"/>
+          <w:lang w:val="en-US" w:eastAsia="fr-FR"/>
+        </w:rPr>
+      </w:pPr>
+      <w:r>
+        <w:rPr>
+          <w:rFonts w:ascii="Segoe UI" w:eastAsia="Times New Roman" w:hAnsi="Segoe UI" w:cs="Segoe UI"/>
+          <w:color w:val="374151"/>
+          <w:sz w:val="24"/>
+          <w:szCs w:val="24"/>
+          <w:lang w:val="en-US" w:eastAsia="fr-FR"/>
+        </w:rPr>
+        <w:lastRenderedPageBreak/>
+        <w:t>Overall, JWTs are widely used in authentication mechanisms for securely transmitting information between parties, and their flexibility and ease of use make them popular in various web-based applications and APIs.</w:t>
+      </w:r>
+    </w:p>
+    <w:p>
+      <w:pPr>
+        <w:rPr>
+          <w:b/>
+          <w:bCs/>
+          <w:color w:val="FF0000"/>
+          <w:lang w:val="en-US"/>
+        </w:rPr>
+      </w:pPr>
+    </w:p>
+    <w:p>
+      <w:pPr>
+        <w:rPr>
+          <w:b/>
+          <w:bCs/>
+          <w:color w:val="FF0000"/>
+          <w:lang w:val="en-US"/>
+        </w:rPr>
+      </w:pPr>
+      <w:r>
+        <w:rPr>
+          <w:b/>
+          <w:bCs/>
+          <w:color w:val="FF0000"/>
+          <w:lang w:val="en-US"/>
+        </w:rPr>
+        <w:drawing>
+          <wp:inline distT="0" distB="0" distL="0" distR="0" wp14:anchorId="1645E723" wp14:editId="77961589">
+            <wp:extent cx="5760720" cy="492125"/>
+            <wp:effectExtent l="0" t="0" r="0" b="3175"/>
+            <wp:docPr id="1746040286" name="Image 1"/>
+            <wp:cNvGraphicFramePr>
+              <a:graphicFrameLocks xmlns:a="http://schemas.openxmlformats.org/drawingml/2006/main" noChangeAspect="1"/>
+            </wp:cNvGraphicFramePr>
+            <a:graphic xmlns:a="http://schemas.openxmlformats.org/drawingml/2006/main">
+              <a:graphicData uri="http://schemas.openxmlformats.org/drawingml/2006/picture">
+                <pic:pic xmlns:pic="http://schemas.openxmlformats.org/drawingml/2006/picture">
+                  <pic:nvPicPr>
+                    <pic:cNvPr id="1746040286" name=""/>
+                    <pic:cNvPicPr/>
+                  </pic:nvPicPr>
+                  <pic:blipFill>
+                    <a:blip r:embed="rId26"/>
+                    <a:stretch>
+                      <a:fillRect/>
+                    </a:stretch>
+                  </pic:blipFill>
+                  <pic:spPr>
+                    <a:xfrm>
+                      <a:off x="0" y="0"/>
+                      <a:ext cx="5760720" cy="492125"/>
+                    </a:xfrm>
+                    <a:prstGeom prst="rect">
+                      <a:avLst/>
+                    </a:prstGeom>
+                  </pic:spPr>
+                </pic:pic>
+              </a:graphicData>
+            </a:graphic>
+          </wp:inline>
+        </w:drawing>
+      </w:r>
+    </w:p>
+    <w:p>
+      <w:pPr>
+        <w:rPr>
+          <w:b/>
+          <w:bCs/>
+          <w:color w:val="FF0000"/>
+          <w:lang w:val="en-US"/>
+        </w:rPr>
+      </w:pPr>
+      <w:r>
+        <w:rPr>
+          <w:b/>
+          <w:bCs/>
+          <w:color w:val="FF0000"/>
+          <w:lang w:val="en-US"/>
+        </w:rPr>
+        <w:drawing>
+          <wp:inline distT="0" distB="0" distL="0" distR="0" wp14:anchorId="36862C9F" wp14:editId="2FD511DC">
+            <wp:extent cx="5760720" cy="2964815"/>
+            <wp:effectExtent l="0" t="0" r="0" b="6985"/>
+            <wp:docPr id="929559320" name="Image 1" descr="Une image contenant texte, capture d’écran, logiciel, Logiciel multimédia&#10;&#10;Description générée automatiquement"/>
+            <wp:cNvGraphicFramePr>
+              <a:graphicFrameLocks xmlns:a="http://schemas.openxmlformats.org/drawingml/2006/main" noChangeAspect="1"/>
+            </wp:cNvGraphicFramePr>
+            <a:graphic xmlns:a="http://schemas.openxmlformats.org/drawingml/2006/main">
+              <a:graphicData uri="http://schemas.openxmlformats.org/drawingml/2006/picture">
+                <pic:pic xmlns:pic="http://schemas.openxmlformats.org/drawingml/2006/picture">
+                  <pic:nvPicPr>
+                    <pic:cNvPr id="929559320" name="Image 1" descr="Une image contenant texte, capture d’écran, logiciel, Logiciel multimédia&#10;&#10;Description générée automatiquement"/>
+                    <pic:cNvPicPr/>
+                  </pic:nvPicPr>
+                  <pic:blipFill>
+                    <a:blip r:embed="rId27"/>
+                    <a:stretch>
+                      <a:fillRect/>
+                    </a:stretch>
+                  </pic:blipFill>
+                  <pic:spPr>
+                    <a:xfrm>
+                      <a:off x="0" y="0"/>
+                      <a:ext cx="5760720" cy="2964815"/>
+                    </a:xfrm>
+                    <a:prstGeom prst="rect">
+                      <a:avLst/>
+                    </a:prstGeom>
+                  </pic:spPr>
+                </pic:pic>
+              </a:graphicData>
+            </a:graphic>
+          </wp:inline>
+        </w:drawing>
+      </w:r>
+    </w:p>
+    <w:p>
+      <w:pPr>
+        <w:rPr>
+          <w:b/>
+          <w:bCs/>
+          <w:color w:val="FF0000"/>
+          <w:lang w:val="en-US"/>
+        </w:rPr>
+      </w:pPr>
+      <w:r>
+        <w:rPr>
+          <w:b/>
+          <w:bCs/>
+          <w:color w:val="FF0000"/>
+          <w:lang w:val="en-US"/>
+        </w:rPr>
+        <w:drawing>
+          <wp:inline distT="0" distB="0" distL="0" distR="0" wp14:anchorId="1681AC97" wp14:editId="43ABC0BA">
+            <wp:extent cx="5760720" cy="2459990"/>
+            <wp:effectExtent l="0" t="0" r="0" b="0"/>
+            <wp:docPr id="529678686" name="Image 1" descr="Une image contenant texte, capture d’écran, logiciel, Logiciel multimédia&#10;&#10;Description générée automatiquement"/>
+            <wp:cNvGraphicFramePr>
+              <a:graphicFrameLocks xmlns:a="http://schemas.openxmlformats.org/drawingml/2006/main" noChangeAspect="1"/>
+            </wp:cNvGraphicFramePr>
+            <a:graphic xmlns:a="http://schemas.openxmlformats.org/drawingml/2006/main">
+              <a:graphicData uri="http://schemas.openxmlformats.org/drawingml/2006/picture">
+                <pic:pic xmlns:pic="http://schemas.openxmlformats.org/drawingml/2006/picture">
+                  <pic:nvPicPr>
+                    <pic:cNvPr id="529678686" name="Image 1" descr="Une image contenant texte, capture d’écran, logiciel, Logiciel multimédia&#10;&#10;Description générée automatiquement"/>
+                    <pic:cNvPicPr/>
+                  </pic:nvPicPr>
+                  <pic:blipFill>
+                    <a:blip r:embed="rId28"/>
+                    <a:stretch>
+                      <a:fillRect/>
+                    </a:stretch>
+                  </pic:blipFill>
+                  <pic:spPr>
+                    <a:xfrm>
+                      <a:off x="0" y="0"/>
+                      <a:ext cx="5760720" cy="2459990"/>
+                    </a:xfrm>
+                    <a:prstGeom prst="rect">
+                      <a:avLst/>
+                    </a:prstGeom>
+                  </pic:spPr>
+                </pic:pic>
+              </a:graphicData>
+            </a:graphic>
+          </wp:inline>
+        </w:drawing>
+      </w:r>
+    </w:p>
+    <w:p>
+      <w:pPr>
+        <w:rPr>
+          <w:b/>
+          <w:bCs/>
+          <w:color w:val="FF0000"/>
+          <w:lang w:val="en-US"/>
+        </w:rPr>
+      </w:pPr>
+      <w:r>
+        <w:rPr>
+          <w:b/>
+          <w:bCs/>
+          <w:color w:val="FF0000"/>
+          <w:lang w:val="en-US"/>
+        </w:rPr>
+        <w:lastRenderedPageBreak/>
+        <w:drawing>
+          <wp:inline distT="0" distB="0" distL="0" distR="0" wp14:anchorId="19434F45" wp14:editId="1F517719">
+            <wp:extent cx="5760720" cy="2089785"/>
+            <wp:effectExtent l="0" t="0" r="0" b="5715"/>
+            <wp:docPr id="779357508" name="Image 1" descr="Une image contenant texte, capture d’écran, logiciel, Logiciel multimédia&#10;&#10;Description générée automatiquement"/>
+            <wp:cNvGraphicFramePr>
+              <a:graphicFrameLocks xmlns:a="http://schemas.openxmlformats.org/drawingml/2006/main" noChangeAspect="1"/>
+            </wp:cNvGraphicFramePr>
+            <a:graphic xmlns:a="http://schemas.openxmlformats.org/drawingml/2006/main">
+              <a:graphicData uri="http://schemas.openxmlformats.org/drawingml/2006/picture">
+                <pic:pic xmlns:pic="http://schemas.openxmlformats.org/drawingml/2006/picture">
+                  <pic:nvPicPr>
+                    <pic:cNvPr id="779357508" name="Image 1" descr="Une image contenant texte, capture d’écran, logiciel, Logiciel multimédia&#10;&#10;Description générée automatiquement"/>
+                    <pic:cNvPicPr/>
+                  </pic:nvPicPr>
+                  <pic:blipFill>
+                    <a:blip r:embed="rId29"/>
+                    <a:stretch>
+                      <a:fillRect/>
+                    </a:stretch>
+                  </pic:blipFill>
+                  <pic:spPr>
+                    <a:xfrm>
+                      <a:off x="0" y="0"/>
+                      <a:ext cx="5760720" cy="2089785"/>
+                    </a:xfrm>
+                    <a:prstGeom prst="rect">
+                      <a:avLst/>
+                    </a:prstGeom>
+                  </pic:spPr>
+                </pic:pic>
+              </a:graphicData>
+            </a:graphic>
+          </wp:inline>
+        </w:drawing>
+      </w:r>
+    </w:p>
+    <w:p>
+      <w:pPr>
+        <w:rPr>
+          <w:b/>
+          <w:bCs/>
+          <w:color w:val="FF0000"/>
+          <w:lang w:val="en-US"/>
+        </w:rPr>
+      </w:pPr>
+      <w:r>
+        <w:rPr>
+          <w:b/>
+          <w:bCs/>
+          <w:color w:val="FF0000"/>
+          <w:lang w:val="en-US"/>
+        </w:rPr>
+        <w:drawing>
+          <wp:inline distT="0" distB="0" distL="0" distR="0" wp14:anchorId="33CB0B6B" wp14:editId="75F429F1">
+            <wp:extent cx="5760720" cy="1969770"/>
+            <wp:effectExtent l="0" t="0" r="0" b="0"/>
+            <wp:docPr id="2127772946" name="Image 1" descr="Une image contenant texte, logiciel, Logiciel multimédia, Logiciel de graphisme&#10;&#10;Description générée automatiquement"/>
+            <wp:cNvGraphicFramePr>
+              <a:graphicFrameLocks xmlns:a="http://schemas.openxmlformats.org/drawingml/2006/main" noChangeAspect="1"/>
+            </wp:cNvGraphicFramePr>
+            <a:graphic xmlns:a="http://schemas.openxmlformats.org/drawingml/2006/main">
+              <a:graphicData uri="http://schemas.openxmlformats.org/drawingml/2006/picture">
+                <pic:pic xmlns:pic="http://schemas.openxmlformats.org/drawingml/2006/picture">
+                  <pic:nvPicPr>
+                    <pic:cNvPr id="2127772946" name="Image 1" descr="Une image contenant texte, logiciel, Logiciel multimédia, Logiciel de graphisme&#10;&#10;Description générée automatiquement"/>
+                    <pic:cNvPicPr/>
+                  </pic:nvPicPr>
+                  <pic:blipFill>
+                    <a:blip r:embed="rId30"/>
+                    <a:stretch>
+                      <a:fillRect/>
+                    </a:stretch>
+                  </pic:blipFill>
+                  <pic:spPr>
+                    <a:xfrm>
+                      <a:off x="0" y="0"/>
+                      <a:ext cx="5760720" cy="1969770"/>
+                    </a:xfrm>
+                    <a:prstGeom prst="rect">
+                      <a:avLst/>
+                    </a:prstGeom>
+                  </pic:spPr>
+                </pic:pic>
+              </a:graphicData>
+            </a:graphic>
+          </wp:inline>
+        </w:drawing>
+      </w:r>
+    </w:p>
+    <w:p>
+      <w:pPr>
+        <w:rPr>
+          <w:b/>
+          <w:bCs/>
+          <w:color w:val="FF0000"/>
+          <w:lang w:val="en-US"/>
+        </w:rPr>
+      </w:pPr>
+      <w:r>
+        <w:rPr>
+          <w:b/>
+          <w:bCs/>
+          <w:color w:val="FF0000"/>
+          <w:lang w:val="en-US"/>
+        </w:rPr>
+        <w:drawing>
+          <wp:inline distT="0" distB="0" distL="0" distR="0" wp14:anchorId="023DBEF1" wp14:editId="00EF5623">
+            <wp:extent cx="5760720" cy="1845310"/>
+            <wp:effectExtent l="0" t="0" r="0" b="2540"/>
+            <wp:docPr id="151998474" name="Image 1" descr="Une image contenant texte, capture d’écran, Logiciel multimédia, logiciel&#10;&#10;Description générée automatiquement"/>
+            <wp:cNvGraphicFramePr>
+              <a:graphicFrameLocks xmlns:a="http://schemas.openxmlformats.org/drawingml/2006/main" noChangeAspect="1"/>
+            </wp:cNvGraphicFramePr>
+            <a:graphic xmlns:a="http://schemas.openxmlformats.org/drawingml/2006/main">
+              <a:graphicData uri="http://schemas.openxmlformats.org/drawingml/2006/picture">
+                <pic:pic xmlns:pic="http://schemas.openxmlformats.org/drawingml/2006/picture">
+                  <pic:nvPicPr>
+                    <pic:cNvPr id="151998474" name="Image 1" descr="Une image contenant texte, capture d’écran, Logiciel multimédia, logiciel&#10;&#10;Description générée automatiquement"/>
+                    <pic:cNvPicPr/>
+                  </pic:nvPicPr>
+                  <pic:blipFill>
+                    <a:blip r:embed="rId31"/>
+                    <a:stretch>
+                      <a:fillRect/>
+                    </a:stretch>
+                  </pic:blipFill>
+                  <pic:spPr>
+                    <a:xfrm>
+                      <a:off x="0" y="0"/>
+                      <a:ext cx="5760720" cy="1845310"/>
+                    </a:xfrm>
+                    <a:prstGeom prst="rect">
+                      <a:avLst/>
+                    </a:prstGeom>
+                  </pic:spPr>
+                </pic:pic>
+              </a:graphicData>
+            </a:graphic>
+          </wp:inline>
+        </w:drawing>
+      </w:r>
+    </w:p>
     <w:sectPr>
       <w:pgSz w:w="11906" w:h="16838"/>
       <w:pgMar w:top="1417" w:right="1417" w:bottom="1417" w:left="1417" w:header="708" w:footer="708" w:gutter="0"/>
@@ -5718,7 +5302,7 @@
   <w:abstractNum w:abstractNumId="0" w15:restartNumberingAfterBreak="0">
     <w:nsid w:val="1FB47CFE"/>
     <w:multiLevelType w:val="hybridMultilevel"/>
-    <w:tmpl w:val="69A08252"/>
+    <w:tmpl w:val="3CD66306"/>
     <w:lvl w:ilvl="0" w:tplc="040C000F">
       <w:start w:val="1"/>
       <w:numFmt w:val="decimal"/>
@@ -5922,6 +5506,95 @@
     </w:lvl>
   </w:abstractNum>
   <w:abstractNum w:abstractNumId="2" w15:restartNumberingAfterBreak="0">
+    <w:nsid w:val="5C3529A5"/>
+    <w:multiLevelType w:val="hybridMultilevel"/>
+    <w:tmpl w:val="69A08252"/>
+    <w:lvl w:ilvl="0" w:tplc="FFFFFFFF">
+      <w:start w:val="1"/>
+      <w:numFmt w:val="decimal"/>
+      <w:lvlText w:val="%1."/>
+      <w:lvlJc w:val="left"/>
+      <w:pPr>
+        <w:ind w:left="720" w:hanging="360"/>
+      </w:pPr>
+      <w:rPr>
+        <w:rFonts w:hint="default"/>
+      </w:rPr>
+    </w:lvl>
+    <w:lvl w:ilvl="1" w:tplc="FFFFFFFF" w:tentative="1">
+      <w:start w:val="1"/>
+      <w:numFmt w:val="lowerLetter"/>
+      <w:lvlText w:val="%2."/>
+      <w:lvlJc w:val="left"/>
+      <w:pPr>
+        <w:ind w:left="1440" w:hanging="360"/>
+      </w:pPr>
+    </w:lvl>
+    <w:lvl w:ilvl="2" w:tplc="FFFFFFFF" w:tentative="1">
+      <w:start w:val="1"/>
+      <w:numFmt w:val="lowerRoman"/>
+      <w:lvlText w:val="%3."/>
+      <w:lvlJc w:val="right"/>
+      <w:pPr>
+        <w:ind w:left="2160" w:hanging="180"/>
+      </w:pPr>
+    </w:lvl>
+    <w:lvl w:ilvl="3" w:tplc="FFFFFFFF" w:tentative="1">
+      <w:start w:val="1"/>
+      <w:numFmt w:val="decimal"/>
+      <w:lvlText w:val="%4."/>
+      <w:lvlJc w:val="left"/>
+      <w:pPr>
+        <w:ind w:left="2880" w:hanging="360"/>
+      </w:pPr>
+    </w:lvl>
+    <w:lvl w:ilvl="4" w:tplc="FFFFFFFF" w:tentative="1">
+      <w:start w:val="1"/>
+      <w:numFmt w:val="lowerLetter"/>
+      <w:lvlText w:val="%5."/>
+      <w:lvlJc w:val="left"/>
+      <w:pPr>
+        <w:ind w:left="3600" w:hanging="360"/>
+      </w:pPr>
+    </w:lvl>
+    <w:lvl w:ilvl="5" w:tplc="FFFFFFFF" w:tentative="1">
+      <w:start w:val="1"/>
+      <w:numFmt w:val="lowerRoman"/>
+      <w:lvlText w:val="%6."/>
+      <w:lvlJc w:val="right"/>
+      <w:pPr>
+        <w:ind w:left="4320" w:hanging="180"/>
+      </w:pPr>
+    </w:lvl>
+    <w:lvl w:ilvl="6" w:tplc="FFFFFFFF" w:tentative="1">
+      <w:start w:val="1"/>
+      <w:numFmt w:val="decimal"/>
+      <w:lvlText w:val="%7."/>
+      <w:lvlJc w:val="left"/>
+      <w:pPr>
+        <w:ind w:left="5040" w:hanging="360"/>
+      </w:pPr>
+    </w:lvl>
+    <w:lvl w:ilvl="7" w:tplc="FFFFFFFF" w:tentative="1">
+      <w:start w:val="1"/>
+      <w:numFmt w:val="lowerLetter"/>
+      <w:lvlText w:val="%8."/>
+      <w:lvlJc w:val="left"/>
+      <w:pPr>
+        <w:ind w:left="5760" w:hanging="360"/>
+      </w:pPr>
+    </w:lvl>
+    <w:lvl w:ilvl="8" w:tplc="FFFFFFFF" w:tentative="1">
+      <w:start w:val="1"/>
+      <w:numFmt w:val="lowerRoman"/>
+      <w:lvlText w:val="%9."/>
+      <w:lvlJc w:val="right"/>
+      <w:pPr>
+        <w:ind w:left="6480" w:hanging="180"/>
+      </w:pPr>
+    </w:lvl>
+  </w:abstractNum>
+  <w:abstractNum w:abstractNumId="3" w15:restartNumberingAfterBreak="0">
     <w:nsid w:val="62E11131"/>
     <w:multiLevelType w:val="multilevel"/>
     <w:tmpl w:val="67F6CD9E"/>
@@ -6038,7 +5711,156 @@
       </w:pPr>
     </w:lvl>
   </w:abstractNum>
-  <w:abstractNum w:abstractNumId="3" w15:restartNumberingAfterBreak="0">
+  <w:abstractNum w:abstractNumId="4" w15:restartNumberingAfterBreak="0">
+    <w:nsid w:val="71D01A73"/>
+    <w:multiLevelType w:val="multilevel"/>
+    <w:tmpl w:val="BFD83116"/>
+    <w:lvl w:ilvl="0">
+      <w:start w:val="1"/>
+      <w:numFmt w:val="bullet"/>
+      <w:lvlText w:val=""/>
+      <w:lvlJc w:val="left"/>
+      <w:pPr>
+        <w:tabs>
+          <w:tab w:val="num" w:pos="720"/>
+        </w:tabs>
+        <w:ind w:left="720" w:hanging="360"/>
+      </w:pPr>
+      <w:rPr>
+        <w:rFonts w:ascii="Symbol" w:hAnsi="Symbol" w:hint="default"/>
+        <w:sz w:val="20"/>
+      </w:rPr>
+    </w:lvl>
+    <w:lvl w:ilvl="1" w:tentative="1">
+      <w:start w:val="1"/>
+      <w:numFmt w:val="bullet"/>
+      <w:lvlText w:val=""/>
+      <w:lvlJc w:val="left"/>
+      <w:pPr>
+        <w:tabs>
+          <w:tab w:val="num" w:pos="1440"/>
+        </w:tabs>
+        <w:ind w:left="1440" w:hanging="360"/>
+      </w:pPr>
+      <w:rPr>
+        <w:rFonts w:ascii="Symbol" w:hAnsi="Symbol" w:hint="default"/>
+        <w:sz w:val="20"/>
+      </w:rPr>
+    </w:lvl>
+    <w:lvl w:ilvl="2" w:tentative="1">
+      <w:start w:val="1"/>
+      <w:numFmt w:val="bullet"/>
+      <w:lvlText w:val=""/>
+      <w:lvlJc w:val="left"/>
+      <w:pPr>
+        <w:tabs>
+          <w:tab w:val="num" w:pos="2160"/>
+        </w:tabs>
+        <w:ind w:left="2160" w:hanging="360"/>
+      </w:pPr>
+      <w:rPr>
+        <w:rFonts w:ascii="Symbol" w:hAnsi="Symbol" w:hint="default"/>
+        <w:sz w:val="20"/>
+      </w:rPr>
+    </w:lvl>
+    <w:lvl w:ilvl="3" w:tentative="1">
+      <w:start w:val="1"/>
+      <w:numFmt w:val="bullet"/>
+      <w:lvlText w:val=""/>
+      <w:lvlJc w:val="left"/>
+      <w:pPr>
+        <w:tabs>
+          <w:tab w:val="num" w:pos="2880"/>
+        </w:tabs>
+        <w:ind w:left="2880" w:hanging="360"/>
+      </w:pPr>
+      <w:rPr>
+        <w:rFonts w:ascii="Symbol" w:hAnsi="Symbol" w:hint="default"/>
+        <w:sz w:val="20"/>
+      </w:rPr>
+    </w:lvl>
+    <w:lvl w:ilvl="4" w:tentative="1">
+      <w:start w:val="1"/>
+      <w:numFmt w:val="bullet"/>
+      <w:lvlText w:val=""/>
+      <w:lvlJc w:val="left"/>
+      <w:pPr>
+        <w:tabs>
+          <w:tab w:val="num" w:pos="3600"/>
+        </w:tabs>
+        <w:ind w:left="3600" w:hanging="360"/>
+      </w:pPr>
+      <w:rPr>
+        <w:rFonts w:ascii="Symbol" w:hAnsi="Symbol" w:hint="default"/>
+        <w:sz w:val="20"/>
+      </w:rPr>
+    </w:lvl>
+    <w:lvl w:ilvl="5" w:tentative="1">
+      <w:start w:val="1"/>
+      <w:numFmt w:val="bullet"/>
+      <w:lvlText w:val=""/>
+      <w:lvlJc w:val="left"/>
+      <w:pPr>
+        <w:tabs>
+          <w:tab w:val="num" w:pos="4320"/>
+        </w:tabs>
+        <w:ind w:left="4320" w:hanging="360"/>
+      </w:pPr>
+      <w:rPr>
+        <w:rFonts w:ascii="Symbol" w:hAnsi="Symbol" w:hint="default"/>
+        <w:sz w:val="20"/>
+      </w:rPr>
+    </w:lvl>
+    <w:lvl w:ilvl="6" w:tentative="1">
+      <w:start w:val="1"/>
+      <w:numFmt w:val="bullet"/>
+      <w:lvlText w:val=""/>
+      <w:lvlJc w:val="left"/>
+      <w:pPr>
+        <w:tabs>
+          <w:tab w:val="num" w:pos="5040"/>
+        </w:tabs>
+        <w:ind w:left="5040" w:hanging="360"/>
+      </w:pPr>
+      <w:rPr>
+        <w:rFonts w:ascii="Symbol" w:hAnsi="Symbol" w:hint="default"/>
+        <w:sz w:val="20"/>
+      </w:rPr>
+    </w:lvl>
+    <w:lvl w:ilvl="7" w:tentative="1">
+      <w:start w:val="1"/>
+      <w:numFmt w:val="bullet"/>
+      <w:lvlText w:val=""/>
+      <w:lvlJc w:val="left"/>
+      <w:pPr>
+        <w:tabs>
+          <w:tab w:val="num" w:pos="5760"/>
+        </w:tabs>
+        <w:ind w:left="5760" w:hanging="360"/>
+      </w:pPr>
+      <w:rPr>
+        <w:rFonts w:ascii="Symbol" w:hAnsi="Symbol" w:hint="default"/>
+        <w:sz w:val="20"/>
+      </w:rPr>
+    </w:lvl>
+    <w:lvl w:ilvl="8" w:tentative="1">
+      <w:start w:val="1"/>
+      <w:numFmt w:val="bullet"/>
+      <w:lvlText w:val=""/>
+      <w:lvlJc w:val="left"/>
+      <w:pPr>
+        <w:tabs>
+          <w:tab w:val="num" w:pos="6480"/>
+        </w:tabs>
+        <w:ind w:left="6480" w:hanging="360"/>
+      </w:pPr>
+      <w:rPr>
+        <w:rFonts w:ascii="Symbol" w:hAnsi="Symbol" w:hint="default"/>
+        <w:sz w:val="20"/>
+      </w:rPr>
+    </w:lvl>
+  </w:abstractNum>
+  <w:abstractNum w:abstractNumId="5" w15:restartNumberingAfterBreak="0">
     <w:nsid w:val="7C05161B"/>
     <w:multiLevelType w:val="hybridMultilevel"/>
     <w:tmpl w:val="69A08252"/>
@@ -6131,13 +5953,19 @@
     <w:abstractNumId w:val="0"/>
   </w:num>
   <w:num w:numId="2" w16cid:durableId="1920402654">
-    <w:abstractNumId w:val="2"/>
+    <w:abstractNumId w:val="3"/>
   </w:num>
   <w:num w:numId="3" w16cid:durableId="1516000195">
     <w:abstractNumId w:val="1"/>
   </w:num>
   <w:num w:numId="4" w16cid:durableId="884869336">
-    <w:abstractNumId w:val="3"/>
+    <w:abstractNumId w:val="5"/>
+  </w:num>
+  <w:num w:numId="5" w16cid:durableId="1733502762">
+    <w:abstractNumId w:val="2"/>
+  </w:num>
+  <w:num w:numId="6" w16cid:durableId="1136290862">
+    <w:abstractNumId w:val="4"/>
   </w:num>
 </w:numbering>
 </file>

</xml_diff>

<commit_message>
Protect our routes with guards
</commit_message>
<xml_diff>
--- a/NestJs Authentification and authorization.docx
+++ b/NestJs Authentification and authorization.docx
@@ -5287,6 +5287,1728 @@
         </w:drawing>
       </w:r>
     </w:p>
+    <w:p>
+      <w:pPr>
+        <w:rPr>
+          <w:b/>
+          <w:bCs/>
+          <w:color w:val="FF0000"/>
+          <w:lang w:val="en-US"/>
+        </w:rPr>
+      </w:pPr>
+    </w:p>
+    <w:p>
+      <w:pPr>
+        <w:pStyle w:val="Paragraphedeliste"/>
+        <w:numPr>
+          <w:ilvl w:val="0"/>
+          <w:numId w:val="1"/>
+        </w:numPr>
+        <w:rPr>
+          <w:b/>
+          <w:bCs/>
+          <w:color w:val="FF0000"/>
+          <w:lang w:val="en-US"/>
+        </w:rPr>
+      </w:pPr>
+      <w:r>
+        <w:rPr>
+          <w:b/>
+          <w:bCs/>
+          <w:color w:val="FF0000"/>
+          <w:lang w:val="en-US"/>
+        </w:rPr>
+        <w:t>Protecting our routes with a guard</w:t>
+      </w:r>
+    </w:p>
+    <w:p>
+      <w:pPr>
+        <w:ind w:left="360"/>
+        <w:rPr>
+          <w:b/>
+          <w:bCs/>
+          <w:color w:val="FF0000"/>
+          <w:lang w:val="en-US"/>
+        </w:rPr>
+      </w:pPr>
+      <w:r>
+        <w:rPr>
+          <w:rFonts w:ascii="Source Sans Pro" w:hAnsi="Source Sans Pro"/>
+          <w:color w:val="404040"/>
+          <w:shd w:val="clear" w:color="auto" w:fill="FDFDFD"/>
+          <w:lang w:val="en-US"/>
+        </w:rPr>
+        <w:t>We can now address our final requirement: protecting endpoints by requiring a valid JWT be present on the request. We'll do this by creating an </w:t>
+      </w:r>
+      <w:r>
+        <w:rPr>
+          <w:rStyle w:val="CodeHTML"/>
+          <w:rFonts w:ascii="Inconsolata" w:eastAsiaTheme="minorHAnsi" w:hAnsi="Inconsolata"/>
+          <w:color w:val="2876D2"/>
+          <w:sz w:val="23"/>
+          <w:szCs w:val="23"/>
+          <w:shd w:val="clear" w:color="auto" w:fill="F0F2F3"/>
+          <w:lang w:val="en-US"/>
+        </w:rPr>
+        <w:t>AuthGuard</w:t>
+      </w:r>
+      <w:r>
+        <w:rPr>
+          <w:rFonts w:ascii="Source Sans Pro" w:hAnsi="Source Sans Pro"/>
+          <w:color w:val="404040"/>
+          <w:shd w:val="clear" w:color="auto" w:fill="FDFDFD"/>
+          <w:lang w:val="en-US"/>
+        </w:rPr>
+        <w:t> that we can use to protect our routes.</w:t>
+      </w:r>
+    </w:p>
+    <w:p>
+      <w:pPr>
+        <w:rPr>
+          <w:b/>
+          <w:bCs/>
+          <w:color w:val="FF0000"/>
+          <w:lang w:val="en-US"/>
+        </w:rPr>
+      </w:pPr>
+      <w:r>
+        <w:rPr>
+          <w:b/>
+          <w:bCs/>
+          <w:color w:val="FF0000"/>
+          <w:lang w:val="en-US"/>
+        </w:rPr>
+        <w:t>In this example we will protect all our routes by default</w:t>
+      </w:r>
+    </w:p>
+    <w:p>
+      <w:pPr>
+        <w:rPr>
+          <w:b/>
+          <w:bCs/>
+          <w:color w:val="FF0000"/>
+          <w:lang w:val="en-US"/>
+        </w:rPr>
+      </w:pPr>
+    </w:p>
+    <w:p>
+      <w:pPr>
+        <w:rPr>
+          <w:b/>
+          <w:bCs/>
+          <w:color w:val="FF0000"/>
+          <w:lang w:val="en-US"/>
+        </w:rPr>
+      </w:pPr>
+      <w:r>
+        <w:rPr>
+          <w:b/>
+          <w:bCs/>
+          <w:color w:val="FF0000"/>
+          <w:lang w:val="en-US"/>
+        </w:rPr>
+        <w:t>Access-token.guard.ts</w:t>
+      </w:r>
+    </w:p>
+    <w:p>
+      <w:pPr>
+        <w:pStyle w:val="PrformatHTML"/>
+        <w:shd w:val="clear" w:color="auto" w:fill="1E1F22"/>
+        <w:rPr>
+          <w:color w:val="BCBEC4"/>
+        </w:rPr>
+      </w:pPr>
+      <w:r>
+        <w:rPr>
+          <w:color w:val="CF8E6D"/>
+          <w:lang w:val="en-US"/>
+        </w:rPr>
+        <w:t xml:space="preserve">import </w:t>
+      </w:r>
+      <w:r>
+        <w:rPr>
+          <w:color w:val="BCBEC4"/>
+          <w:lang w:val="en-US"/>
+        </w:rPr>
+        <w:t>{</w:t>
+      </w:r>
+      <w:r>
+        <w:rPr>
+          <w:color w:val="BCBEC4"/>
+          <w:lang w:val="en-US"/>
+        </w:rPr>
+        <w:br/>
+        <w:t xml:space="preserve">  CanActivate,</w:t>
+      </w:r>
+      <w:r>
+        <w:rPr>
+          <w:color w:val="BCBEC4"/>
+          <w:lang w:val="en-US"/>
+        </w:rPr>
+        <w:br/>
+        <w:t xml:space="preserve">  ExecutionContext,</w:t>
+      </w:r>
+      <w:r>
+        <w:rPr>
+          <w:color w:val="BCBEC4"/>
+          <w:lang w:val="en-US"/>
+        </w:rPr>
+        <w:br/>
+      </w:r>
+      <w:r>
+        <w:rPr>
+          <w:color w:val="BCBEC4"/>
+          <w:lang w:val="en-US"/>
+        </w:rPr>
+        <w:lastRenderedPageBreak/>
+        <w:t xml:space="preserve">  </w:t>
+      </w:r>
+      <w:r>
+        <w:rPr>
+          <w:color w:val="56A8F5"/>
+          <w:lang w:val="en-US"/>
+        </w:rPr>
+        <w:t>Inject</w:t>
+      </w:r>
+      <w:r>
+        <w:rPr>
+          <w:color w:val="BCBEC4"/>
+          <w:lang w:val="en-US"/>
+        </w:rPr>
+        <w:t>,</w:t>
+      </w:r>
+      <w:r>
+        <w:rPr>
+          <w:color w:val="BCBEC4"/>
+          <w:lang w:val="en-US"/>
+        </w:rPr>
+        <w:br/>
+        <w:t xml:space="preserve">  </w:t>
+      </w:r>
+      <w:r>
+        <w:rPr>
+          <w:color w:val="56A8F5"/>
+          <w:lang w:val="en-US"/>
+        </w:rPr>
+        <w:t>Injectable</w:t>
+      </w:r>
+      <w:r>
+        <w:rPr>
+          <w:color w:val="BCBEC4"/>
+          <w:lang w:val="en-US"/>
+        </w:rPr>
+        <w:t>,</w:t>
+      </w:r>
+      <w:r>
+        <w:rPr>
+          <w:color w:val="BCBEC4"/>
+          <w:lang w:val="en-US"/>
+        </w:rPr>
+        <w:br/>
+        <w:t xml:space="preserve">  UnauthorizedException,</w:t>
+      </w:r>
+      <w:r>
+        <w:rPr>
+          <w:color w:val="BCBEC4"/>
+          <w:lang w:val="en-US"/>
+        </w:rPr>
+        <w:br/>
+        <w:t xml:space="preserve">} </w:t>
+      </w:r>
+      <w:r>
+        <w:rPr>
+          <w:color w:val="CF8E6D"/>
+          <w:lang w:val="en-US"/>
+        </w:rPr>
+        <w:t xml:space="preserve">from </w:t>
+      </w:r>
+      <w:r>
+        <w:rPr>
+          <w:color w:val="6AAB73"/>
+          <w:lang w:val="en-US"/>
+        </w:rPr>
+        <w:t>'@nestjs/common'</w:t>
+      </w:r>
+      <w:r>
+        <w:rPr>
+          <w:color w:val="BCBEC4"/>
+          <w:lang w:val="en-US"/>
+        </w:rPr>
+        <w:t>;</w:t>
+      </w:r>
+      <w:r>
+        <w:rPr>
+          <w:color w:val="BCBEC4"/>
+          <w:lang w:val="en-US"/>
+        </w:rPr>
+        <w:br/>
+      </w:r>
+      <w:r>
+        <w:rPr>
+          <w:color w:val="CF8E6D"/>
+          <w:lang w:val="en-US"/>
+        </w:rPr>
+        <w:t xml:space="preserve">import </w:t>
+      </w:r>
+      <w:r>
+        <w:rPr>
+          <w:color w:val="BCBEC4"/>
+          <w:lang w:val="en-US"/>
+        </w:rPr>
+        <w:t xml:space="preserve">{ JwtService } </w:t>
+      </w:r>
+      <w:r>
+        <w:rPr>
+          <w:color w:val="CF8E6D"/>
+          <w:lang w:val="en-US"/>
+        </w:rPr>
+        <w:t xml:space="preserve">from </w:t>
+      </w:r>
+      <w:r>
+        <w:rPr>
+          <w:color w:val="6AAB73"/>
+          <w:lang w:val="en-US"/>
+        </w:rPr>
+        <w:t>'@nestjs/jwt'</w:t>
+      </w:r>
+      <w:r>
+        <w:rPr>
+          <w:color w:val="BCBEC4"/>
+          <w:lang w:val="en-US"/>
+        </w:rPr>
+        <w:t>;</w:t>
+      </w:r>
+      <w:r>
+        <w:rPr>
+          <w:color w:val="BCBEC4"/>
+          <w:lang w:val="en-US"/>
+        </w:rPr>
+        <w:br/>
+      </w:r>
+      <w:r>
+        <w:rPr>
+          <w:color w:val="CF8E6D"/>
+          <w:lang w:val="en-US"/>
+        </w:rPr>
+        <w:t xml:space="preserve">import </w:t>
+      </w:r>
+      <w:r>
+        <w:rPr>
+          <w:i/>
+          <w:iCs/>
+          <w:color w:val="C77DBA"/>
+          <w:lang w:val="en-US"/>
+        </w:rPr>
+        <w:t xml:space="preserve">jwtConfig </w:t>
+      </w:r>
+      <w:r>
+        <w:rPr>
+          <w:color w:val="CF8E6D"/>
+          <w:lang w:val="en-US"/>
+        </w:rPr>
+        <w:t xml:space="preserve">from </w:t>
+      </w:r>
+      <w:r>
+        <w:rPr>
+          <w:color w:val="6AAB73"/>
+          <w:lang w:val="en-US"/>
+        </w:rPr>
+        <w:t>'../../../config/jwt.config'</w:t>
+      </w:r>
+      <w:r>
+        <w:rPr>
+          <w:color w:val="BCBEC4"/>
+          <w:lang w:val="en-US"/>
+        </w:rPr>
+        <w:t>;</w:t>
+      </w:r>
+      <w:r>
+        <w:rPr>
+          <w:color w:val="BCBEC4"/>
+          <w:lang w:val="en-US"/>
+        </w:rPr>
+        <w:br/>
+      </w:r>
+      <w:r>
+        <w:rPr>
+          <w:color w:val="CF8E6D"/>
+          <w:lang w:val="en-US"/>
+        </w:rPr>
+        <w:t xml:space="preserve">import </w:t>
+      </w:r>
+      <w:r>
+        <w:rPr>
+          <w:color w:val="BCBEC4"/>
+          <w:lang w:val="en-US"/>
+        </w:rPr>
+        <w:t xml:space="preserve">{ ConfigType } </w:t>
+      </w:r>
+      <w:r>
+        <w:rPr>
+          <w:color w:val="CF8E6D"/>
+          <w:lang w:val="en-US"/>
+        </w:rPr>
+        <w:t xml:space="preserve">from </w:t>
+      </w:r>
+      <w:r>
+        <w:rPr>
+          <w:color w:val="6AAB73"/>
+          <w:lang w:val="en-US"/>
+        </w:rPr>
+        <w:t>'@nestjs/config'</w:t>
+      </w:r>
+      <w:r>
+        <w:rPr>
+          <w:color w:val="BCBEC4"/>
+          <w:lang w:val="en-US"/>
+        </w:rPr>
+        <w:t>;</w:t>
+      </w:r>
+      <w:r>
+        <w:rPr>
+          <w:color w:val="BCBEC4"/>
+          <w:lang w:val="en-US"/>
+        </w:rPr>
+        <w:br/>
+      </w:r>
+      <w:r>
+        <w:rPr>
+          <w:color w:val="CF8E6D"/>
+          <w:lang w:val="en-US"/>
+        </w:rPr>
+        <w:t xml:space="preserve">import </w:t>
+      </w:r>
+      <w:r>
+        <w:rPr>
+          <w:color w:val="BCBEC4"/>
+          <w:lang w:val="en-US"/>
+        </w:rPr>
+        <w:t xml:space="preserve">{ </w:t>
+      </w:r>
+      <w:r>
+        <w:rPr>
+          <w:i/>
+          <w:iCs/>
+          <w:color w:val="C77DBA"/>
+          <w:lang w:val="en-US"/>
+        </w:rPr>
+        <w:t xml:space="preserve">REQUEST_USER_KEY </w:t>
+      </w:r>
+      <w:r>
+        <w:rPr>
+          <w:color w:val="BCBEC4"/>
+          <w:lang w:val="en-US"/>
+        </w:rPr>
+        <w:t xml:space="preserve">} </w:t>
+      </w:r>
+      <w:r>
+        <w:rPr>
+          <w:color w:val="CF8E6D"/>
+          <w:lang w:val="en-US"/>
+        </w:rPr>
+        <w:t xml:space="preserve">from </w:t>
+      </w:r>
+      <w:r>
+        <w:rPr>
+          <w:color w:val="6AAB73"/>
+          <w:lang w:val="en-US"/>
+        </w:rPr>
+        <w:t>'../../../iam.constants'</w:t>
+      </w:r>
+      <w:r>
+        <w:rPr>
+          <w:color w:val="BCBEC4"/>
+          <w:lang w:val="en-US"/>
+        </w:rPr>
+        <w:t>;</w:t>
+      </w:r>
+      <w:r>
+        <w:rPr>
+          <w:color w:val="BCBEC4"/>
+          <w:lang w:val="en-US"/>
+        </w:rPr>
+        <w:br/>
+      </w:r>
+      <w:r>
+        <w:rPr>
+          <w:color w:val="CF8E6D"/>
+          <w:lang w:val="en-US"/>
+        </w:rPr>
+        <w:t xml:space="preserve">import </w:t>
+      </w:r>
+      <w:r>
+        <w:rPr>
+          <w:color w:val="BCBEC4"/>
+          <w:lang w:val="en-US"/>
+        </w:rPr>
+        <w:t xml:space="preserve">{ Request } </w:t>
+      </w:r>
+      <w:r>
+        <w:rPr>
+          <w:color w:val="CF8E6D"/>
+          <w:lang w:val="en-US"/>
+        </w:rPr>
+        <w:t xml:space="preserve">from </w:t>
+      </w:r>
+      <w:r>
+        <w:rPr>
+          <w:color w:val="6AAB73"/>
+          <w:lang w:val="en-US"/>
+        </w:rPr>
+        <w:t>'express'</w:t>
+      </w:r>
+      <w:r>
+        <w:rPr>
+          <w:color w:val="BCBEC4"/>
+          <w:lang w:val="en-US"/>
+        </w:rPr>
+        <w:t>;</w:t>
+      </w:r>
+      <w:r>
+        <w:rPr>
+          <w:color w:val="BCBEC4"/>
+          <w:lang w:val="en-US"/>
+        </w:rPr>
+        <w:br/>
+      </w:r>
+      <w:r>
+        <w:rPr>
+          <w:color w:val="BCBEC4"/>
+          <w:lang w:val="en-US"/>
+        </w:rPr>
+        <w:br/>
+      </w:r>
+      <w:r>
+        <w:rPr>
+          <w:color w:val="B3AE60"/>
+          <w:lang w:val="en-US"/>
+        </w:rPr>
+        <w:t>@Injectable</w:t>
+      </w:r>
+      <w:r>
+        <w:rPr>
+          <w:color w:val="BCBEC4"/>
+          <w:lang w:val="en-US"/>
+        </w:rPr>
+        <w:t>()</w:t>
+      </w:r>
+      <w:r>
+        <w:rPr>
+          <w:color w:val="BCBEC4"/>
+          <w:lang w:val="en-US"/>
+        </w:rPr>
+        <w:br/>
+      </w:r>
+      <w:r>
+        <w:rPr>
+          <w:color w:val="CF8E6D"/>
+          <w:lang w:val="en-US"/>
+        </w:rPr>
+        <w:t xml:space="preserve">export class </w:t>
+      </w:r>
+      <w:r>
+        <w:rPr>
+          <w:color w:val="BCBEC4"/>
+          <w:lang w:val="en-US"/>
+        </w:rPr>
+        <w:t xml:space="preserve">AccessTokenGuard </w:t>
+      </w:r>
+      <w:r>
+        <w:rPr>
+          <w:color w:val="CF8E6D"/>
+          <w:lang w:val="en-US"/>
+        </w:rPr>
+        <w:t xml:space="preserve">implements </w:t>
+      </w:r>
+      <w:r>
+        <w:rPr>
+          <w:color w:val="BCBEC4"/>
+          <w:lang w:val="en-US"/>
+        </w:rPr>
+        <w:t>CanActivate {</w:t>
+      </w:r>
+      <w:r>
+        <w:rPr>
+          <w:color w:val="BCBEC4"/>
+          <w:lang w:val="en-US"/>
+        </w:rPr>
+        <w:br/>
+        <w:t xml:space="preserve">  </w:t>
+      </w:r>
+      <w:r>
+        <w:rPr>
+          <w:color w:val="CF8E6D"/>
+          <w:lang w:val="en-US"/>
+        </w:rPr>
+        <w:t>constructor</w:t>
+      </w:r>
+      <w:r>
+        <w:rPr>
+          <w:color w:val="BCBEC4"/>
+          <w:lang w:val="en-US"/>
+        </w:rPr>
+        <w:t>(</w:t>
+      </w:r>
+      <w:r>
+        <w:rPr>
+          <w:color w:val="BCBEC4"/>
+          <w:lang w:val="en-US"/>
+        </w:rPr>
+        <w:br/>
+        <w:t xml:space="preserve">    </w:t>
+      </w:r>
+      <w:r>
+        <w:rPr>
+          <w:color w:val="CF8E6D"/>
+          <w:lang w:val="en-US"/>
+        </w:rPr>
+        <w:t xml:space="preserve">private </w:t>
+      </w:r>
+      <w:r>
+        <w:rPr>
+          <w:color w:val="C77DBB"/>
+          <w:lang w:val="en-US"/>
+        </w:rPr>
+        <w:t>jwtService</w:t>
+      </w:r>
+      <w:r>
+        <w:rPr>
+          <w:color w:val="BCBEC4"/>
+          <w:lang w:val="en-US"/>
+        </w:rPr>
+        <w:t>: JwtService,</w:t>
+      </w:r>
+      <w:r>
+        <w:rPr>
+          <w:color w:val="BCBEC4"/>
+          <w:lang w:val="en-US"/>
+        </w:rPr>
+        <w:br/>
+        <w:t xml:space="preserve">    </w:t>
+      </w:r>
+      <w:r>
+        <w:rPr>
+          <w:color w:val="B3AE60"/>
+          <w:lang w:val="en-US"/>
+        </w:rPr>
+        <w:t>@Inject</w:t>
+      </w:r>
+      <w:r>
+        <w:rPr>
+          <w:color w:val="BCBEC4"/>
+          <w:lang w:val="en-US"/>
+        </w:rPr>
+        <w:t>(</w:t>
+      </w:r>
+      <w:r>
+        <w:rPr>
+          <w:i/>
+          <w:iCs/>
+          <w:color w:val="C77DBA"/>
+          <w:lang w:val="en-US"/>
+        </w:rPr>
+        <w:t>jwtConfig</w:t>
+      </w:r>
+      <w:r>
+        <w:rPr>
+          <w:color w:val="BCBEC4"/>
+          <w:lang w:val="en-US"/>
+        </w:rPr>
+        <w:t>.</w:t>
+      </w:r>
+      <w:r>
+        <w:rPr>
+          <w:color w:val="C77DBB"/>
+          <w:lang w:val="en-US"/>
+        </w:rPr>
+        <w:t>KEY</w:t>
+      </w:r>
+      <w:r>
+        <w:rPr>
+          <w:color w:val="BCBEC4"/>
+          <w:lang w:val="en-US"/>
+        </w:rPr>
+        <w:t>)</w:t>
+      </w:r>
+      <w:r>
+        <w:rPr>
+          <w:color w:val="BCBEC4"/>
+          <w:lang w:val="en-US"/>
+        </w:rPr>
+        <w:br/>
+        <w:t xml:space="preserve">    </w:t>
+      </w:r>
+      <w:r>
+        <w:rPr>
+          <w:color w:val="CF8E6D"/>
+          <w:lang w:val="en-US"/>
+        </w:rPr>
+        <w:t xml:space="preserve">private readonly </w:t>
+      </w:r>
+      <w:r>
+        <w:rPr>
+          <w:color w:val="C77DBB"/>
+          <w:lang w:val="en-US"/>
+        </w:rPr>
+        <w:t>jwtConfiguration</w:t>
+      </w:r>
+      <w:r>
+        <w:rPr>
+          <w:color w:val="BCBEC4"/>
+          <w:lang w:val="en-US"/>
+        </w:rPr>
+        <w:t>: ConfigType&lt;</w:t>
+      </w:r>
+      <w:r>
+        <w:rPr>
+          <w:color w:val="CF8E6D"/>
+          <w:lang w:val="en-US"/>
+        </w:rPr>
+        <w:t xml:space="preserve">typeof </w:t>
+      </w:r>
+      <w:r>
+        <w:rPr>
+          <w:i/>
+          <w:iCs/>
+          <w:color w:val="C77DBA"/>
+          <w:lang w:val="en-US"/>
+        </w:rPr>
+        <w:t>jwtConfig</w:t>
+      </w:r>
+      <w:r>
+        <w:rPr>
+          <w:color w:val="BCBEC4"/>
+          <w:lang w:val="en-US"/>
+        </w:rPr>
+        <w:t>&gt;,</w:t>
+      </w:r>
+      <w:r>
+        <w:rPr>
+          <w:color w:val="BCBEC4"/>
+          <w:lang w:val="en-US"/>
+        </w:rPr>
+        <w:br/>
+        <w:t xml:space="preserve">  ) {}</w:t>
+      </w:r>
+      <w:r>
+        <w:rPr>
+          <w:color w:val="BCBEC4"/>
+          <w:lang w:val="en-US"/>
+        </w:rPr>
+        <w:br/>
+      </w:r>
+      <w:r>
+        <w:rPr>
+          <w:color w:val="BCBEC4"/>
+          <w:lang w:val="en-US"/>
+        </w:rPr>
+        <w:br/>
+        <w:t xml:space="preserve">  </w:t>
+      </w:r>
+      <w:r>
+        <w:rPr>
+          <w:color w:val="CF8E6D"/>
+          <w:lang w:val="en-US"/>
+        </w:rPr>
+        <w:t xml:space="preserve">async </w:t>
+      </w:r>
+      <w:r>
+        <w:rPr>
+          <w:color w:val="56A8F5"/>
+          <w:lang w:val="en-US"/>
+        </w:rPr>
+        <w:t>canActivate</w:t>
+      </w:r>
+      <w:r>
+        <w:rPr>
+          <w:color w:val="BCBEC4"/>
+          <w:lang w:val="en-US"/>
+        </w:rPr>
+        <w:t>(context: ExecutionContext): Promise&lt;</w:t>
+      </w:r>
+      <w:r>
+        <w:rPr>
+          <w:color w:val="CF8E6D"/>
+          <w:lang w:val="en-US"/>
+        </w:rPr>
+        <w:t>boolean</w:t>
+      </w:r>
+      <w:r>
+        <w:rPr>
+          <w:color w:val="BCBEC4"/>
+          <w:lang w:val="en-US"/>
+        </w:rPr>
+        <w:t>&gt; {</w:t>
+      </w:r>
+      <w:r>
+        <w:rPr>
+          <w:color w:val="BCBEC4"/>
+          <w:lang w:val="en-US"/>
+        </w:rPr>
+        <w:br/>
+        <w:t xml:space="preserve">    </w:t>
+      </w:r>
+      <w:r>
+        <w:rPr>
+          <w:color w:val="CF8E6D"/>
+          <w:lang w:val="en-US"/>
+        </w:rPr>
+        <w:t xml:space="preserve">const </w:t>
+      </w:r>
+      <w:r>
+        <w:rPr>
+          <w:color w:val="A9B7C6"/>
+          <w:lang w:val="en-US"/>
+        </w:rPr>
+        <w:t xml:space="preserve">request </w:t>
+      </w:r>
+      <w:r>
+        <w:rPr>
+          <w:color w:val="BCBEC4"/>
+          <w:lang w:val="en-US"/>
+        </w:rPr>
+        <w:t>= context.</w:t>
+      </w:r>
+      <w:r>
+        <w:rPr>
+          <w:color w:val="56A8F5"/>
+          <w:lang w:val="en-US"/>
+        </w:rPr>
+        <w:t>switchToHttp</w:t>
+      </w:r>
+      <w:r>
+        <w:rPr>
+          <w:color w:val="BCBEC4"/>
+          <w:lang w:val="en-US"/>
+        </w:rPr>
+        <w:t>().</w:t>
+      </w:r>
+      <w:r>
+        <w:rPr>
+          <w:color w:val="56A8F5"/>
+          <w:lang w:val="en-US"/>
+        </w:rPr>
+        <w:t>getRequest</w:t>
+      </w:r>
+      <w:r>
+        <w:rPr>
+          <w:color w:val="BCBEC4"/>
+          <w:lang w:val="en-US"/>
+        </w:rPr>
+        <w:t>();</w:t>
+      </w:r>
+      <w:r>
+        <w:rPr>
+          <w:color w:val="BCBEC4"/>
+          <w:lang w:val="en-US"/>
+        </w:rPr>
+        <w:br/>
+        <w:t xml:space="preserve">    </w:t>
+      </w:r>
+      <w:r>
+        <w:rPr>
+          <w:color w:val="CF8E6D"/>
+          <w:lang w:val="en-US"/>
+        </w:rPr>
+        <w:t xml:space="preserve">const </w:t>
+      </w:r>
+      <w:r>
+        <w:rPr>
+          <w:color w:val="A9B7C6"/>
+          <w:lang w:val="en-US"/>
+        </w:rPr>
+        <w:t xml:space="preserve">token </w:t>
+      </w:r>
+      <w:r>
+        <w:rPr>
+          <w:color w:val="BCBEC4"/>
+          <w:lang w:val="en-US"/>
+        </w:rPr>
+        <w:t xml:space="preserve">= </w:t>
+      </w:r>
+      <w:r>
+        <w:rPr>
+          <w:color w:val="CF8E6D"/>
+          <w:lang w:val="en-US"/>
+        </w:rPr>
+        <w:t>this</w:t>
+      </w:r>
+      <w:r>
+        <w:rPr>
+          <w:color w:val="BCBEC4"/>
+          <w:lang w:val="en-US"/>
+        </w:rPr>
+        <w:t>.</w:t>
+      </w:r>
+      <w:r>
+        <w:rPr>
+          <w:color w:val="56A8F5"/>
+          <w:lang w:val="en-US"/>
+        </w:rPr>
+        <w:t>extractTokenFromHeader</w:t>
+      </w:r>
+      <w:r>
+        <w:rPr>
+          <w:color w:val="BCBEC4"/>
+          <w:lang w:val="en-US"/>
+        </w:rPr>
+        <w:t>(</w:t>
+      </w:r>
+      <w:r>
+        <w:rPr>
+          <w:color w:val="A9B7C6"/>
+          <w:lang w:val="en-US"/>
+        </w:rPr>
+        <w:t>request</w:t>
+      </w:r>
+      <w:r>
+        <w:rPr>
+          <w:color w:val="BCBEC4"/>
+          <w:lang w:val="en-US"/>
+        </w:rPr>
+        <w:t>);</w:t>
+      </w:r>
+      <w:r>
+        <w:rPr>
+          <w:color w:val="BCBEC4"/>
+          <w:lang w:val="en-US"/>
+        </w:rPr>
+        <w:br/>
+        <w:t xml:space="preserve">    </w:t>
+      </w:r>
+      <w:r>
+        <w:rPr>
+          <w:color w:val="CF8E6D"/>
+          <w:lang w:val="en-US"/>
+        </w:rPr>
+        <w:t xml:space="preserve">if </w:t>
+      </w:r>
+      <w:r>
+        <w:rPr>
+          <w:color w:val="BCBEC4"/>
+          <w:lang w:val="en-US"/>
+        </w:rPr>
+        <w:t>(!</w:t>
+      </w:r>
+      <w:r>
+        <w:rPr>
+          <w:color w:val="A9B7C6"/>
+          <w:lang w:val="en-US"/>
+        </w:rPr>
+        <w:t>token</w:t>
+      </w:r>
+      <w:r>
+        <w:rPr>
+          <w:color w:val="BCBEC4"/>
+          <w:lang w:val="en-US"/>
+        </w:rPr>
+        <w:t>) {</w:t>
+      </w:r>
+      <w:r>
+        <w:rPr>
+          <w:color w:val="BCBEC4"/>
+          <w:lang w:val="en-US"/>
+        </w:rPr>
+        <w:br/>
+        <w:t xml:space="preserve">      </w:t>
+      </w:r>
+      <w:r>
+        <w:rPr>
+          <w:color w:val="CF8E6D"/>
+          <w:lang w:val="en-US"/>
+        </w:rPr>
+        <w:t xml:space="preserve">throw new </w:t>
+      </w:r>
+      <w:r>
+        <w:rPr>
+          <w:color w:val="BCBEC4"/>
+          <w:lang w:val="en-US"/>
+        </w:rPr>
+        <w:t>UnauthorizedException();</w:t>
+      </w:r>
+      <w:r>
+        <w:rPr>
+          <w:color w:val="BCBEC4"/>
+          <w:lang w:val="en-US"/>
+        </w:rPr>
+        <w:br/>
+        <w:t xml:space="preserve">    }</w:t>
+      </w:r>
+      <w:r>
+        <w:rPr>
+          <w:color w:val="BCBEC4"/>
+          <w:lang w:val="en-US"/>
+        </w:rPr>
+        <w:br/>
+        <w:t xml:space="preserve">    </w:t>
+      </w:r>
+      <w:r>
+        <w:rPr>
+          <w:color w:val="CF8E6D"/>
+          <w:lang w:val="en-US"/>
+        </w:rPr>
+        <w:t xml:space="preserve">try </w:t>
+      </w:r>
+      <w:r>
+        <w:rPr>
+          <w:color w:val="BCBEC4"/>
+          <w:lang w:val="en-US"/>
+        </w:rPr>
+        <w:t>{</w:t>
+      </w:r>
+      <w:r>
+        <w:rPr>
+          <w:color w:val="BCBEC4"/>
+          <w:lang w:val="en-US"/>
+        </w:rPr>
+        <w:br/>
+        <w:t xml:space="preserve">      </w:t>
+      </w:r>
+      <w:r>
+        <w:rPr>
+          <w:color w:val="CF8E6D"/>
+          <w:lang w:val="en-US"/>
+        </w:rPr>
+        <w:t xml:space="preserve">const </w:t>
+      </w:r>
+      <w:r>
+        <w:rPr>
+          <w:color w:val="A9B7C6"/>
+          <w:lang w:val="en-US"/>
+        </w:rPr>
+        <w:t xml:space="preserve">payload </w:t>
+      </w:r>
+      <w:r>
+        <w:rPr>
+          <w:color w:val="BCBEC4"/>
+          <w:lang w:val="en-US"/>
+        </w:rPr>
+        <w:t xml:space="preserve">= </w:t>
+      </w:r>
+      <w:r>
+        <w:rPr>
+          <w:color w:val="CF8E6D"/>
+          <w:lang w:val="en-US"/>
+        </w:rPr>
+        <w:t>await this</w:t>
+      </w:r>
+      <w:r>
+        <w:rPr>
+          <w:color w:val="BCBEC4"/>
+          <w:lang w:val="en-US"/>
+        </w:rPr>
+        <w:t>.</w:t>
+      </w:r>
+      <w:r>
+        <w:rPr>
+          <w:color w:val="C77DBB"/>
+          <w:lang w:val="en-US"/>
+        </w:rPr>
+        <w:t>jwtService</w:t>
+      </w:r>
+      <w:r>
+        <w:rPr>
+          <w:color w:val="BCBEC4"/>
+          <w:lang w:val="en-US"/>
+        </w:rPr>
+        <w:t>.</w:t>
+      </w:r>
+      <w:r>
+        <w:rPr>
+          <w:color w:val="56A8F5"/>
+          <w:lang w:val="en-US"/>
+        </w:rPr>
+        <w:t>verifyAsync</w:t>
+      </w:r>
+      <w:r>
+        <w:rPr>
+          <w:color w:val="BCBEC4"/>
+          <w:lang w:val="en-US"/>
+        </w:rPr>
+        <w:t>(</w:t>
+      </w:r>
+      <w:r>
+        <w:rPr>
+          <w:color w:val="BCBEC4"/>
+          <w:lang w:val="en-US"/>
+        </w:rPr>
+        <w:br/>
+        <w:t xml:space="preserve">        </w:t>
+      </w:r>
+      <w:r>
+        <w:rPr>
+          <w:color w:val="A9B7C6"/>
+          <w:lang w:val="en-US"/>
+        </w:rPr>
+        <w:t>token</w:t>
+      </w:r>
+      <w:r>
+        <w:rPr>
+          <w:color w:val="BCBEC4"/>
+          <w:lang w:val="en-US"/>
+        </w:rPr>
+        <w:t>,</w:t>
+      </w:r>
+      <w:r>
+        <w:rPr>
+          <w:color w:val="BCBEC4"/>
+          <w:lang w:val="en-US"/>
+        </w:rPr>
+        <w:br/>
+        <w:t xml:space="preserve">        </w:t>
+      </w:r>
+      <w:r>
+        <w:rPr>
+          <w:color w:val="CF8E6D"/>
+          <w:lang w:val="en-US"/>
+        </w:rPr>
+        <w:t>this</w:t>
+      </w:r>
+      <w:r>
+        <w:rPr>
+          <w:color w:val="BCBEC4"/>
+          <w:lang w:val="en-US"/>
+        </w:rPr>
+        <w:t>.</w:t>
+      </w:r>
+      <w:r>
+        <w:rPr>
+          <w:color w:val="C77DBB"/>
+          <w:lang w:val="en-US"/>
+        </w:rPr>
+        <w:t>jwtConfiguration</w:t>
+      </w:r>
+      <w:r>
+        <w:rPr>
+          <w:color w:val="BCBEC4"/>
+          <w:lang w:val="en-US"/>
+        </w:rPr>
+        <w:t>,</w:t>
+      </w:r>
+      <w:r>
+        <w:rPr>
+          <w:color w:val="BCBEC4"/>
+          <w:lang w:val="en-US"/>
+        </w:rPr>
+        <w:br/>
+        <w:t xml:space="preserve">      );</w:t>
+      </w:r>
+      <w:r>
+        <w:rPr>
+          <w:color w:val="BCBEC4"/>
+          <w:lang w:val="en-US"/>
+        </w:rPr>
+        <w:br/>
+        <w:t xml:space="preserve">      </w:t>
+      </w:r>
+      <w:r>
+        <w:rPr>
+          <w:color w:val="7A7E85"/>
+          <w:lang w:val="en-US"/>
+        </w:rPr>
+        <w:t xml:space="preserve">// </w:t>
+      </w:r>
+      <w:r>
+        <w:rPr>
+          <w:rFonts w:ascii="Segoe UI Emoji" w:hAnsi="Segoe UI Emoji" w:cs="Segoe UI Emoji"/>
+          <w:color w:val="7A7E85"/>
+        </w:rPr>
+        <w:t>💡</w:t>
+      </w:r>
+      <w:r>
+        <w:rPr>
+          <w:color w:val="7A7E85"/>
+          <w:lang w:val="en-US"/>
+        </w:rPr>
+        <w:t xml:space="preserve"> We're assigning the payload to the request object here</w:t>
+      </w:r>
+      <w:r>
+        <w:rPr>
+          <w:color w:val="7A7E85"/>
+          <w:lang w:val="en-US"/>
+        </w:rPr>
+        <w:br/>
+        <w:t xml:space="preserve">      // so that we can access it in our route handlers</w:t>
+      </w:r>
+      <w:r>
+        <w:rPr>
+          <w:color w:val="7A7E85"/>
+          <w:lang w:val="en-US"/>
+        </w:rPr>
+        <w:br/>
+        <w:t xml:space="preserve">      </w:t>
+      </w:r>
+      <w:r>
+        <w:rPr>
+          <w:color w:val="A9B7C6"/>
+          <w:lang w:val="en-US"/>
+        </w:rPr>
+        <w:t>request</w:t>
+      </w:r>
+      <w:r>
+        <w:rPr>
+          <w:color w:val="BCBEC4"/>
+          <w:lang w:val="en-US"/>
+        </w:rPr>
+        <w:t>[</w:t>
+      </w:r>
+      <w:r>
+        <w:rPr>
+          <w:i/>
+          <w:iCs/>
+          <w:color w:val="C77DBA"/>
+          <w:lang w:val="en-US"/>
+        </w:rPr>
+        <w:t>REQUEST_USER_KEY</w:t>
+      </w:r>
+      <w:r>
+        <w:rPr>
+          <w:color w:val="BCBEC4"/>
+          <w:lang w:val="en-US"/>
+        </w:rPr>
+        <w:t xml:space="preserve">] = </w:t>
+      </w:r>
+      <w:r>
+        <w:rPr>
+          <w:color w:val="A9B7C6"/>
+          <w:lang w:val="en-US"/>
+        </w:rPr>
+        <w:t>payload</w:t>
+      </w:r>
+      <w:r>
+        <w:rPr>
+          <w:color w:val="BCBEC4"/>
+          <w:lang w:val="en-US"/>
+        </w:rPr>
+        <w:t>;</w:t>
+      </w:r>
+      <w:r>
+        <w:rPr>
+          <w:color w:val="BCBEC4"/>
+          <w:lang w:val="en-US"/>
+        </w:rPr>
+        <w:br/>
+        <w:t xml:space="preserve">      </w:t>
+      </w:r>
+      <w:r>
+        <w:rPr>
+          <w:i/>
+          <w:iCs/>
+          <w:color w:val="C77DBA"/>
+          <w:lang w:val="en-US"/>
+        </w:rPr>
+        <w:t>console</w:t>
+      </w:r>
+      <w:r>
+        <w:rPr>
+          <w:color w:val="BCBEC4"/>
+          <w:lang w:val="en-US"/>
+        </w:rPr>
+        <w:t>.</w:t>
+      </w:r>
+      <w:r>
+        <w:rPr>
+          <w:color w:val="56A8F5"/>
+          <w:lang w:val="en-US"/>
+        </w:rPr>
+        <w:t>log</w:t>
+      </w:r>
+      <w:r>
+        <w:rPr>
+          <w:color w:val="BCBEC4"/>
+          <w:lang w:val="en-US"/>
+        </w:rPr>
+        <w:t>(</w:t>
+      </w:r>
+      <w:r>
+        <w:rPr>
+          <w:color w:val="6AAB73"/>
+          <w:lang w:val="en-US"/>
+        </w:rPr>
+        <w:t>'Payload'</w:t>
+      </w:r>
+      <w:r>
+        <w:rPr>
+          <w:color w:val="BCBEC4"/>
+          <w:lang w:val="en-US"/>
+        </w:rPr>
+        <w:t xml:space="preserve">, </w:t>
+      </w:r>
+      <w:r>
+        <w:rPr>
+          <w:color w:val="A9B7C6"/>
+          <w:lang w:val="en-US"/>
+        </w:rPr>
+        <w:t>payload</w:t>
+      </w:r>
+      <w:r>
+        <w:rPr>
+          <w:color w:val="BCBEC4"/>
+          <w:lang w:val="en-US"/>
+        </w:rPr>
+        <w:t>);</w:t>
+      </w:r>
+      <w:r>
+        <w:rPr>
+          <w:color w:val="BCBEC4"/>
+          <w:lang w:val="en-US"/>
+        </w:rPr>
+        <w:br/>
+        <w:t xml:space="preserve">    } </w:t>
+      </w:r>
+      <w:r>
+        <w:rPr>
+          <w:color w:val="CF8E6D"/>
+          <w:lang w:val="en-US"/>
+        </w:rPr>
+        <w:t xml:space="preserve">catch </w:t>
+      </w:r>
+      <w:r>
+        <w:rPr>
+          <w:color w:val="BCBEC4"/>
+          <w:lang w:val="en-US"/>
+        </w:rPr>
+        <w:t>{</w:t>
+      </w:r>
+      <w:r>
+        <w:rPr>
+          <w:color w:val="BCBEC4"/>
+          <w:lang w:val="en-US"/>
+        </w:rPr>
+        <w:br/>
+        <w:t xml:space="preserve">      </w:t>
+      </w:r>
+      <w:r>
+        <w:rPr>
+          <w:color w:val="CF8E6D"/>
+          <w:lang w:val="en-US"/>
+        </w:rPr>
+        <w:t xml:space="preserve">throw new </w:t>
+      </w:r>
+      <w:r>
+        <w:rPr>
+          <w:color w:val="BCBEC4"/>
+          <w:lang w:val="en-US"/>
+        </w:rPr>
+        <w:t>UnauthorizedException();</w:t>
+      </w:r>
+      <w:r>
+        <w:rPr>
+          <w:color w:val="BCBEC4"/>
+          <w:lang w:val="en-US"/>
+        </w:rPr>
+        <w:br/>
+        <w:t xml:space="preserve">    }</w:t>
+      </w:r>
+      <w:r>
+        <w:rPr>
+          <w:color w:val="BCBEC4"/>
+          <w:lang w:val="en-US"/>
+        </w:rPr>
+        <w:br/>
+        <w:t xml:space="preserve">    </w:t>
+      </w:r>
+      <w:r>
+        <w:rPr>
+          <w:color w:val="CF8E6D"/>
+          <w:lang w:val="en-US"/>
+        </w:rPr>
+        <w:t>return true</w:t>
+      </w:r>
+      <w:r>
+        <w:rPr>
+          <w:color w:val="BCBEC4"/>
+          <w:lang w:val="en-US"/>
+        </w:rPr>
+        <w:t>;</w:t>
+      </w:r>
+      <w:r>
+        <w:rPr>
+          <w:color w:val="BCBEC4"/>
+          <w:lang w:val="en-US"/>
+        </w:rPr>
+        <w:br/>
+        <w:t xml:space="preserve">  }</w:t>
+      </w:r>
+      <w:r>
+        <w:rPr>
+          <w:color w:val="BCBEC4"/>
+          <w:lang w:val="en-US"/>
+        </w:rPr>
+        <w:br/>
+      </w:r>
+      <w:r>
+        <w:rPr>
+          <w:color w:val="BCBEC4"/>
+          <w:lang w:val="en-US"/>
+        </w:rPr>
+        <w:br/>
+        <w:t xml:space="preserve">  </w:t>
+      </w:r>
+      <w:r>
+        <w:rPr>
+          <w:color w:val="CF8E6D"/>
+          <w:lang w:val="en-US"/>
+        </w:rPr>
+        <w:t xml:space="preserve">private </w:t>
+      </w:r>
+      <w:r>
+        <w:rPr>
+          <w:color w:val="56A8F5"/>
+          <w:lang w:val="en-US"/>
+        </w:rPr>
+        <w:t>extractTokenFromHeader</w:t>
+      </w:r>
+      <w:r>
+        <w:rPr>
+          <w:color w:val="BCBEC4"/>
+          <w:lang w:val="en-US"/>
+        </w:rPr>
+        <w:t xml:space="preserve">(request: Request): </w:t>
+      </w:r>
+      <w:r>
+        <w:rPr>
+          <w:color w:val="CF8E6D"/>
+          <w:lang w:val="en-US"/>
+        </w:rPr>
+        <w:t xml:space="preserve">string </w:t>
+      </w:r>
+      <w:r>
+        <w:rPr>
+          <w:color w:val="BCBEC4"/>
+          <w:lang w:val="en-US"/>
+        </w:rPr>
+        <w:t xml:space="preserve">| </w:t>
+      </w:r>
+      <w:r>
+        <w:rPr>
+          <w:color w:val="CF8E6D"/>
+          <w:lang w:val="en-US"/>
+        </w:rPr>
+        <w:t xml:space="preserve">undefined </w:t>
+      </w:r>
+      <w:r>
+        <w:rPr>
+          <w:color w:val="BCBEC4"/>
+          <w:lang w:val="en-US"/>
+        </w:rPr>
+        <w:t>{</w:t>
+      </w:r>
+      <w:r>
+        <w:rPr>
+          <w:color w:val="BCBEC4"/>
+          <w:lang w:val="en-US"/>
+        </w:rPr>
+        <w:br/>
+        <w:t xml:space="preserve">    </w:t>
+      </w:r>
+      <w:r>
+        <w:rPr>
+          <w:color w:val="CF8E6D"/>
+          <w:lang w:val="en-US"/>
+        </w:rPr>
+        <w:t xml:space="preserve">const </w:t>
+      </w:r>
+      <w:r>
+        <w:rPr>
+          <w:color w:val="BCBEC4"/>
+          <w:lang w:val="en-US"/>
+        </w:rPr>
+        <w:t>[</w:t>
+      </w:r>
+      <w:r>
+        <w:rPr>
+          <w:color w:val="A9B7C6"/>
+          <w:lang w:val="en-US"/>
+        </w:rPr>
+        <w:t>type</w:t>
+      </w:r>
+      <w:r>
+        <w:rPr>
+          <w:color w:val="BCBEC4"/>
+          <w:lang w:val="en-US"/>
+        </w:rPr>
+        <w:t xml:space="preserve">, </w:t>
+      </w:r>
+      <w:r>
+        <w:rPr>
+          <w:color w:val="A9B7C6"/>
+          <w:lang w:val="en-US"/>
+        </w:rPr>
+        <w:t>token</w:t>
+      </w:r>
+      <w:r>
+        <w:rPr>
+          <w:color w:val="BCBEC4"/>
+          <w:lang w:val="en-US"/>
+        </w:rPr>
+        <w:t>] = request.</w:t>
+      </w:r>
+      <w:r>
+        <w:rPr>
+          <w:color w:val="C77DBB"/>
+          <w:lang w:val="en-US"/>
+        </w:rPr>
+        <w:t>headers</w:t>
+      </w:r>
+      <w:r>
+        <w:rPr>
+          <w:color w:val="BCBEC4"/>
+          <w:lang w:val="en-US"/>
+        </w:rPr>
+        <w:t>.</w:t>
+      </w:r>
+      <w:r>
+        <w:rPr>
+          <w:color w:val="C77DBB"/>
+          <w:lang w:val="en-US"/>
+        </w:rPr>
+        <w:t>authorization</w:t>
+      </w:r>
+      <w:r>
+        <w:rPr>
+          <w:color w:val="BCBEC4"/>
+          <w:lang w:val="en-US"/>
+        </w:rPr>
+        <w:t>?.</w:t>
+      </w:r>
+      <w:r>
+        <w:rPr>
+          <w:color w:val="56A8F5"/>
+          <w:lang w:val="en-US"/>
+        </w:rPr>
+        <w:t>split</w:t>
+      </w:r>
+      <w:r>
+        <w:rPr>
+          <w:color w:val="BCBEC4"/>
+          <w:lang w:val="en-US"/>
+        </w:rPr>
+        <w:t>(</w:t>
+      </w:r>
+      <w:r>
+        <w:rPr>
+          <w:color w:val="6AAB73"/>
+          <w:lang w:val="en-US"/>
+        </w:rPr>
+        <w:t>' '</w:t>
+      </w:r>
+      <w:r>
+        <w:rPr>
+          <w:color w:val="BCBEC4"/>
+          <w:lang w:val="en-US"/>
+        </w:rPr>
+        <w:t xml:space="preserve">) ?? </w:t>
+      </w:r>
+      <w:r>
+        <w:rPr>
+          <w:color w:val="BCBEC4"/>
+        </w:rPr>
+        <w:t>[];</w:t>
+      </w:r>
+      <w:r>
+        <w:rPr>
+          <w:color w:val="BCBEC4"/>
+        </w:rPr>
+        <w:br/>
+        <w:t xml:space="preserve">    </w:t>
+      </w:r>
+      <w:r>
+        <w:rPr>
+          <w:color w:val="CF8E6D"/>
+        </w:rPr>
+        <w:t xml:space="preserve">return </w:t>
+      </w:r>
+      <w:r>
+        <w:rPr>
+          <w:color w:val="A9B7C6"/>
+        </w:rPr>
+        <w:t xml:space="preserve">type </w:t>
+      </w:r>
+      <w:r>
+        <w:rPr>
+          <w:color w:val="BCBEC4"/>
+        </w:rPr>
+        <w:t xml:space="preserve">=== </w:t>
+      </w:r>
+      <w:r>
+        <w:rPr>
+          <w:color w:val="6AAB73"/>
+        </w:rPr>
+        <w:t xml:space="preserve">'Bearer' </w:t>
+      </w:r>
+      <w:r>
+        <w:rPr>
+          <w:color w:val="BCBEC4"/>
+        </w:rPr>
+        <w:t xml:space="preserve">? </w:t>
+      </w:r>
+      <w:r>
+        <w:rPr>
+          <w:color w:val="A9B7C6"/>
+        </w:rPr>
+        <w:t xml:space="preserve">token </w:t>
+      </w:r>
+      <w:r>
+        <w:rPr>
+          <w:color w:val="BCBEC4"/>
+        </w:rPr>
+        <w:t xml:space="preserve">: </w:t>
+      </w:r>
+      <w:r>
+        <w:rPr>
+          <w:color w:val="CF8E6D"/>
+        </w:rPr>
+        <w:t>undefined</w:t>
+      </w:r>
+      <w:r>
+        <w:rPr>
+          <w:color w:val="BCBEC4"/>
+        </w:rPr>
+        <w:t>;</w:t>
+      </w:r>
+      <w:r>
+        <w:rPr>
+          <w:color w:val="BCBEC4"/>
+        </w:rPr>
+        <w:br/>
+        <w:t xml:space="preserve">  }</w:t>
+      </w:r>
+      <w:r>
+        <w:rPr>
+          <w:color w:val="BCBEC4"/>
+        </w:rPr>
+        <w:br/>
+        <w:t>}</w:t>
+      </w:r>
+    </w:p>
+    <w:p>
+      <w:pPr>
+        <w:rPr>
+          <w:b/>
+          <w:bCs/>
+          <w:color w:val="FF0000"/>
+          <w:lang w:val="en-US"/>
+        </w:rPr>
+      </w:pPr>
+    </w:p>
+    <w:p>
+      <w:pPr>
+        <w:rPr>
+          <w:b/>
+          <w:bCs/>
+          <w:color w:val="FF0000"/>
+          <w:lang w:val="en-US"/>
+        </w:rPr>
+      </w:pPr>
+      <w:r>
+        <w:rPr>
+          <w:b/>
+          <w:bCs/>
+          <w:color w:val="FF0000"/>
+          <w:lang w:val="en-US"/>
+        </w:rPr>
+        <w:drawing>
+          <wp:inline distT="0" distB="0" distL="0" distR="0" wp14:anchorId="585688C6" wp14:editId="0ACA0633">
+            <wp:extent cx="4753638" cy="1333686"/>
+            <wp:effectExtent l="0" t="0" r="8890" b="0"/>
+            <wp:docPr id="2099722166" name="Image 1" descr="Une image contenant texte, capture d’écran, Police, Logiciel multimédia&#10;&#10;Description générée automatiquement"/>
+            <wp:cNvGraphicFramePr>
+              <a:graphicFrameLocks xmlns:a="http://schemas.openxmlformats.org/drawingml/2006/main" noChangeAspect="1"/>
+            </wp:cNvGraphicFramePr>
+            <a:graphic xmlns:a="http://schemas.openxmlformats.org/drawingml/2006/main">
+              <a:graphicData uri="http://schemas.openxmlformats.org/drawingml/2006/picture">
+                <pic:pic xmlns:pic="http://schemas.openxmlformats.org/drawingml/2006/picture">
+                  <pic:nvPicPr>
+                    <pic:cNvPr id="2099722166" name="Image 1" descr="Une image contenant texte, capture d’écran, Police, Logiciel multimédia&#10;&#10;Description générée automatiquement"/>
+                    <pic:cNvPicPr/>
+                  </pic:nvPicPr>
+                  <pic:blipFill>
+                    <a:blip r:embed="rId32"/>
+                    <a:stretch>
+                      <a:fillRect/>
+                    </a:stretch>
+                  </pic:blipFill>
+                  <pic:spPr>
+                    <a:xfrm>
+                      <a:off x="0" y="0"/>
+                      <a:ext cx="4753638" cy="1333686"/>
+                    </a:xfrm>
+                    <a:prstGeom prst="rect">
+                      <a:avLst/>
+                    </a:prstGeom>
+                  </pic:spPr>
+                </pic:pic>
+              </a:graphicData>
+            </a:graphic>
+          </wp:inline>
+        </w:drawing>
+      </w:r>
+    </w:p>
+    <w:p>
+      <w:pPr>
+        <w:rPr>
+          <w:b/>
+          <w:bCs/>
+          <w:color w:val="FF0000"/>
+          <w:lang w:val="en-US"/>
+        </w:rPr>
+      </w:pPr>
+      <w:r>
+        <w:rPr>
+          <w:b/>
+          <w:bCs/>
+          <w:color w:val="FF0000"/>
+          <w:lang w:val="en-US"/>
+        </w:rPr>
+        <w:lastRenderedPageBreak/>
+        <w:drawing>
+          <wp:inline distT="0" distB="0" distL="0" distR="0" wp14:anchorId="6EFDCC66" wp14:editId="1FAE08DA">
+            <wp:extent cx="5760720" cy="3614420"/>
+            <wp:effectExtent l="0" t="0" r="0" b="5080"/>
+            <wp:docPr id="63250302" name="Image 1" descr="Une image contenant texte, capture d’écran, logiciel, Logiciel multimédia&#10;&#10;Description générée automatiquement"/>
+            <wp:cNvGraphicFramePr>
+              <a:graphicFrameLocks xmlns:a="http://schemas.openxmlformats.org/drawingml/2006/main" noChangeAspect="1"/>
+            </wp:cNvGraphicFramePr>
+            <a:graphic xmlns:a="http://schemas.openxmlformats.org/drawingml/2006/main">
+              <a:graphicData uri="http://schemas.openxmlformats.org/drawingml/2006/picture">
+                <pic:pic xmlns:pic="http://schemas.openxmlformats.org/drawingml/2006/picture">
+                  <pic:nvPicPr>
+                    <pic:cNvPr id="63250302" name="Image 1" descr="Une image contenant texte, capture d’écran, logiciel, Logiciel multimédia&#10;&#10;Description générée automatiquement"/>
+                    <pic:cNvPicPr/>
+                  </pic:nvPicPr>
+                  <pic:blipFill>
+                    <a:blip r:embed="rId33"/>
+                    <a:stretch>
+                      <a:fillRect/>
+                    </a:stretch>
+                  </pic:blipFill>
+                  <pic:spPr>
+                    <a:xfrm>
+                      <a:off x="0" y="0"/>
+                      <a:ext cx="5760720" cy="3614420"/>
+                    </a:xfrm>
+                    <a:prstGeom prst="rect">
+                      <a:avLst/>
+                    </a:prstGeom>
+                  </pic:spPr>
+                </pic:pic>
+              </a:graphicData>
+            </a:graphic>
+          </wp:inline>
+        </w:drawing>
+      </w:r>
+    </w:p>
+    <w:p>
+      <w:pPr>
+        <w:rPr>
+          <w:b/>
+          <w:bCs/>
+          <w:color w:val="FF0000"/>
+          <w:lang w:val="en-US"/>
+        </w:rPr>
+      </w:pPr>
+    </w:p>
     <w:sectPr>
       <w:pgSz w:w="11906" w:h="16838"/>
       <w:pgMar w:top="1417" w:right="1417" w:bottom="1417" w:left="1417" w:header="708" w:footer="708" w:gutter="0"/>
@@ -5300,9 +7022,98 @@
 <file path=word/numbering.xml><?xml version="1.0" encoding="utf-8"?>
 <w:numbering xmlns:wpc="http://schemas.microsoft.com/office/word/2010/wordprocessingCanvas" xmlns:cx="http://schemas.microsoft.com/office/drawing/2014/chartex" xmlns:cx1="http://schemas.microsoft.com/office/drawing/2015/9/8/chartex" xmlns:cx2="http://schemas.microsoft.com/office/drawing/2015/10/21/chartex" xmlns:cx3="http://schemas.microsoft.com/office/drawing/2016/5/9/chartex" xmlns:cx4="http://schemas.microsoft.com/office/drawing/2016/5/10/chartex" xmlns:cx5="http://schemas.microsoft.com/office/drawing/2016/5/11/chartex" xmlns:cx6="http://schemas.microsoft.com/office/drawing/2016/5/12/chartex" xmlns:cx7="http://schemas.microsoft.com/office/drawing/2016/5/13/chartex" xmlns:cx8="http://schemas.microsoft.com/office/drawing/2016/5/14/chartex" xmlns:mc="http://schemas.openxmlformats.org/markup-compatibility/2006" xmlns:aink="http://schemas.microsoft.com/office/drawing/2016/ink" xmlns:am3d="http://schemas.microsoft.com/office/drawing/2017/model3d" xmlns:o="urn:schemas-microsoft-com:office:office" xmlns:oel="http://schemas.microsoft.com/office/2019/extlst" xmlns:r="http://schemas.openxmlformats.org/officeDocument/2006/relationships" xmlns:m="http://schemas.openxmlformats.org/officeDocument/2006/math" xmlns:v="urn:schemas-microsoft-com:vml" xmlns:wp14="http://schemas.microsoft.com/office/word/2010/wordprocessingDrawing" xmlns:wp="http://schemas.openxmlformats.org/drawingml/2006/wordprocessingDrawing" xmlns:w10="urn:schemas-microsoft-com:office:word" xmlns:w="http://schemas.openxmlformats.org/wordprocessingml/2006/main" xmlns:w14="http://schemas.microsoft.com/office/word/2010/wordml" xmlns:w15="http://schemas.microsoft.com/office/word/2012/wordml" xmlns:w16cex="http://schemas.microsoft.com/office/word/2018/wordml/cex" xmlns:w16cid="http://schemas.microsoft.com/office/word/2016/wordml/cid" xmlns:w16="http://schemas.microsoft.com/office/word/2018/wordml" xmlns:w16sdtdh="http://schemas.microsoft.com/office/word/2020/wordml/sdtdatahash" xmlns:w16se="http://schemas.microsoft.com/office/word/2015/wordml/symex" xmlns:wpg="http://schemas.microsoft.com/office/word/2010/wordprocessingGroup" xmlns:wpi="http://schemas.microsoft.com/office/word/2010/wordprocessingInk" xmlns:wne="http://schemas.microsoft.com/office/word/2006/wordml" xmlns:wps="http://schemas.microsoft.com/office/word/2010/wordprocessingShape" mc:Ignorable="w14 w15 w16se w16cid w16 w16cex w16sdtdh wp14">
   <w:abstractNum w:abstractNumId="0" w15:restartNumberingAfterBreak="0">
+    <w:nsid w:val="0E186D5F"/>
+    <w:multiLevelType w:val="hybridMultilevel"/>
+    <w:tmpl w:val="3CD66306"/>
+    <w:lvl w:ilvl="0" w:tplc="FFFFFFFF">
+      <w:start w:val="1"/>
+      <w:numFmt w:val="decimal"/>
+      <w:lvlText w:val="%1."/>
+      <w:lvlJc w:val="left"/>
+      <w:pPr>
+        <w:ind w:left="720" w:hanging="360"/>
+      </w:pPr>
+      <w:rPr>
+        <w:rFonts w:hint="default"/>
+      </w:rPr>
+    </w:lvl>
+    <w:lvl w:ilvl="1" w:tplc="FFFFFFFF" w:tentative="1">
+      <w:start w:val="1"/>
+      <w:numFmt w:val="lowerLetter"/>
+      <w:lvlText w:val="%2."/>
+      <w:lvlJc w:val="left"/>
+      <w:pPr>
+        <w:ind w:left="1440" w:hanging="360"/>
+      </w:pPr>
+    </w:lvl>
+    <w:lvl w:ilvl="2" w:tplc="FFFFFFFF" w:tentative="1">
+      <w:start w:val="1"/>
+      <w:numFmt w:val="lowerRoman"/>
+      <w:lvlText w:val="%3."/>
+      <w:lvlJc w:val="right"/>
+      <w:pPr>
+        <w:ind w:left="2160" w:hanging="180"/>
+      </w:pPr>
+    </w:lvl>
+    <w:lvl w:ilvl="3" w:tplc="FFFFFFFF" w:tentative="1">
+      <w:start w:val="1"/>
+      <w:numFmt w:val="decimal"/>
+      <w:lvlText w:val="%4."/>
+      <w:lvlJc w:val="left"/>
+      <w:pPr>
+        <w:ind w:left="2880" w:hanging="360"/>
+      </w:pPr>
+    </w:lvl>
+    <w:lvl w:ilvl="4" w:tplc="FFFFFFFF" w:tentative="1">
+      <w:start w:val="1"/>
+      <w:numFmt w:val="lowerLetter"/>
+      <w:lvlText w:val="%5."/>
+      <w:lvlJc w:val="left"/>
+      <w:pPr>
+        <w:ind w:left="3600" w:hanging="360"/>
+      </w:pPr>
+    </w:lvl>
+    <w:lvl w:ilvl="5" w:tplc="FFFFFFFF" w:tentative="1">
+      <w:start w:val="1"/>
+      <w:numFmt w:val="lowerRoman"/>
+      <w:lvlText w:val="%6."/>
+      <w:lvlJc w:val="right"/>
+      <w:pPr>
+        <w:ind w:left="4320" w:hanging="180"/>
+      </w:pPr>
+    </w:lvl>
+    <w:lvl w:ilvl="6" w:tplc="FFFFFFFF" w:tentative="1">
+      <w:start w:val="1"/>
+      <w:numFmt w:val="decimal"/>
+      <w:lvlText w:val="%7."/>
+      <w:lvlJc w:val="left"/>
+      <w:pPr>
+        <w:ind w:left="5040" w:hanging="360"/>
+      </w:pPr>
+    </w:lvl>
+    <w:lvl w:ilvl="7" w:tplc="FFFFFFFF" w:tentative="1">
+      <w:start w:val="1"/>
+      <w:numFmt w:val="lowerLetter"/>
+      <w:lvlText w:val="%8."/>
+      <w:lvlJc w:val="left"/>
+      <w:pPr>
+        <w:ind w:left="5760" w:hanging="360"/>
+      </w:pPr>
+    </w:lvl>
+    <w:lvl w:ilvl="8" w:tplc="FFFFFFFF" w:tentative="1">
+      <w:start w:val="1"/>
+      <w:numFmt w:val="lowerRoman"/>
+      <w:lvlText w:val="%9."/>
+      <w:lvlJc w:val="right"/>
+      <w:pPr>
+        <w:ind w:left="6480" w:hanging="180"/>
+      </w:pPr>
+    </w:lvl>
+  </w:abstractNum>
+  <w:abstractNum w:abstractNumId="1" w15:restartNumberingAfterBreak="0">
     <w:nsid w:val="1FB47CFE"/>
     <w:multiLevelType w:val="hybridMultilevel"/>
-    <w:tmpl w:val="3CD66306"/>
+    <w:tmpl w:val="A5EE0500"/>
     <w:lvl w:ilvl="0" w:tplc="040C000F">
       <w:start w:val="1"/>
       <w:numFmt w:val="decimal"/>
@@ -5388,7 +7199,7 @@
       </w:pPr>
     </w:lvl>
   </w:abstractNum>
-  <w:abstractNum w:abstractNumId="1" w15:restartNumberingAfterBreak="0">
+  <w:abstractNum w:abstractNumId="2" w15:restartNumberingAfterBreak="0">
     <w:nsid w:val="4D03362F"/>
     <w:multiLevelType w:val="multilevel"/>
     <w:tmpl w:val="EF38E146"/>
@@ -5505,7 +7316,7 @@
       </w:pPr>
     </w:lvl>
   </w:abstractNum>
-  <w:abstractNum w:abstractNumId="2" w15:restartNumberingAfterBreak="0">
+  <w:abstractNum w:abstractNumId="3" w15:restartNumberingAfterBreak="0">
     <w:nsid w:val="5C3529A5"/>
     <w:multiLevelType w:val="hybridMultilevel"/>
     <w:tmpl w:val="69A08252"/>
@@ -5594,7 +7405,7 @@
       </w:pPr>
     </w:lvl>
   </w:abstractNum>
-  <w:abstractNum w:abstractNumId="3" w15:restartNumberingAfterBreak="0">
+  <w:abstractNum w:abstractNumId="4" w15:restartNumberingAfterBreak="0">
     <w:nsid w:val="62E11131"/>
     <w:multiLevelType w:val="multilevel"/>
     <w:tmpl w:val="67F6CD9E"/>
@@ -5711,7 +7522,7 @@
       </w:pPr>
     </w:lvl>
   </w:abstractNum>
-  <w:abstractNum w:abstractNumId="4" w15:restartNumberingAfterBreak="0">
+  <w:abstractNum w:abstractNumId="5" w15:restartNumberingAfterBreak="0">
     <w:nsid w:val="71D01A73"/>
     <w:multiLevelType w:val="multilevel"/>
     <w:tmpl w:val="BFD83116"/>
@@ -5860,7 +7671,7 @@
       </w:rPr>
     </w:lvl>
   </w:abstractNum>
-  <w:abstractNum w:abstractNumId="5" w15:restartNumberingAfterBreak="0">
+  <w:abstractNum w:abstractNumId="6" w15:restartNumberingAfterBreak="0">
     <w:nsid w:val="7C05161B"/>
     <w:multiLevelType w:val="hybridMultilevel"/>
     <w:tmpl w:val="69A08252"/>
@@ -5950,22 +7761,25 @@
     </w:lvl>
   </w:abstractNum>
   <w:num w:numId="1" w16cid:durableId="355929720">
-    <w:abstractNumId w:val="0"/>
+    <w:abstractNumId w:val="1"/>
   </w:num>
   <w:num w:numId="2" w16cid:durableId="1920402654">
+    <w:abstractNumId w:val="4"/>
+  </w:num>
+  <w:num w:numId="3" w16cid:durableId="1516000195">
+    <w:abstractNumId w:val="2"/>
+  </w:num>
+  <w:num w:numId="4" w16cid:durableId="884869336">
+    <w:abstractNumId w:val="6"/>
+  </w:num>
+  <w:num w:numId="5" w16cid:durableId="1733502762">
     <w:abstractNumId w:val="3"/>
   </w:num>
-  <w:num w:numId="3" w16cid:durableId="1516000195">
-    <w:abstractNumId w:val="1"/>
-  </w:num>
-  <w:num w:numId="4" w16cid:durableId="884869336">
+  <w:num w:numId="6" w16cid:durableId="1136290862">
     <w:abstractNumId w:val="5"/>
   </w:num>
-  <w:num w:numId="5" w16cid:durableId="1733502762">
-    <w:abstractNumId w:val="2"/>
-  </w:num>
-  <w:num w:numId="6" w16cid:durableId="1136290862">
-    <w:abstractNumId w:val="4"/>
+  <w:num w:numId="7" w16cid:durableId="815561341">
+    <w:abstractNumId w:val="0"/>
   </w:num>
 </w:numbering>
 </file>

</xml_diff>

<commit_message>
Add Invalidating Tokens to the Nest-Auth
</commit_message>
<xml_diff>
--- a/NestJs Authentification and authorization.docx
+++ b/NestJs Authentification and authorization.docx
@@ -7841,6 +7841,7 @@
         <w:rPr>
           <w:b/>
           <w:bCs/>
+          <w:noProof/>
           <w:color w:val="FF0000"/>
           <w:lang w:val="en-US"/>
         </w:rPr>
@@ -7960,6 +7961,7 @@
         <w:rPr>
           <w:b/>
           <w:bCs/>
+          <w:noProof/>
           <w:color w:val="FF0000"/>
           <w:lang w:val="en-US"/>
         </w:rPr>
@@ -8014,6 +8016,7 @@
         <w:rPr>
           <w:b/>
           <w:bCs/>
+          <w:noProof/>
           <w:color w:val="FF0000"/>
           <w:lang w:val="en-US"/>
         </w:rPr>
@@ -8067,6 +8070,7 @@
         <w:rPr>
           <w:b/>
           <w:bCs/>
+          <w:noProof/>
           <w:color w:val="FF0000"/>
           <w:lang w:val="en-US"/>
         </w:rPr>
@@ -8770,6 +8774,7 @@
         <w:rPr>
           <w:b/>
           <w:bCs/>
+          <w:noProof/>
           <w:color w:val="FF0000"/>
           <w:lang w:val="en-US"/>
         </w:rPr>
@@ -8823,6 +8828,7 @@
         <w:rPr>
           <w:b/>
           <w:bCs/>
+          <w:noProof/>
           <w:color w:val="FF0000"/>
           <w:lang w:val="en-US"/>
         </w:rPr>
@@ -12392,6 +12398,7 @@
         <w:rPr>
           <w:b/>
           <w:bCs/>
+          <w:noProof/>
           <w:color w:val="FF0000"/>
           <w:lang w:val="en-US"/>
         </w:rPr>
@@ -12478,13 +12485,1984 @@
     </w:p>
     <w:p>
       <w:pPr>
+        <w:pStyle w:val="NormalWeb"/>
+        <w:pBdr>
+          <w:top w:val="single" w:sz="2" w:space="0" w:color="D9D9E3"/>
+          <w:left w:val="single" w:sz="2" w:space="0" w:color="D9D9E3"/>
+          <w:bottom w:val="single" w:sz="2" w:space="0" w:color="D9D9E3"/>
+          <w:right w:val="single" w:sz="2" w:space="0" w:color="D9D9E3"/>
+        </w:pBdr>
+        <w:spacing w:before="300" w:beforeAutospacing="0" w:after="300" w:afterAutospacing="0"/>
+        <w:rPr>
+          <w:rFonts w:ascii="Segoe UI" w:hAnsi="Segoe UI" w:cs="Segoe UI"/>
+          <w:color w:val="374151"/>
+          <w:lang w:val="en-US"/>
+        </w:rPr>
+      </w:pPr>
+      <w:r>
+        <w:rPr>
+          <w:rFonts w:ascii="Segoe UI" w:hAnsi="Segoe UI" w:cs="Segoe UI"/>
+          <w:color w:val="374151"/>
+          <w:lang w:val="en-US"/>
+        </w:rPr>
+        <w:lastRenderedPageBreak/>
+        <w:t>Here's a general approach to invalidating tokens using refresh token rotation in a system:</w:t>
+      </w:r>
+    </w:p>
+    <w:p>
+      <w:pPr>
+        <w:pStyle w:val="NormalWeb"/>
+        <w:numPr>
+          <w:ilvl w:val="0"/>
+          <w:numId w:val="11"/>
+        </w:numPr>
+        <w:pBdr>
+          <w:top w:val="single" w:sz="2" w:space="0" w:color="D9D9E3"/>
+          <w:left w:val="single" w:sz="2" w:space="5" w:color="D9D9E3"/>
+          <w:bottom w:val="single" w:sz="2" w:space="0" w:color="D9D9E3"/>
+          <w:right w:val="single" w:sz="2" w:space="0" w:color="D9D9E3"/>
+        </w:pBdr>
+        <w:spacing w:before="0" w:beforeAutospacing="0" w:after="0" w:afterAutospacing="0"/>
+        <w:rPr>
+          <w:rFonts w:ascii="Segoe UI" w:hAnsi="Segoe UI" w:cs="Segoe UI"/>
+          <w:color w:val="374151"/>
+          <w:lang w:val="en-US"/>
+        </w:rPr>
+      </w:pPr>
+      <w:r>
+        <w:rPr>
+          <w:rStyle w:val="lev"/>
+          <w:rFonts w:ascii="Segoe UI" w:hAnsi="Segoe UI" w:cs="Segoe UI"/>
+          <w:color w:val="374151"/>
+          <w:bdr w:val="single" w:sz="2" w:space="0" w:color="D9D9E3" w:frame="1"/>
+          <w:lang w:val="en-US"/>
+        </w:rPr>
+        <w:t>Token Revocation List (Blacklist)</w:t>
+      </w:r>
+      <w:r>
+        <w:rPr>
+          <w:rFonts w:ascii="Segoe UI" w:hAnsi="Segoe UI" w:cs="Segoe UI"/>
+          <w:color w:val="374151"/>
+          <w:lang w:val="en-US"/>
+        </w:rPr>
+        <w:t>: Maintain a list of revoked or invalidated refresh tokens. When a token is deemed compromised, expired, or should no longer be used (e.g., upon user logout, detected suspicious activity, or password change), add its identifier to a blacklist.</w:t>
+      </w:r>
+    </w:p>
+    <w:p>
+      <w:pPr>
+        <w:pStyle w:val="NormalWeb"/>
+        <w:numPr>
+          <w:ilvl w:val="0"/>
+          <w:numId w:val="11"/>
+        </w:numPr>
+        <w:pBdr>
+          <w:top w:val="single" w:sz="2" w:space="0" w:color="D9D9E3"/>
+          <w:left w:val="single" w:sz="2" w:space="5" w:color="D9D9E3"/>
+          <w:bottom w:val="single" w:sz="2" w:space="0" w:color="D9D9E3"/>
+          <w:right w:val="single" w:sz="2" w:space="0" w:color="D9D9E3"/>
+        </w:pBdr>
+        <w:spacing w:before="0" w:beforeAutospacing="0" w:after="0" w:afterAutospacing="0"/>
+        <w:rPr>
+          <w:rFonts w:ascii="Segoe UI" w:hAnsi="Segoe UI" w:cs="Segoe UI"/>
+          <w:color w:val="374151"/>
+          <w:lang w:val="en-US"/>
+        </w:rPr>
+      </w:pPr>
+      <w:r>
+        <w:rPr>
+          <w:rStyle w:val="lev"/>
+          <w:rFonts w:ascii="Segoe UI" w:hAnsi="Segoe UI" w:cs="Segoe UI"/>
+          <w:color w:val="374151"/>
+          <w:bdr w:val="single" w:sz="2" w:space="0" w:color="D9D9E3" w:frame="1"/>
+          <w:lang w:val="en-US"/>
+        </w:rPr>
+        <w:t>Database or Cache Management</w:t>
+      </w:r>
+      <w:r>
+        <w:rPr>
+          <w:rFonts w:ascii="Segoe UI" w:hAnsi="Segoe UI" w:cs="Segoe UI"/>
+          <w:color w:val="374151"/>
+          <w:lang w:val="en-US"/>
+        </w:rPr>
+        <w:t>: Store token identifiers (or metadata) in a secure database or cache to keep track of tokens that should not be accepted for authentication or token refreshing.</w:t>
+      </w:r>
+    </w:p>
+    <w:p>
+      <w:pPr>
+        <w:pStyle w:val="NormalWeb"/>
+        <w:numPr>
+          <w:ilvl w:val="0"/>
+          <w:numId w:val="11"/>
+        </w:numPr>
+        <w:pBdr>
+          <w:top w:val="single" w:sz="2" w:space="0" w:color="D9D9E3"/>
+          <w:left w:val="single" w:sz="2" w:space="5" w:color="D9D9E3"/>
+          <w:bottom w:val="single" w:sz="2" w:space="0" w:color="D9D9E3"/>
+          <w:right w:val="single" w:sz="2" w:space="0" w:color="D9D9E3"/>
+        </w:pBdr>
+        <w:spacing w:before="0" w:beforeAutospacing="0" w:after="0" w:afterAutospacing="0"/>
+        <w:rPr>
+          <w:rFonts w:ascii="Segoe UI" w:hAnsi="Segoe UI" w:cs="Segoe UI"/>
+          <w:color w:val="374151"/>
+          <w:lang w:val="en-US"/>
+        </w:rPr>
+      </w:pPr>
+      <w:r>
+        <w:rPr>
+          <w:rStyle w:val="lev"/>
+          <w:rFonts w:ascii="Segoe UI" w:hAnsi="Segoe UI" w:cs="Segoe UI"/>
+          <w:color w:val="374151"/>
+          <w:bdr w:val="single" w:sz="2" w:space="0" w:color="D9D9E3" w:frame="1"/>
+          <w:lang w:val="en-US"/>
+        </w:rPr>
+        <w:t>Token Verification Middleware/Interceptor</w:t>
+      </w:r>
+      <w:r>
+        <w:rPr>
+          <w:rFonts w:ascii="Segoe UI" w:hAnsi="Segoe UI" w:cs="Segoe UI"/>
+          <w:color w:val="374151"/>
+          <w:lang w:val="en-US"/>
+        </w:rPr>
+        <w:t>: Implement middleware or interceptors in your authentication logic that checks the incoming refresh token against the blacklist before allowing token refresh or access.</w:t>
+      </w:r>
+    </w:p>
+    <w:p>
+      <w:pPr>
+        <w:pStyle w:val="NormalWeb"/>
+        <w:numPr>
+          <w:ilvl w:val="0"/>
+          <w:numId w:val="11"/>
+        </w:numPr>
+        <w:pBdr>
+          <w:top w:val="single" w:sz="2" w:space="0" w:color="D9D9E3"/>
+          <w:left w:val="single" w:sz="2" w:space="5" w:color="D9D9E3"/>
+          <w:bottom w:val="single" w:sz="2" w:space="0" w:color="D9D9E3"/>
+          <w:right w:val="single" w:sz="2" w:space="0" w:color="D9D9E3"/>
+        </w:pBdr>
+        <w:spacing w:before="0" w:beforeAutospacing="0" w:after="0" w:afterAutospacing="0"/>
+        <w:rPr>
+          <w:rFonts w:ascii="Segoe UI" w:hAnsi="Segoe UI" w:cs="Segoe UI"/>
+          <w:color w:val="374151"/>
+          <w:lang w:val="en-US"/>
+        </w:rPr>
+      </w:pPr>
+      <w:r>
+        <w:rPr>
+          <w:rStyle w:val="lev"/>
+          <w:rFonts w:ascii="Segoe UI" w:hAnsi="Segoe UI" w:cs="Segoe UI"/>
+          <w:color w:val="374151"/>
+          <w:bdr w:val="single" w:sz="2" w:space="0" w:color="D9D9E3" w:frame="1"/>
+          <w:lang w:val="en-US"/>
+        </w:rPr>
+        <w:t>Token Expiration</w:t>
+      </w:r>
+      <w:r>
+        <w:rPr>
+          <w:rFonts w:ascii="Segoe UI" w:hAnsi="Segoe UI" w:cs="Segoe UI"/>
+          <w:color w:val="374151"/>
+          <w:lang w:val="en-US"/>
+        </w:rPr>
+        <w:t>: While refresh tokens typically have a longer lifespan, establish policies to set expiration times, after which the token becomes invalid and requires re-authentication.</w:t>
+      </w:r>
+    </w:p>
+    <w:p>
+      <w:pPr>
+        <w:pStyle w:val="NormalWeb"/>
+        <w:numPr>
+          <w:ilvl w:val="0"/>
+          <w:numId w:val="11"/>
+        </w:numPr>
+        <w:pBdr>
+          <w:top w:val="single" w:sz="2" w:space="0" w:color="D9D9E3"/>
+          <w:left w:val="single" w:sz="2" w:space="5" w:color="D9D9E3"/>
+          <w:bottom w:val="single" w:sz="2" w:space="0" w:color="D9D9E3"/>
+          <w:right w:val="single" w:sz="2" w:space="0" w:color="D9D9E3"/>
+        </w:pBdr>
+        <w:spacing w:before="0" w:beforeAutospacing="0" w:after="0" w:afterAutospacing="0"/>
+        <w:rPr>
+          <w:rFonts w:ascii="Segoe UI" w:hAnsi="Segoe UI" w:cs="Segoe UI"/>
+          <w:color w:val="374151"/>
+          <w:lang w:val="en-US"/>
+        </w:rPr>
+      </w:pPr>
+      <w:r>
+        <w:rPr>
+          <w:rStyle w:val="lev"/>
+          <w:rFonts w:ascii="Segoe UI" w:hAnsi="Segoe UI" w:cs="Segoe UI"/>
+          <w:color w:val="374151"/>
+          <w:bdr w:val="single" w:sz="2" w:space="0" w:color="D9D9E3" w:frame="1"/>
+          <w:lang w:val="en-US"/>
+        </w:rPr>
+        <w:t>Rotate Refresh Tokens</w:t>
+      </w:r>
+      <w:r>
+        <w:rPr>
+          <w:rFonts w:ascii="Segoe UI" w:hAnsi="Segoe UI" w:cs="Segoe UI"/>
+          <w:color w:val="374151"/>
+          <w:lang w:val="en-US"/>
+        </w:rPr>
+        <w:t>: As part of the rotation process, when issuing new refresh tokens, ensure that the old token identifiers are added to the blacklist to prevent their further usage.</w:t>
+      </w:r>
+    </w:p>
+    <w:p>
+      <w:pPr>
+        <w:rPr>
+          <w:b/>
+          <w:bCs/>
+          <w:color w:val="000000" w:themeColor="text1"/>
+          <w:lang w:val="en-US"/>
+        </w:rPr>
+      </w:pPr>
+      <w:r>
         <w:rPr>
           <w:b/>
           <w:bCs/>
           <w:color w:val="FF0000"/>
           <w:lang w:val="en-US"/>
         </w:rPr>
-      </w:pPr>
+        <w:t xml:space="preserve">In our Example we will use Rotate refresh tokens and we will use Redis to store our token in a database </w:t>
+      </w:r>
+      <w:r>
+        <w:rPr>
+          <w:b/>
+          <w:bCs/>
+          <w:color w:val="000000" w:themeColor="text1"/>
+          <w:lang w:val="en-US"/>
+        </w:rPr>
+        <w:t>(it IS NOT RECOMMENDED TO STORE OUR TOKENS IN A DATABASE FOR SECURITY ISSUE)</w:t>
+      </w:r>
+    </w:p>
+    <w:p>
+      <w:pPr>
+        <w:rPr>
+          <w:b/>
+          <w:bCs/>
+          <w:color w:val="FF0000"/>
+          <w:lang w:val="en-US"/>
+        </w:rPr>
+      </w:pPr>
+      <w:r>
+        <w:rPr>
+          <w:b/>
+          <w:bCs/>
+          <w:color w:val="FF0000"/>
+          <w:lang w:val="en-US"/>
+        </w:rPr>
+        <w:t>Our Example:</w:t>
+      </w:r>
+    </w:p>
+    <w:p>
+      <w:pPr>
+        <w:rPr>
+          <w:b/>
+          <w:bCs/>
+          <w:color w:val="FF0000"/>
+          <w:lang w:val="en-US"/>
+        </w:rPr>
+      </w:pPr>
+      <w:r>
+        <w:rPr>
+          <w:b/>
+          <w:bCs/>
+          <w:color w:val="FF0000"/>
+          <w:lang w:val="en-US"/>
+        </w:rPr>
+        <w:drawing>
+          <wp:inline distT="0" distB="0" distL="0" distR="0" wp14:anchorId="0FB780F1" wp14:editId="5E6E417E">
+            <wp:extent cx="5760720" cy="502920"/>
+            <wp:effectExtent l="0" t="0" r="0" b="0"/>
+            <wp:docPr id="1428806254" name="Image 1"/>
+            <wp:cNvGraphicFramePr>
+              <a:graphicFrameLocks xmlns:a="http://schemas.openxmlformats.org/drawingml/2006/main" noChangeAspect="1"/>
+            </wp:cNvGraphicFramePr>
+            <a:graphic xmlns:a="http://schemas.openxmlformats.org/drawingml/2006/main">
+              <a:graphicData uri="http://schemas.openxmlformats.org/drawingml/2006/picture">
+                <pic:pic xmlns:pic="http://schemas.openxmlformats.org/drawingml/2006/picture">
+                  <pic:nvPicPr>
+                    <pic:cNvPr id="1428806254" name=""/>
+                    <pic:cNvPicPr/>
+                  </pic:nvPicPr>
+                  <pic:blipFill>
+                    <a:blip r:embed="rId47"/>
+                    <a:stretch>
+                      <a:fillRect/>
+                    </a:stretch>
+                  </pic:blipFill>
+                  <pic:spPr>
+                    <a:xfrm>
+                      <a:off x="0" y="0"/>
+                      <a:ext cx="5760720" cy="502920"/>
+                    </a:xfrm>
+                    <a:prstGeom prst="rect">
+                      <a:avLst/>
+                    </a:prstGeom>
+                  </pic:spPr>
+                </pic:pic>
+              </a:graphicData>
+            </a:graphic>
+          </wp:inline>
+        </w:drawing>
+      </w:r>
+    </w:p>
+    <w:p>
+      <w:pPr>
+        <w:rPr>
+          <w:b/>
+          <w:bCs/>
+          <w:color w:val="FF0000"/>
+          <w:lang w:val="en-US"/>
+        </w:rPr>
+      </w:pPr>
+      <w:r>
+        <w:rPr>
+          <w:b/>
+          <w:bCs/>
+          <w:color w:val="FF0000"/>
+          <w:lang w:val="en-US"/>
+        </w:rPr>
+        <w:drawing>
+          <wp:inline distT="0" distB="0" distL="0" distR="0" wp14:anchorId="661E8674" wp14:editId="1785114D">
+            <wp:extent cx="5760720" cy="1482725"/>
+            <wp:effectExtent l="0" t="0" r="0" b="0"/>
+            <wp:docPr id="186807411" name="Image 1" descr="Une image contenant logiciel, Logiciel multimédia, texte, Logiciel de graphisme&#10;&#10;Description générée automatiquement"/>
+            <wp:cNvGraphicFramePr>
+              <a:graphicFrameLocks xmlns:a="http://schemas.openxmlformats.org/drawingml/2006/main" noChangeAspect="1"/>
+            </wp:cNvGraphicFramePr>
+            <a:graphic xmlns:a="http://schemas.openxmlformats.org/drawingml/2006/main">
+              <a:graphicData uri="http://schemas.openxmlformats.org/drawingml/2006/picture">
+                <pic:pic xmlns:pic="http://schemas.openxmlformats.org/drawingml/2006/picture">
+                  <pic:nvPicPr>
+                    <pic:cNvPr id="186807411" name="Image 1" descr="Une image contenant logiciel, Logiciel multimédia, texte, Logiciel de graphisme&#10;&#10;Description générée automatiquement"/>
+                    <pic:cNvPicPr/>
+                  </pic:nvPicPr>
+                  <pic:blipFill>
+                    <a:blip r:embed="rId48"/>
+                    <a:stretch>
+                      <a:fillRect/>
+                    </a:stretch>
+                  </pic:blipFill>
+                  <pic:spPr>
+                    <a:xfrm>
+                      <a:off x="0" y="0"/>
+                      <a:ext cx="5760720" cy="1482725"/>
+                    </a:xfrm>
+                    <a:prstGeom prst="rect">
+                      <a:avLst/>
+                    </a:prstGeom>
+                  </pic:spPr>
+                </pic:pic>
+              </a:graphicData>
+            </a:graphic>
+          </wp:inline>
+        </w:drawing>
+      </w:r>
+    </w:p>
+    <w:p>
+      <w:pPr>
+        <w:rPr>
+          <w:b/>
+          <w:bCs/>
+          <w:color w:val="FF0000"/>
+          <w:lang w:val="en-US"/>
+        </w:rPr>
+      </w:pPr>
+      <w:r>
+        <w:rPr>
+          <w:b/>
+          <w:bCs/>
+          <w:color w:val="FF0000"/>
+          <w:lang w:val="en-US"/>
+        </w:rPr>
+        <w:lastRenderedPageBreak/>
+        <w:drawing>
+          <wp:inline distT="0" distB="0" distL="0" distR="0" wp14:anchorId="145C59F6" wp14:editId="35F3E5C5">
+            <wp:extent cx="4344006" cy="3258005"/>
+            <wp:effectExtent l="0" t="0" r="0" b="0"/>
+            <wp:docPr id="1831559658" name="Image 1" descr="Une image contenant texte, capture d’écran, logiciel&#10;&#10;Description générée automatiquement"/>
+            <wp:cNvGraphicFramePr>
+              <a:graphicFrameLocks xmlns:a="http://schemas.openxmlformats.org/drawingml/2006/main" noChangeAspect="1"/>
+            </wp:cNvGraphicFramePr>
+            <a:graphic xmlns:a="http://schemas.openxmlformats.org/drawingml/2006/main">
+              <a:graphicData uri="http://schemas.openxmlformats.org/drawingml/2006/picture">
+                <pic:pic xmlns:pic="http://schemas.openxmlformats.org/drawingml/2006/picture">
+                  <pic:nvPicPr>
+                    <pic:cNvPr id="1831559658" name="Image 1" descr="Une image contenant texte, capture d’écran, logiciel&#10;&#10;Description générée automatiquement"/>
+                    <pic:cNvPicPr/>
+                  </pic:nvPicPr>
+                  <pic:blipFill>
+                    <a:blip r:embed="rId49"/>
+                    <a:stretch>
+                      <a:fillRect/>
+                    </a:stretch>
+                  </pic:blipFill>
+                  <pic:spPr>
+                    <a:xfrm>
+                      <a:off x="0" y="0"/>
+                      <a:ext cx="4344006" cy="3258005"/>
+                    </a:xfrm>
+                    <a:prstGeom prst="rect">
+                      <a:avLst/>
+                    </a:prstGeom>
+                  </pic:spPr>
+                </pic:pic>
+              </a:graphicData>
+            </a:graphic>
+          </wp:inline>
+        </w:drawing>
+      </w:r>
+    </w:p>
+    <w:p>
+      <w:pPr>
+        <w:pStyle w:val="PrformatHTML"/>
+        <w:shd w:val="clear" w:color="auto" w:fill="1E1F22"/>
+        <w:rPr>
+          <w:color w:val="BCBEC4"/>
+          <w:lang w:val="en-US"/>
+        </w:rPr>
+      </w:pPr>
+      <w:r>
+        <w:rPr>
+          <w:color w:val="CF8E6D"/>
+          <w:lang w:val="en-US"/>
+        </w:rPr>
+        <w:t xml:space="preserve">import </w:t>
+      </w:r>
+      <w:r>
+        <w:rPr>
+          <w:color w:val="BCBEC4"/>
+          <w:lang w:val="en-US"/>
+        </w:rPr>
+        <w:t>{</w:t>
+      </w:r>
+      <w:r>
+        <w:rPr>
+          <w:color w:val="BCBEC4"/>
+          <w:lang w:val="en-US"/>
+        </w:rPr>
+        <w:br/>
+        <w:t xml:space="preserve">  </w:t>
+      </w:r>
+      <w:r>
+        <w:rPr>
+          <w:color w:val="56A8F5"/>
+          <w:lang w:val="en-US"/>
+        </w:rPr>
+        <w:t>Injectable</w:t>
+      </w:r>
+      <w:r>
+        <w:rPr>
+          <w:color w:val="BCBEC4"/>
+          <w:lang w:val="en-US"/>
+        </w:rPr>
+        <w:t>,</w:t>
+      </w:r>
+      <w:r>
+        <w:rPr>
+          <w:color w:val="BCBEC4"/>
+          <w:lang w:val="en-US"/>
+        </w:rPr>
+        <w:br/>
+        <w:t xml:space="preserve">  OnApplicationBootstrap,</w:t>
+      </w:r>
+      <w:r>
+        <w:rPr>
+          <w:color w:val="BCBEC4"/>
+          <w:lang w:val="en-US"/>
+        </w:rPr>
+        <w:br/>
+        <w:t xml:space="preserve">  OnApplicationShutdown,</w:t>
+      </w:r>
+      <w:r>
+        <w:rPr>
+          <w:color w:val="BCBEC4"/>
+          <w:lang w:val="en-US"/>
+        </w:rPr>
+        <w:br/>
+        <w:t xml:space="preserve">} </w:t>
+      </w:r>
+      <w:r>
+        <w:rPr>
+          <w:color w:val="CF8E6D"/>
+          <w:lang w:val="en-US"/>
+        </w:rPr>
+        <w:t xml:space="preserve">from </w:t>
+      </w:r>
+      <w:r>
+        <w:rPr>
+          <w:color w:val="6AAB73"/>
+          <w:lang w:val="en-US"/>
+        </w:rPr>
+        <w:t>'@nestjs/common'</w:t>
+      </w:r>
+      <w:r>
+        <w:rPr>
+          <w:color w:val="BCBEC4"/>
+          <w:lang w:val="en-US"/>
+        </w:rPr>
+        <w:t>;</w:t>
+      </w:r>
+      <w:r>
+        <w:rPr>
+          <w:color w:val="BCBEC4"/>
+          <w:lang w:val="en-US"/>
+        </w:rPr>
+        <w:br/>
+      </w:r>
+      <w:r>
+        <w:rPr>
+          <w:color w:val="CF8E6D"/>
+          <w:lang w:val="en-US"/>
+        </w:rPr>
+        <w:t xml:space="preserve">import </w:t>
+      </w:r>
+      <w:r>
+        <w:rPr>
+          <w:color w:val="BCBEC4"/>
+          <w:lang w:val="en-US"/>
+        </w:rPr>
+        <w:t xml:space="preserve">Redis </w:t>
+      </w:r>
+      <w:r>
+        <w:rPr>
+          <w:color w:val="CF8E6D"/>
+          <w:lang w:val="en-US"/>
+        </w:rPr>
+        <w:t xml:space="preserve">from </w:t>
+      </w:r>
+      <w:r>
+        <w:rPr>
+          <w:color w:val="6AAB73"/>
+          <w:lang w:val="en-US"/>
+        </w:rPr>
+        <w:t>'ioredis'</w:t>
+      </w:r>
+      <w:r>
+        <w:rPr>
+          <w:color w:val="BCBEC4"/>
+          <w:lang w:val="en-US"/>
+        </w:rPr>
+        <w:t>;</w:t>
+      </w:r>
+      <w:r>
+        <w:rPr>
+          <w:color w:val="BCBEC4"/>
+          <w:lang w:val="en-US"/>
+        </w:rPr>
+        <w:br/>
+      </w:r>
+      <w:r>
+        <w:rPr>
+          <w:color w:val="BCBEC4"/>
+          <w:lang w:val="en-US"/>
+        </w:rPr>
+        <w:br/>
+      </w:r>
+      <w:r>
+        <w:rPr>
+          <w:color w:val="CF8E6D"/>
+          <w:lang w:val="en-US"/>
+        </w:rPr>
+        <w:t xml:space="preserve">export class </w:t>
+      </w:r>
+      <w:r>
+        <w:rPr>
+          <w:color w:val="BCBEC4"/>
+          <w:lang w:val="en-US"/>
+        </w:rPr>
+        <w:t xml:space="preserve">InvalidatedRefreshTokenError </w:t>
+      </w:r>
+      <w:r>
+        <w:rPr>
+          <w:color w:val="CF8E6D"/>
+          <w:lang w:val="en-US"/>
+        </w:rPr>
+        <w:t xml:space="preserve">extends </w:t>
+      </w:r>
+      <w:r>
+        <w:rPr>
+          <w:color w:val="56A8F5"/>
+          <w:lang w:val="en-US"/>
+        </w:rPr>
+        <w:t xml:space="preserve">Error </w:t>
+      </w:r>
+      <w:r>
+        <w:rPr>
+          <w:color w:val="BCBEC4"/>
+          <w:lang w:val="en-US"/>
+        </w:rPr>
+        <w:t>{}</w:t>
+      </w:r>
+      <w:r>
+        <w:rPr>
+          <w:color w:val="BCBEC4"/>
+          <w:lang w:val="en-US"/>
+        </w:rPr>
+        <w:br/>
+      </w:r>
+      <w:r>
+        <w:rPr>
+          <w:color w:val="BCBEC4"/>
+          <w:lang w:val="en-US"/>
+        </w:rPr>
+        <w:br/>
+      </w:r>
+      <w:r>
+        <w:rPr>
+          <w:color w:val="B3AE60"/>
+          <w:lang w:val="en-US"/>
+        </w:rPr>
+        <w:t>@Injectable</w:t>
+      </w:r>
+      <w:r>
+        <w:rPr>
+          <w:color w:val="BCBEC4"/>
+          <w:lang w:val="en-US"/>
+        </w:rPr>
+        <w:t>()</w:t>
+      </w:r>
+      <w:r>
+        <w:rPr>
+          <w:color w:val="BCBEC4"/>
+          <w:lang w:val="en-US"/>
+        </w:rPr>
+        <w:br/>
+      </w:r>
+      <w:r>
+        <w:rPr>
+          <w:color w:val="CF8E6D"/>
+          <w:lang w:val="en-US"/>
+        </w:rPr>
+        <w:t xml:space="preserve">export class </w:t>
+      </w:r>
+      <w:r>
+        <w:rPr>
+          <w:color w:val="BCBEC4"/>
+          <w:lang w:val="en-US"/>
+        </w:rPr>
+        <w:t>RefreshTokenIdsStorage</w:t>
+      </w:r>
+      <w:r>
+        <w:rPr>
+          <w:color w:val="BCBEC4"/>
+          <w:lang w:val="en-US"/>
+        </w:rPr>
+        <w:br/>
+        <w:t xml:space="preserve">  </w:t>
+      </w:r>
+      <w:r>
+        <w:rPr>
+          <w:color w:val="CF8E6D"/>
+          <w:lang w:val="en-US"/>
+        </w:rPr>
+        <w:t xml:space="preserve">implements </w:t>
+      </w:r>
+      <w:r>
+        <w:rPr>
+          <w:color w:val="BCBEC4"/>
+          <w:lang w:val="en-US"/>
+        </w:rPr>
+        <w:t>OnApplicationBootstrap, OnApplicationShutdown</w:t>
+      </w:r>
+      <w:r>
+        <w:rPr>
+          <w:color w:val="BCBEC4"/>
+          <w:lang w:val="en-US"/>
+        </w:rPr>
+        <w:br/>
+        <w:t>{</w:t>
+      </w:r>
+      <w:r>
+        <w:rPr>
+          <w:color w:val="BCBEC4"/>
+          <w:lang w:val="en-US"/>
+        </w:rPr>
+        <w:br/>
+        <w:t xml:space="preserve">  </w:t>
+      </w:r>
+      <w:r>
+        <w:rPr>
+          <w:color w:val="CF8E6D"/>
+          <w:lang w:val="en-US"/>
+        </w:rPr>
+        <w:t xml:space="preserve">private </w:t>
+      </w:r>
+      <w:r>
+        <w:rPr>
+          <w:color w:val="C77DBB"/>
+          <w:lang w:val="en-US"/>
+        </w:rPr>
+        <w:t>redisClient</w:t>
+      </w:r>
+      <w:r>
+        <w:rPr>
+          <w:color w:val="BCBEC4"/>
+          <w:lang w:val="en-US"/>
+        </w:rPr>
+        <w:t xml:space="preserve">: </w:t>
+      </w:r>
+      <w:r>
+        <w:rPr>
+          <w:color w:val="C77DBB"/>
+          <w:lang w:val="en-US"/>
+        </w:rPr>
+        <w:t>Redis</w:t>
+      </w:r>
+      <w:r>
+        <w:rPr>
+          <w:color w:val="BCBEC4"/>
+          <w:lang w:val="en-US"/>
+        </w:rPr>
+        <w:t>;</w:t>
+      </w:r>
+      <w:r>
+        <w:rPr>
+          <w:color w:val="BCBEC4"/>
+          <w:lang w:val="en-US"/>
+        </w:rPr>
+        <w:br/>
+      </w:r>
+      <w:r>
+        <w:rPr>
+          <w:color w:val="BCBEC4"/>
+          <w:lang w:val="en-US"/>
+        </w:rPr>
+        <w:br/>
+        <w:t xml:space="preserve">  </w:t>
+      </w:r>
+      <w:r>
+        <w:rPr>
+          <w:color w:val="56A8F5"/>
+          <w:lang w:val="en-US"/>
+        </w:rPr>
+        <w:t>onApplicationBootstrap</w:t>
+      </w:r>
+      <w:r>
+        <w:rPr>
+          <w:color w:val="BCBEC4"/>
+          <w:lang w:val="en-US"/>
+        </w:rPr>
+        <w:t>() {</w:t>
+      </w:r>
+      <w:r>
+        <w:rPr>
+          <w:color w:val="BCBEC4"/>
+          <w:lang w:val="en-US"/>
+        </w:rPr>
+        <w:br/>
+        <w:t xml:space="preserve">    </w:t>
+      </w:r>
+      <w:r>
+        <w:rPr>
+          <w:color w:val="7A7E85"/>
+          <w:lang w:val="en-US"/>
+        </w:rPr>
+        <w:t xml:space="preserve">//   </w:t>
+      </w:r>
+      <w:r>
+        <w:rPr>
+          <w:i/>
+          <w:iCs/>
+          <w:color w:val="8BB33D"/>
+          <w:lang w:val="en-US"/>
+        </w:rPr>
+        <w:t>TODO: ideally ,we should move this to the dedicated "RedisModule"</w:t>
+      </w:r>
+      <w:r>
+        <w:rPr>
+          <w:i/>
+          <w:iCs/>
+          <w:color w:val="8BB33D"/>
+          <w:lang w:val="en-US"/>
+        </w:rPr>
+        <w:br/>
+        <w:t xml:space="preserve">    </w:t>
+      </w:r>
+      <w:r>
+        <w:rPr>
+          <w:color w:val="7A7E85"/>
+          <w:lang w:val="en-US"/>
+        </w:rPr>
+        <w:t>//   Insted of initiating the connection here</w:t>
+      </w:r>
+      <w:r>
+        <w:rPr>
+          <w:color w:val="7A7E85"/>
+          <w:lang w:val="en-US"/>
+        </w:rPr>
+        <w:br/>
+        <w:t xml:space="preserve">    </w:t>
+      </w:r>
+      <w:r>
+        <w:rPr>
+          <w:color w:val="CF8E6D"/>
+          <w:lang w:val="en-US"/>
+        </w:rPr>
+        <w:t>this</w:t>
+      </w:r>
+      <w:r>
+        <w:rPr>
+          <w:color w:val="BCBEC4"/>
+          <w:lang w:val="en-US"/>
+        </w:rPr>
+        <w:t>.</w:t>
+      </w:r>
+      <w:r>
+        <w:rPr>
+          <w:color w:val="C77DBB"/>
+          <w:lang w:val="en-US"/>
+        </w:rPr>
+        <w:t xml:space="preserve">redisClient </w:t>
+      </w:r>
+      <w:r>
+        <w:rPr>
+          <w:color w:val="BCBEC4"/>
+          <w:lang w:val="en-US"/>
+        </w:rPr>
+        <w:t xml:space="preserve">= </w:t>
+      </w:r>
+      <w:r>
+        <w:rPr>
+          <w:color w:val="CF8E6D"/>
+          <w:lang w:val="en-US"/>
+        </w:rPr>
+        <w:t xml:space="preserve">new </w:t>
+      </w:r>
+      <w:r>
+        <w:rPr>
+          <w:color w:val="C77DBB"/>
+          <w:lang w:val="en-US"/>
+        </w:rPr>
+        <w:t>Redis</w:t>
+      </w:r>
+      <w:r>
+        <w:rPr>
+          <w:color w:val="BCBEC4"/>
+          <w:lang w:val="en-US"/>
+        </w:rPr>
+        <w:t>({</w:t>
+      </w:r>
+      <w:r>
+        <w:rPr>
+          <w:color w:val="BCBEC4"/>
+          <w:lang w:val="en-US"/>
+        </w:rPr>
+        <w:br/>
+        <w:t xml:space="preserve">      </w:t>
+      </w:r>
+      <w:r>
+        <w:rPr>
+          <w:color w:val="C77DBB"/>
+          <w:lang w:val="en-US"/>
+        </w:rPr>
+        <w:t>host</w:t>
+      </w:r>
+      <w:r>
+        <w:rPr>
+          <w:color w:val="BCBEC4"/>
+          <w:lang w:val="en-US"/>
+        </w:rPr>
+        <w:t xml:space="preserve">: </w:t>
+      </w:r>
+      <w:r>
+        <w:rPr>
+          <w:color w:val="6AAB73"/>
+          <w:lang w:val="en-US"/>
+        </w:rPr>
+        <w:t>'localhost'</w:t>
+      </w:r>
+      <w:r>
+        <w:rPr>
+          <w:color w:val="BCBEC4"/>
+          <w:lang w:val="en-US"/>
+        </w:rPr>
+        <w:t>,</w:t>
+      </w:r>
+      <w:r>
+        <w:rPr>
+          <w:color w:val="BCBEC4"/>
+          <w:lang w:val="en-US"/>
+        </w:rPr>
+        <w:br/>
+        <w:t xml:space="preserve">      </w:t>
+      </w:r>
+      <w:r>
+        <w:rPr>
+          <w:color w:val="C77DBB"/>
+          <w:lang w:val="en-US"/>
+        </w:rPr>
+        <w:t>port</w:t>
+      </w:r>
+      <w:r>
+        <w:rPr>
+          <w:color w:val="BCBEC4"/>
+          <w:lang w:val="en-US"/>
+        </w:rPr>
+        <w:t xml:space="preserve">: </w:t>
+      </w:r>
+      <w:r>
+        <w:rPr>
+          <w:color w:val="2AACB8"/>
+          <w:lang w:val="en-US"/>
+        </w:rPr>
+        <w:t>6379</w:t>
+      </w:r>
+      <w:r>
+        <w:rPr>
+          <w:color w:val="BCBEC4"/>
+          <w:lang w:val="en-US"/>
+        </w:rPr>
+        <w:t>,</w:t>
+      </w:r>
+      <w:r>
+        <w:rPr>
+          <w:color w:val="BCBEC4"/>
+          <w:lang w:val="en-US"/>
+        </w:rPr>
+        <w:br/>
+        <w:t xml:space="preserve">    });</w:t>
+      </w:r>
+      <w:r>
+        <w:rPr>
+          <w:color w:val="BCBEC4"/>
+          <w:lang w:val="en-US"/>
+        </w:rPr>
+        <w:br/>
+        <w:t xml:space="preserve">  }</w:t>
+      </w:r>
+      <w:r>
+        <w:rPr>
+          <w:color w:val="BCBEC4"/>
+          <w:lang w:val="en-US"/>
+        </w:rPr>
+        <w:br/>
+      </w:r>
+      <w:r>
+        <w:rPr>
+          <w:color w:val="BCBEC4"/>
+          <w:lang w:val="en-US"/>
+        </w:rPr>
+        <w:br/>
+        <w:t xml:space="preserve">  </w:t>
+      </w:r>
+      <w:r>
+        <w:rPr>
+          <w:color w:val="56A8F5"/>
+          <w:lang w:val="en-US"/>
+        </w:rPr>
+        <w:t>onApplicationShutdown</w:t>
+      </w:r>
+      <w:r>
+        <w:rPr>
+          <w:color w:val="BCBEC4"/>
+          <w:lang w:val="en-US"/>
+        </w:rPr>
+        <w:t>() {</w:t>
+      </w:r>
+      <w:r>
+        <w:rPr>
+          <w:color w:val="BCBEC4"/>
+          <w:lang w:val="en-US"/>
+        </w:rPr>
+        <w:br/>
+        <w:t xml:space="preserve">    </w:t>
+      </w:r>
+      <w:r>
+        <w:rPr>
+          <w:color w:val="CF8E6D"/>
+          <w:lang w:val="en-US"/>
+        </w:rPr>
+        <w:t>return this</w:t>
+      </w:r>
+      <w:r>
+        <w:rPr>
+          <w:color w:val="BCBEC4"/>
+          <w:lang w:val="en-US"/>
+        </w:rPr>
+        <w:t>.</w:t>
+      </w:r>
+      <w:r>
+        <w:rPr>
+          <w:color w:val="C77DBB"/>
+          <w:lang w:val="en-US"/>
+        </w:rPr>
+        <w:t>redisClient</w:t>
+      </w:r>
+      <w:r>
+        <w:rPr>
+          <w:color w:val="BCBEC4"/>
+          <w:lang w:val="en-US"/>
+        </w:rPr>
+        <w:t>.</w:t>
+      </w:r>
+      <w:r>
+        <w:rPr>
+          <w:color w:val="56A8F5"/>
+          <w:lang w:val="en-US"/>
+        </w:rPr>
+        <w:t>quit</w:t>
+      </w:r>
+      <w:r>
+        <w:rPr>
+          <w:color w:val="BCBEC4"/>
+          <w:lang w:val="en-US"/>
+        </w:rPr>
+        <w:t>();</w:t>
+      </w:r>
+      <w:r>
+        <w:rPr>
+          <w:color w:val="BCBEC4"/>
+          <w:lang w:val="en-US"/>
+        </w:rPr>
+        <w:br/>
+        <w:t xml:space="preserve">  }</w:t>
+      </w:r>
+      <w:r>
+        <w:rPr>
+          <w:color w:val="BCBEC4"/>
+          <w:lang w:val="en-US"/>
+        </w:rPr>
+        <w:br/>
+      </w:r>
+      <w:r>
+        <w:rPr>
+          <w:color w:val="BCBEC4"/>
+          <w:lang w:val="en-US"/>
+        </w:rPr>
+        <w:br/>
+        <w:t xml:space="preserve">  </w:t>
+      </w:r>
+      <w:r>
+        <w:rPr>
+          <w:color w:val="CF8E6D"/>
+          <w:lang w:val="en-US"/>
+        </w:rPr>
+        <w:t xml:space="preserve">async </w:t>
+      </w:r>
+      <w:r>
+        <w:rPr>
+          <w:color w:val="56A8F5"/>
+          <w:lang w:val="en-US"/>
+        </w:rPr>
+        <w:t>insert</w:t>
+      </w:r>
+      <w:r>
+        <w:rPr>
+          <w:color w:val="BCBEC4"/>
+          <w:lang w:val="en-US"/>
+        </w:rPr>
+        <w:t xml:space="preserve">(userId: </w:t>
+      </w:r>
+      <w:r>
+        <w:rPr>
+          <w:color w:val="CF8E6D"/>
+          <w:lang w:val="en-US"/>
+        </w:rPr>
+        <w:t>number</w:t>
+      </w:r>
+      <w:r>
+        <w:rPr>
+          <w:color w:val="BCBEC4"/>
+          <w:lang w:val="en-US"/>
+        </w:rPr>
+        <w:t xml:space="preserve">, tokenId: </w:t>
+      </w:r>
+      <w:r>
+        <w:rPr>
+          <w:color w:val="CF8E6D"/>
+          <w:lang w:val="en-US"/>
+        </w:rPr>
+        <w:t>string</w:t>
+      </w:r>
+      <w:r>
+        <w:rPr>
+          <w:color w:val="BCBEC4"/>
+          <w:lang w:val="en-US"/>
+        </w:rPr>
+        <w:t>): Promise&lt;</w:t>
+      </w:r>
+      <w:r>
+        <w:rPr>
+          <w:color w:val="CF8E6D"/>
+          <w:lang w:val="en-US"/>
+        </w:rPr>
+        <w:t>void</w:t>
+      </w:r>
+      <w:r>
+        <w:rPr>
+          <w:color w:val="BCBEC4"/>
+          <w:lang w:val="en-US"/>
+        </w:rPr>
+        <w:t>&gt; {</w:t>
+      </w:r>
+      <w:r>
+        <w:rPr>
+          <w:color w:val="BCBEC4"/>
+          <w:lang w:val="en-US"/>
+        </w:rPr>
+        <w:br/>
+        <w:t xml:space="preserve">    </w:t>
+      </w:r>
+      <w:r>
+        <w:rPr>
+          <w:color w:val="CF8E6D"/>
+          <w:lang w:val="en-US"/>
+        </w:rPr>
+        <w:t>await this</w:t>
+      </w:r>
+      <w:r>
+        <w:rPr>
+          <w:color w:val="BCBEC4"/>
+          <w:lang w:val="en-US"/>
+        </w:rPr>
+        <w:t>.</w:t>
+      </w:r>
+      <w:r>
+        <w:rPr>
+          <w:color w:val="C77DBB"/>
+          <w:lang w:val="en-US"/>
+        </w:rPr>
+        <w:t>redisClient</w:t>
+      </w:r>
+      <w:r>
+        <w:rPr>
+          <w:color w:val="BCBEC4"/>
+          <w:lang w:val="en-US"/>
+        </w:rPr>
+        <w:t>.</w:t>
+      </w:r>
+      <w:r>
+        <w:rPr>
+          <w:color w:val="56A8F5"/>
+          <w:lang w:val="en-US"/>
+        </w:rPr>
+        <w:t>set</w:t>
+      </w:r>
+      <w:r>
+        <w:rPr>
+          <w:color w:val="BCBEC4"/>
+          <w:lang w:val="en-US"/>
+        </w:rPr>
+        <w:t>(</w:t>
+      </w:r>
+      <w:r>
+        <w:rPr>
+          <w:color w:val="CF8E6D"/>
+          <w:lang w:val="en-US"/>
+        </w:rPr>
+        <w:t>this</w:t>
+      </w:r>
+      <w:r>
+        <w:rPr>
+          <w:color w:val="BCBEC4"/>
+          <w:lang w:val="en-US"/>
+        </w:rPr>
+        <w:t>.</w:t>
+      </w:r>
+      <w:r>
+        <w:rPr>
+          <w:color w:val="56A8F5"/>
+          <w:lang w:val="en-US"/>
+        </w:rPr>
+        <w:t>getKey</w:t>
+      </w:r>
+      <w:r>
+        <w:rPr>
+          <w:color w:val="BCBEC4"/>
+          <w:lang w:val="en-US"/>
+        </w:rPr>
+        <w:t>(userId), tokenId);</w:t>
+      </w:r>
+      <w:r>
+        <w:rPr>
+          <w:color w:val="BCBEC4"/>
+          <w:lang w:val="en-US"/>
+        </w:rPr>
+        <w:br/>
+        <w:t xml:space="preserve">  }</w:t>
+      </w:r>
+      <w:r>
+        <w:rPr>
+          <w:color w:val="BCBEC4"/>
+          <w:lang w:val="en-US"/>
+        </w:rPr>
+        <w:br/>
+      </w:r>
+      <w:r>
+        <w:rPr>
+          <w:color w:val="BCBEC4"/>
+          <w:lang w:val="en-US"/>
+        </w:rPr>
+        <w:br/>
+        <w:t xml:space="preserve">  </w:t>
+      </w:r>
+      <w:r>
+        <w:rPr>
+          <w:color w:val="CF8E6D"/>
+          <w:lang w:val="en-US"/>
+        </w:rPr>
+        <w:t xml:space="preserve">async </w:t>
+      </w:r>
+      <w:r>
+        <w:rPr>
+          <w:color w:val="56A8F5"/>
+          <w:lang w:val="en-US"/>
+        </w:rPr>
+        <w:t>validate</w:t>
+      </w:r>
+      <w:r>
+        <w:rPr>
+          <w:color w:val="BCBEC4"/>
+          <w:lang w:val="en-US"/>
+        </w:rPr>
+        <w:t xml:space="preserve">(userId: </w:t>
+      </w:r>
+      <w:r>
+        <w:rPr>
+          <w:color w:val="CF8E6D"/>
+          <w:lang w:val="en-US"/>
+        </w:rPr>
+        <w:t>number</w:t>
+      </w:r>
+      <w:r>
+        <w:rPr>
+          <w:color w:val="BCBEC4"/>
+          <w:lang w:val="en-US"/>
+        </w:rPr>
+        <w:t xml:space="preserve">, tokenId: </w:t>
+      </w:r>
+      <w:r>
+        <w:rPr>
+          <w:color w:val="CF8E6D"/>
+          <w:lang w:val="en-US"/>
+        </w:rPr>
+        <w:t>string</w:t>
+      </w:r>
+      <w:r>
+        <w:rPr>
+          <w:color w:val="BCBEC4"/>
+          <w:lang w:val="en-US"/>
+        </w:rPr>
+        <w:t>): Promise&lt;</w:t>
+      </w:r>
+      <w:r>
+        <w:rPr>
+          <w:color w:val="CF8E6D"/>
+          <w:lang w:val="en-US"/>
+        </w:rPr>
+        <w:t>boolean</w:t>
+      </w:r>
+      <w:r>
+        <w:rPr>
+          <w:color w:val="BCBEC4"/>
+          <w:lang w:val="en-US"/>
+        </w:rPr>
+        <w:t>&gt; {</w:t>
+      </w:r>
+      <w:r>
+        <w:rPr>
+          <w:color w:val="BCBEC4"/>
+          <w:lang w:val="en-US"/>
+        </w:rPr>
+        <w:br/>
+        <w:t xml:space="preserve">    </w:t>
+      </w:r>
+      <w:r>
+        <w:rPr>
+          <w:color w:val="CF8E6D"/>
+          <w:lang w:val="en-US"/>
+        </w:rPr>
+        <w:t xml:space="preserve">const </w:t>
+      </w:r>
+      <w:r>
+        <w:rPr>
+          <w:color w:val="A9B7C6"/>
+          <w:lang w:val="en-US"/>
+        </w:rPr>
+        <w:t xml:space="preserve">storedId </w:t>
+      </w:r>
+      <w:r>
+        <w:rPr>
+          <w:color w:val="BCBEC4"/>
+          <w:lang w:val="en-US"/>
+        </w:rPr>
+        <w:t xml:space="preserve">= </w:t>
+      </w:r>
+      <w:r>
+        <w:rPr>
+          <w:color w:val="CF8E6D"/>
+          <w:lang w:val="en-US"/>
+        </w:rPr>
+        <w:t>await this</w:t>
+      </w:r>
+      <w:r>
+        <w:rPr>
+          <w:color w:val="BCBEC4"/>
+          <w:lang w:val="en-US"/>
+        </w:rPr>
+        <w:t>.</w:t>
+      </w:r>
+      <w:r>
+        <w:rPr>
+          <w:color w:val="C77DBB"/>
+          <w:lang w:val="en-US"/>
+        </w:rPr>
+        <w:t>redisClient</w:t>
+      </w:r>
+      <w:r>
+        <w:rPr>
+          <w:color w:val="BCBEC4"/>
+          <w:lang w:val="en-US"/>
+        </w:rPr>
+        <w:t>.</w:t>
+      </w:r>
+      <w:r>
+        <w:rPr>
+          <w:color w:val="56A8F5"/>
+          <w:lang w:val="en-US"/>
+        </w:rPr>
+        <w:t>get</w:t>
+      </w:r>
+      <w:r>
+        <w:rPr>
+          <w:color w:val="BCBEC4"/>
+          <w:lang w:val="en-US"/>
+        </w:rPr>
+        <w:t>(</w:t>
+      </w:r>
+      <w:r>
+        <w:rPr>
+          <w:color w:val="CF8E6D"/>
+          <w:lang w:val="en-US"/>
+        </w:rPr>
+        <w:t>this</w:t>
+      </w:r>
+      <w:r>
+        <w:rPr>
+          <w:color w:val="BCBEC4"/>
+          <w:lang w:val="en-US"/>
+        </w:rPr>
+        <w:t>.</w:t>
+      </w:r>
+      <w:r>
+        <w:rPr>
+          <w:color w:val="56A8F5"/>
+          <w:lang w:val="en-US"/>
+        </w:rPr>
+        <w:t>getKey</w:t>
+      </w:r>
+      <w:r>
+        <w:rPr>
+          <w:color w:val="BCBEC4"/>
+          <w:lang w:val="en-US"/>
+        </w:rPr>
+        <w:t>(userId));</w:t>
+      </w:r>
+      <w:r>
+        <w:rPr>
+          <w:color w:val="BCBEC4"/>
+          <w:lang w:val="en-US"/>
+        </w:rPr>
+        <w:br/>
+        <w:t xml:space="preserve">    </w:t>
+      </w:r>
+      <w:r>
+        <w:rPr>
+          <w:color w:val="CF8E6D"/>
+          <w:lang w:val="en-US"/>
+        </w:rPr>
+        <w:t xml:space="preserve">if </w:t>
+      </w:r>
+      <w:r>
+        <w:rPr>
+          <w:color w:val="BCBEC4"/>
+          <w:lang w:val="en-US"/>
+        </w:rPr>
+        <w:t>(</w:t>
+      </w:r>
+      <w:r>
+        <w:rPr>
+          <w:color w:val="A9B7C6"/>
+          <w:lang w:val="en-US"/>
+        </w:rPr>
+        <w:t xml:space="preserve">storedId </w:t>
+      </w:r>
+      <w:r>
+        <w:rPr>
+          <w:color w:val="BCBEC4"/>
+          <w:lang w:val="en-US"/>
+        </w:rPr>
+        <w:t>!== tokenId) {</w:t>
+      </w:r>
+      <w:r>
+        <w:rPr>
+          <w:color w:val="BCBEC4"/>
+          <w:lang w:val="en-US"/>
+        </w:rPr>
+        <w:br/>
+        <w:t xml:space="preserve">      </w:t>
+      </w:r>
+      <w:r>
+        <w:rPr>
+          <w:color w:val="CF8E6D"/>
+          <w:lang w:val="en-US"/>
+        </w:rPr>
+        <w:t xml:space="preserve">throw new </w:t>
+      </w:r>
+      <w:r>
+        <w:rPr>
+          <w:color w:val="BCBEC4"/>
+          <w:lang w:val="en-US"/>
+        </w:rPr>
+        <w:t>InvalidatedRefreshTokenError();</w:t>
+      </w:r>
+      <w:r>
+        <w:rPr>
+          <w:color w:val="BCBEC4"/>
+          <w:lang w:val="en-US"/>
+        </w:rPr>
+        <w:br/>
+        <w:t xml:space="preserve">    }</w:t>
+      </w:r>
+      <w:r>
+        <w:rPr>
+          <w:color w:val="BCBEC4"/>
+          <w:lang w:val="en-US"/>
+        </w:rPr>
+        <w:br/>
+        <w:t xml:space="preserve">    </w:t>
+      </w:r>
+      <w:r>
+        <w:rPr>
+          <w:color w:val="CF8E6D"/>
+          <w:lang w:val="en-US"/>
+        </w:rPr>
+        <w:t xml:space="preserve">return </w:t>
+      </w:r>
+      <w:r>
+        <w:rPr>
+          <w:color w:val="A9B7C6"/>
+          <w:lang w:val="en-US"/>
+        </w:rPr>
+        <w:t xml:space="preserve">storedId </w:t>
+      </w:r>
+      <w:r>
+        <w:rPr>
+          <w:color w:val="BCBEC4"/>
+          <w:lang w:val="en-US"/>
+        </w:rPr>
+        <w:t>=== tokenId;</w:t>
+      </w:r>
+      <w:r>
+        <w:rPr>
+          <w:color w:val="BCBEC4"/>
+          <w:lang w:val="en-US"/>
+        </w:rPr>
+        <w:br/>
+      </w:r>
+      <w:r>
+        <w:rPr>
+          <w:color w:val="BCBEC4"/>
+          <w:lang w:val="en-US"/>
+        </w:rPr>
+        <w:lastRenderedPageBreak/>
+        <w:t xml:space="preserve">  }</w:t>
+      </w:r>
+      <w:r>
+        <w:rPr>
+          <w:color w:val="BCBEC4"/>
+          <w:lang w:val="en-US"/>
+        </w:rPr>
+        <w:br/>
+      </w:r>
+      <w:r>
+        <w:rPr>
+          <w:color w:val="BCBEC4"/>
+          <w:lang w:val="en-US"/>
+        </w:rPr>
+        <w:br/>
+        <w:t xml:space="preserve">  </w:t>
+      </w:r>
+      <w:r>
+        <w:rPr>
+          <w:color w:val="CF8E6D"/>
+          <w:lang w:val="en-US"/>
+        </w:rPr>
+        <w:t xml:space="preserve">async </w:t>
+      </w:r>
+      <w:r>
+        <w:rPr>
+          <w:color w:val="56A8F5"/>
+          <w:lang w:val="en-US"/>
+        </w:rPr>
+        <w:t>invalidate</w:t>
+      </w:r>
+      <w:r>
+        <w:rPr>
+          <w:color w:val="BCBEC4"/>
+          <w:lang w:val="en-US"/>
+        </w:rPr>
+        <w:t xml:space="preserve">(userId: </w:t>
+      </w:r>
+      <w:r>
+        <w:rPr>
+          <w:color w:val="CF8E6D"/>
+          <w:lang w:val="en-US"/>
+        </w:rPr>
+        <w:t>number</w:t>
+      </w:r>
+      <w:r>
+        <w:rPr>
+          <w:color w:val="BCBEC4"/>
+          <w:lang w:val="en-US"/>
+        </w:rPr>
+        <w:t>): Promise&lt;</w:t>
+      </w:r>
+      <w:r>
+        <w:rPr>
+          <w:color w:val="CF8E6D"/>
+          <w:lang w:val="en-US"/>
+        </w:rPr>
+        <w:t>void</w:t>
+      </w:r>
+      <w:r>
+        <w:rPr>
+          <w:color w:val="BCBEC4"/>
+          <w:lang w:val="en-US"/>
+        </w:rPr>
+        <w:t>&gt; {</w:t>
+      </w:r>
+      <w:r>
+        <w:rPr>
+          <w:color w:val="BCBEC4"/>
+          <w:lang w:val="en-US"/>
+        </w:rPr>
+        <w:br/>
+        <w:t xml:space="preserve">    </w:t>
+      </w:r>
+      <w:r>
+        <w:rPr>
+          <w:color w:val="CF8E6D"/>
+          <w:lang w:val="en-US"/>
+        </w:rPr>
+        <w:t>await this</w:t>
+      </w:r>
+      <w:r>
+        <w:rPr>
+          <w:color w:val="BCBEC4"/>
+          <w:lang w:val="en-US"/>
+        </w:rPr>
+        <w:t>.</w:t>
+      </w:r>
+      <w:r>
+        <w:rPr>
+          <w:color w:val="C77DBB"/>
+          <w:lang w:val="en-US"/>
+        </w:rPr>
+        <w:t>redisClient</w:t>
+      </w:r>
+      <w:r>
+        <w:rPr>
+          <w:color w:val="BCBEC4"/>
+          <w:lang w:val="en-US"/>
+        </w:rPr>
+        <w:t>.</w:t>
+      </w:r>
+      <w:r>
+        <w:rPr>
+          <w:color w:val="56A8F5"/>
+          <w:lang w:val="en-US"/>
+        </w:rPr>
+        <w:t>del</w:t>
+      </w:r>
+      <w:r>
+        <w:rPr>
+          <w:color w:val="BCBEC4"/>
+          <w:lang w:val="en-US"/>
+        </w:rPr>
+        <w:t>(</w:t>
+      </w:r>
+      <w:r>
+        <w:rPr>
+          <w:color w:val="CF8E6D"/>
+          <w:lang w:val="en-US"/>
+        </w:rPr>
+        <w:t>this</w:t>
+      </w:r>
+      <w:r>
+        <w:rPr>
+          <w:color w:val="BCBEC4"/>
+          <w:lang w:val="en-US"/>
+        </w:rPr>
+        <w:t>.</w:t>
+      </w:r>
+      <w:r>
+        <w:rPr>
+          <w:color w:val="56A8F5"/>
+          <w:lang w:val="en-US"/>
+        </w:rPr>
+        <w:t>getKey</w:t>
+      </w:r>
+      <w:r>
+        <w:rPr>
+          <w:color w:val="BCBEC4"/>
+          <w:lang w:val="en-US"/>
+        </w:rPr>
+        <w:t>(userId));</w:t>
+      </w:r>
+      <w:r>
+        <w:rPr>
+          <w:color w:val="BCBEC4"/>
+          <w:lang w:val="en-US"/>
+        </w:rPr>
+        <w:br/>
+        <w:t xml:space="preserve">  }</w:t>
+      </w:r>
+      <w:r>
+        <w:rPr>
+          <w:color w:val="BCBEC4"/>
+          <w:lang w:val="en-US"/>
+        </w:rPr>
+        <w:br/>
+      </w:r>
+      <w:r>
+        <w:rPr>
+          <w:color w:val="BCBEC4"/>
+          <w:lang w:val="en-US"/>
+        </w:rPr>
+        <w:br/>
+        <w:t xml:space="preserve">  </w:t>
+      </w:r>
+      <w:r>
+        <w:rPr>
+          <w:color w:val="CF8E6D"/>
+          <w:lang w:val="en-US"/>
+        </w:rPr>
+        <w:t xml:space="preserve">private </w:t>
+      </w:r>
+      <w:r>
+        <w:rPr>
+          <w:color w:val="56A8F5"/>
+          <w:lang w:val="en-US"/>
+        </w:rPr>
+        <w:t>getKey</w:t>
+      </w:r>
+      <w:r>
+        <w:rPr>
+          <w:color w:val="BCBEC4"/>
+          <w:lang w:val="en-US"/>
+        </w:rPr>
+        <w:t xml:space="preserve">(userId: </w:t>
+      </w:r>
+      <w:r>
+        <w:rPr>
+          <w:color w:val="CF8E6D"/>
+          <w:lang w:val="en-US"/>
+        </w:rPr>
+        <w:t>number</w:t>
+      </w:r>
+      <w:r>
+        <w:rPr>
+          <w:color w:val="BCBEC4"/>
+          <w:lang w:val="en-US"/>
+        </w:rPr>
+        <w:t xml:space="preserve">): </w:t>
+      </w:r>
+      <w:r>
+        <w:rPr>
+          <w:color w:val="CF8E6D"/>
+          <w:lang w:val="en-US"/>
+        </w:rPr>
+        <w:t xml:space="preserve">string </w:t>
+      </w:r>
+      <w:r>
+        <w:rPr>
+          <w:color w:val="BCBEC4"/>
+          <w:lang w:val="en-US"/>
+        </w:rPr>
+        <w:t>{</w:t>
+      </w:r>
+      <w:r>
+        <w:rPr>
+          <w:color w:val="BCBEC4"/>
+          <w:lang w:val="en-US"/>
+        </w:rPr>
+        <w:br/>
+        <w:t xml:space="preserve">    </w:t>
+      </w:r>
+      <w:r>
+        <w:rPr>
+          <w:color w:val="CF8E6D"/>
+          <w:lang w:val="en-US"/>
+        </w:rPr>
+        <w:t xml:space="preserve">return </w:t>
+      </w:r>
+      <w:r>
+        <w:rPr>
+          <w:color w:val="6AAB73"/>
+          <w:lang w:val="en-US"/>
+        </w:rPr>
+        <w:t>`user-</w:t>
+      </w:r>
+      <w:r>
+        <w:rPr>
+          <w:color w:val="BCBEC4"/>
+          <w:lang w:val="en-US"/>
+        </w:rPr>
+        <w:t>${userId}</w:t>
+      </w:r>
+      <w:r>
+        <w:rPr>
+          <w:color w:val="6AAB73"/>
+          <w:lang w:val="en-US"/>
+        </w:rPr>
+        <w:t>`</w:t>
+      </w:r>
+      <w:r>
+        <w:rPr>
+          <w:color w:val="BCBEC4"/>
+          <w:lang w:val="en-US"/>
+        </w:rPr>
+        <w:t>;</w:t>
+      </w:r>
+      <w:r>
+        <w:rPr>
+          <w:color w:val="BCBEC4"/>
+          <w:lang w:val="en-US"/>
+        </w:rPr>
+        <w:br/>
+        <w:t xml:space="preserve">  }</w:t>
+      </w:r>
+      <w:r>
+        <w:rPr>
+          <w:color w:val="BCBEC4"/>
+          <w:lang w:val="en-US"/>
+        </w:rPr>
+        <w:br/>
+        <w:t>}</w:t>
+      </w:r>
+    </w:p>
+    <w:p>
+      <w:pPr>
+        <w:rPr>
+          <w:b/>
+          <w:bCs/>
+          <w:color w:val="FF0000"/>
+          <w:lang w:val="en-US"/>
+        </w:rPr>
+      </w:pPr>
+    </w:p>
+    <w:p>
+      <w:pPr>
+        <w:rPr>
+          <w:b/>
+          <w:bCs/>
+          <w:color w:val="FF0000"/>
+          <w:lang w:val="en-US"/>
+        </w:rPr>
+      </w:pPr>
+      <w:r>
+        <w:rPr>
+          <w:b/>
+          <w:bCs/>
+          <w:color w:val="FF0000"/>
+          <w:lang w:val="en-US"/>
+        </w:rPr>
+        <w:drawing>
+          <wp:inline distT="0" distB="0" distL="0" distR="0" wp14:anchorId="4571FA5A" wp14:editId="3E3368E2">
+            <wp:extent cx="5760720" cy="3540760"/>
+            <wp:effectExtent l="0" t="0" r="0" b="0"/>
+            <wp:docPr id="1155056005" name="Image 1" descr="Une image contenant texte, capture d’écran, logiciel, Logiciel multimédia&#10;&#10;Description générée automatiquement"/>
+            <wp:cNvGraphicFramePr>
+              <a:graphicFrameLocks xmlns:a="http://schemas.openxmlformats.org/drawingml/2006/main" noChangeAspect="1"/>
+            </wp:cNvGraphicFramePr>
+            <a:graphic xmlns:a="http://schemas.openxmlformats.org/drawingml/2006/main">
+              <a:graphicData uri="http://schemas.openxmlformats.org/drawingml/2006/picture">
+                <pic:pic xmlns:pic="http://schemas.openxmlformats.org/drawingml/2006/picture">
+                  <pic:nvPicPr>
+                    <pic:cNvPr id="1155056005" name="Image 1" descr="Une image contenant texte, capture d’écran, logiciel, Logiciel multimédia&#10;&#10;Description générée automatiquement"/>
+                    <pic:cNvPicPr/>
+                  </pic:nvPicPr>
+                  <pic:blipFill>
+                    <a:blip r:embed="rId50"/>
+                    <a:stretch>
+                      <a:fillRect/>
+                    </a:stretch>
+                  </pic:blipFill>
+                  <pic:spPr>
+                    <a:xfrm>
+                      <a:off x="0" y="0"/>
+                      <a:ext cx="5760720" cy="3540760"/>
+                    </a:xfrm>
+                    <a:prstGeom prst="rect">
+                      <a:avLst/>
+                    </a:prstGeom>
+                  </pic:spPr>
+                </pic:pic>
+              </a:graphicData>
+            </a:graphic>
+          </wp:inline>
+        </w:drawing>
+      </w:r>
+    </w:p>
+    <w:p>
+      <w:pPr>
+        <w:rPr>
+          <w:b/>
+          <w:bCs/>
+          <w:color w:val="FF0000"/>
+          <w:lang w:val="en-US"/>
+        </w:rPr>
+      </w:pPr>
+      <w:r>
+        <w:rPr>
+          <w:b/>
+          <w:bCs/>
+          <w:color w:val="FF0000"/>
+          <w:lang w:val="en-US"/>
+        </w:rPr>
+        <w:drawing>
+          <wp:inline distT="0" distB="0" distL="0" distR="0" wp14:anchorId="21A58A82" wp14:editId="7E45E76D">
+            <wp:extent cx="5760720" cy="1979930"/>
+            <wp:effectExtent l="0" t="0" r="0" b="0"/>
+            <wp:docPr id="1132746427" name="Image 1" descr="Une image contenant texte, capture d’écran, logiciel, Logiciel multimédia&#10;&#10;Description générée automatiquement"/>
+            <wp:cNvGraphicFramePr>
+              <a:graphicFrameLocks xmlns:a="http://schemas.openxmlformats.org/drawingml/2006/main" noChangeAspect="1"/>
+            </wp:cNvGraphicFramePr>
+            <a:graphic xmlns:a="http://schemas.openxmlformats.org/drawingml/2006/main">
+              <a:graphicData uri="http://schemas.openxmlformats.org/drawingml/2006/picture">
+                <pic:pic xmlns:pic="http://schemas.openxmlformats.org/drawingml/2006/picture">
+                  <pic:nvPicPr>
+                    <pic:cNvPr id="1132746427" name="Image 1" descr="Une image contenant texte, capture d’écran, logiciel, Logiciel multimédia&#10;&#10;Description générée automatiquement"/>
+                    <pic:cNvPicPr/>
+                  </pic:nvPicPr>
+                  <pic:blipFill>
+                    <a:blip r:embed="rId51"/>
+                    <a:stretch>
+                      <a:fillRect/>
+                    </a:stretch>
+                  </pic:blipFill>
+                  <pic:spPr>
+                    <a:xfrm>
+                      <a:off x="0" y="0"/>
+                      <a:ext cx="5760720" cy="1979930"/>
+                    </a:xfrm>
+                    <a:prstGeom prst="rect">
+                      <a:avLst/>
+                    </a:prstGeom>
+                  </pic:spPr>
+                </pic:pic>
+              </a:graphicData>
+            </a:graphic>
+          </wp:inline>
+        </w:drawing>
+      </w:r>
+    </w:p>
+    <w:p>
+      <w:pPr>
+        <w:rPr>
+          <w:b/>
+          <w:bCs/>
+          <w:color w:val="FF0000"/>
+          <w:lang w:val="en-US"/>
+        </w:rPr>
+      </w:pPr>
+      <w:r>
+        <w:rPr>
+          <w:b/>
+          <w:bCs/>
+          <w:color w:val="FF0000"/>
+          <w:lang w:val="en-US"/>
+        </w:rPr>
+        <w:lastRenderedPageBreak/>
+        <w:drawing>
+          <wp:inline distT="0" distB="0" distL="0" distR="0" wp14:anchorId="6F4B7550" wp14:editId="57EBD4CF">
+            <wp:extent cx="5760720" cy="2540000"/>
+            <wp:effectExtent l="0" t="0" r="0" b="0"/>
+            <wp:docPr id="1415994627" name="Image 1" descr="Une image contenant capture d’écran, texte, logiciel, Logiciel multimédia&#10;&#10;Description générée automatiquement"/>
+            <wp:cNvGraphicFramePr>
+              <a:graphicFrameLocks xmlns:a="http://schemas.openxmlformats.org/drawingml/2006/main" noChangeAspect="1"/>
+            </wp:cNvGraphicFramePr>
+            <a:graphic xmlns:a="http://schemas.openxmlformats.org/drawingml/2006/main">
+              <a:graphicData uri="http://schemas.openxmlformats.org/drawingml/2006/picture">
+                <pic:pic xmlns:pic="http://schemas.openxmlformats.org/drawingml/2006/picture">
+                  <pic:nvPicPr>
+                    <pic:cNvPr id="1415994627" name="Image 1" descr="Une image contenant capture d’écran, texte, logiciel, Logiciel multimédia&#10;&#10;Description générée automatiquement"/>
+                    <pic:cNvPicPr/>
+                  </pic:nvPicPr>
+                  <pic:blipFill>
+                    <a:blip r:embed="rId52"/>
+                    <a:stretch>
+                      <a:fillRect/>
+                    </a:stretch>
+                  </pic:blipFill>
+                  <pic:spPr>
+                    <a:xfrm>
+                      <a:off x="0" y="0"/>
+                      <a:ext cx="5760720" cy="2540000"/>
+                    </a:xfrm>
+                    <a:prstGeom prst="rect">
+                      <a:avLst/>
+                    </a:prstGeom>
+                  </pic:spPr>
+                </pic:pic>
+              </a:graphicData>
+            </a:graphic>
+          </wp:inline>
+        </w:drawing>
+      </w:r>
+    </w:p>
+    <w:p>
+      <w:pPr>
+        <w:rPr>
+          <w:b/>
+          <w:bCs/>
+          <w:color w:val="FF0000"/>
+          <w:lang w:val="en-US"/>
+        </w:rPr>
+      </w:pPr>
+      <w:r>
+        <w:rPr>
+          <w:b/>
+          <w:bCs/>
+          <w:color w:val="FF0000"/>
+          <w:lang w:val="en-US"/>
+        </w:rPr>
+        <w:drawing>
+          <wp:inline distT="0" distB="0" distL="0" distR="0" wp14:anchorId="5797F11D" wp14:editId="2988C00E">
+            <wp:extent cx="5760720" cy="2851785"/>
+            <wp:effectExtent l="0" t="0" r="0" b="0"/>
+            <wp:docPr id="251855775" name="Image 1" descr="Une image contenant texte, capture d’écran, logiciel, Logiciel multimédia&#10;&#10;Description générée automatiquement"/>
+            <wp:cNvGraphicFramePr>
+              <a:graphicFrameLocks xmlns:a="http://schemas.openxmlformats.org/drawingml/2006/main" noChangeAspect="1"/>
+            </wp:cNvGraphicFramePr>
+            <a:graphic xmlns:a="http://schemas.openxmlformats.org/drawingml/2006/main">
+              <a:graphicData uri="http://schemas.openxmlformats.org/drawingml/2006/picture">
+                <pic:pic xmlns:pic="http://schemas.openxmlformats.org/drawingml/2006/picture">
+                  <pic:nvPicPr>
+                    <pic:cNvPr id="251855775" name="Image 1" descr="Une image contenant texte, capture d’écran, logiciel, Logiciel multimédia&#10;&#10;Description générée automatiquement"/>
+                    <pic:cNvPicPr/>
+                  </pic:nvPicPr>
+                  <pic:blipFill>
+                    <a:blip r:embed="rId53"/>
+                    <a:stretch>
+                      <a:fillRect/>
+                    </a:stretch>
+                  </pic:blipFill>
+                  <pic:spPr>
+                    <a:xfrm>
+                      <a:off x="0" y="0"/>
+                      <a:ext cx="5760720" cy="2851785"/>
+                    </a:xfrm>
+                    <a:prstGeom prst="rect">
+                      <a:avLst/>
+                    </a:prstGeom>
+                  </pic:spPr>
+                </pic:pic>
+              </a:graphicData>
+            </a:graphic>
+          </wp:inline>
+        </w:drawing>
+      </w:r>
     </w:p>
     <w:sectPr>
       <w:pgSz w:w="11906" w:h="16838"/>
@@ -13411,6 +15389,119 @@
     </w:lvl>
   </w:abstractNum>
   <w:abstractNum w:abstractNumId="8" w15:restartNumberingAfterBreak="0">
+    <w:nsid w:val="632970AB"/>
+    <w:multiLevelType w:val="multilevel"/>
+    <w:tmpl w:val="66623DB8"/>
+    <w:lvl w:ilvl="0">
+      <w:start w:val="1"/>
+      <w:numFmt w:val="decimal"/>
+      <w:lvlText w:val="%1."/>
+      <w:lvlJc w:val="left"/>
+      <w:pPr>
+        <w:tabs>
+          <w:tab w:val="num" w:pos="720"/>
+        </w:tabs>
+        <w:ind w:left="720" w:hanging="360"/>
+      </w:pPr>
+    </w:lvl>
+    <w:lvl w:ilvl="1" w:tentative="1">
+      <w:start w:val="1"/>
+      <w:numFmt w:val="decimal"/>
+      <w:lvlText w:val="%2."/>
+      <w:lvlJc w:val="left"/>
+      <w:pPr>
+        <w:tabs>
+          <w:tab w:val="num" w:pos="1440"/>
+        </w:tabs>
+        <w:ind w:left="1440" w:hanging="360"/>
+      </w:pPr>
+    </w:lvl>
+    <w:lvl w:ilvl="2" w:tentative="1">
+      <w:start w:val="1"/>
+      <w:numFmt w:val="decimal"/>
+      <w:lvlText w:val="%3."/>
+      <w:lvlJc w:val="left"/>
+      <w:pPr>
+        <w:tabs>
+          <w:tab w:val="num" w:pos="2160"/>
+        </w:tabs>
+        <w:ind w:left="2160" w:hanging="360"/>
+      </w:pPr>
+    </w:lvl>
+    <w:lvl w:ilvl="3" w:tentative="1">
+      <w:start w:val="1"/>
+      <w:numFmt w:val="decimal"/>
+      <w:lvlText w:val="%4."/>
+      <w:lvlJc w:val="left"/>
+      <w:pPr>
+        <w:tabs>
+          <w:tab w:val="num" w:pos="2880"/>
+        </w:tabs>
+        <w:ind w:left="2880" w:hanging="360"/>
+      </w:pPr>
+    </w:lvl>
+    <w:lvl w:ilvl="4" w:tentative="1">
+      <w:start w:val="1"/>
+      <w:numFmt w:val="decimal"/>
+      <w:lvlText w:val="%5."/>
+      <w:lvlJc w:val="left"/>
+      <w:pPr>
+        <w:tabs>
+          <w:tab w:val="num" w:pos="3600"/>
+        </w:tabs>
+        <w:ind w:left="3600" w:hanging="360"/>
+      </w:pPr>
+    </w:lvl>
+    <w:lvl w:ilvl="5" w:tentative="1">
+      <w:start w:val="1"/>
+      <w:numFmt w:val="decimal"/>
+      <w:lvlText w:val="%6."/>
+      <w:lvlJc w:val="left"/>
+      <w:pPr>
+        <w:tabs>
+          <w:tab w:val="num" w:pos="4320"/>
+        </w:tabs>
+        <w:ind w:left="4320" w:hanging="360"/>
+      </w:pPr>
+    </w:lvl>
+    <w:lvl w:ilvl="6" w:tentative="1">
+      <w:start w:val="1"/>
+      <w:numFmt w:val="decimal"/>
+      <w:lvlText w:val="%7."/>
+      <w:lvlJc w:val="left"/>
+      <w:pPr>
+        <w:tabs>
+          <w:tab w:val="num" w:pos="5040"/>
+        </w:tabs>
+        <w:ind w:left="5040" w:hanging="360"/>
+      </w:pPr>
+    </w:lvl>
+    <w:lvl w:ilvl="7" w:tentative="1">
+      <w:start w:val="1"/>
+      <w:numFmt w:val="decimal"/>
+      <w:lvlText w:val="%8."/>
+      <w:lvlJc w:val="left"/>
+      <w:pPr>
+        <w:tabs>
+          <w:tab w:val="num" w:pos="5760"/>
+        </w:tabs>
+        <w:ind w:left="5760" w:hanging="360"/>
+      </w:pPr>
+    </w:lvl>
+    <w:lvl w:ilvl="8" w:tentative="1">
+      <w:start w:val="1"/>
+      <w:numFmt w:val="decimal"/>
+      <w:lvlText w:val="%9."/>
+      <w:lvlJc w:val="left"/>
+      <w:pPr>
+        <w:tabs>
+          <w:tab w:val="num" w:pos="6480"/>
+        </w:tabs>
+        <w:ind w:left="6480" w:hanging="360"/>
+      </w:pPr>
+    </w:lvl>
+  </w:abstractNum>
+  <w:abstractNum w:abstractNumId="9" w15:restartNumberingAfterBreak="0">
     <w:nsid w:val="71D01A73"/>
     <w:multiLevelType w:val="multilevel"/>
     <w:tmpl w:val="BFD83116"/>
@@ -13559,7 +15650,7 @@
       </w:rPr>
     </w:lvl>
   </w:abstractNum>
-  <w:abstractNum w:abstractNumId="9" w15:restartNumberingAfterBreak="0">
+  <w:abstractNum w:abstractNumId="10" w15:restartNumberingAfterBreak="0">
     <w:nsid w:val="7C05161B"/>
     <w:multiLevelType w:val="hybridMultilevel"/>
     <w:tmpl w:val="69A08252"/>
@@ -13658,13 +15749,13 @@
     <w:abstractNumId w:val="4"/>
   </w:num>
   <w:num w:numId="4" w16cid:durableId="884869336">
-    <w:abstractNumId w:val="9"/>
+    <w:abstractNumId w:val="10"/>
   </w:num>
   <w:num w:numId="5" w16cid:durableId="1733502762">
     <w:abstractNumId w:val="6"/>
   </w:num>
   <w:num w:numId="6" w16cid:durableId="1136290862">
-    <w:abstractNumId w:val="8"/>
+    <w:abstractNumId w:val="9"/>
   </w:num>
   <w:num w:numId="7" w16cid:durableId="815561341">
     <w:abstractNumId w:val="0"/>
@@ -13677,6 +15768,9 @@
   </w:num>
   <w:num w:numId="10" w16cid:durableId="118182342">
     <w:abstractNumId w:val="2"/>
+  </w:num>
+  <w:num w:numId="11" w16cid:durableId="218327284">
+    <w:abstractNumId w:val="8"/>
   </w:num>
 </w:numbering>
 </file>
@@ -14126,6 +16220,7 @@
   <w:style w:type="character" w:default="1" w:styleId="Policepardfaut">
     <w:name w:val="Default Paragraph Font"/>
     <w:uiPriority w:val="1"/>
+    <w:semiHidden/>
     <w:unhideWhenUsed/>
   </w:style>
   <w:style w:type="table" w:default="1" w:styleId="TableauNormal">

</xml_diff>